<commit_message>
coding and constructor in java
</commit_message>
<xml_diff>
--- a/SQL/Class_Questions.docx
+++ b/SQL/Class_Questions.docx
@@ -15587,17 +15587,19 @@
     <w:p>
       <w:pPr>
         <w:numPr>
-          <w:numId w:val="0"/>
-        </w:numPr>
-        <w:rPr>
-          <w:rFonts w:hint="default" w:ascii="Times New Roman" w:hAnsi="Times New Roman" w:cs="Times New Roman"/>
-          <w:lang w:val="en-US"/>
-        </w:rPr>
-      </w:pPr>
-    </w:p>
-    <w:p>
-      <w:pPr>
-        <w:numPr>
+          <w:ilvl w:val="0"/>
+          <w:numId w:val="0"/>
+        </w:numPr>
+        <w:rPr>
+          <w:rFonts w:hint="default" w:ascii="Times New Roman" w:hAnsi="Times New Roman" w:cs="Times New Roman"/>
+          <w:lang w:val="en-US"/>
+        </w:rPr>
+      </w:pPr>
+    </w:p>
+    <w:p>
+      <w:pPr>
+        <w:numPr>
+          <w:ilvl w:val="0"/>
           <w:numId w:val="0"/>
         </w:numPr>
         <w:rPr>
@@ -15690,6 +15692,7 @@
     <w:p>
       <w:pPr>
         <w:numPr>
+          <w:ilvl w:val="0"/>
           <w:numId w:val="0"/>
         </w:numPr>
         <w:rPr>
@@ -15743,6 +15746,7 @@
     <w:p>
       <w:pPr>
         <w:numPr>
+          <w:ilvl w:val="0"/>
           <w:numId w:val="0"/>
         </w:numPr>
         <w:rPr>
@@ -15797,6 +15801,7 @@
     <w:p>
       <w:pPr>
         <w:numPr>
+          <w:ilvl w:val="0"/>
           <w:numId w:val="0"/>
         </w:numPr>
         <w:rPr>
@@ -15964,6 +15969,7 @@
     <w:p>
       <w:pPr>
         <w:numPr>
+          <w:ilvl w:val="0"/>
           <w:numId w:val="0"/>
         </w:numPr>
         <w:rPr>
@@ -16018,6 +16024,7 @@
     <w:p>
       <w:pPr>
         <w:numPr>
+          <w:ilvl w:val="0"/>
           <w:numId w:val="0"/>
         </w:numPr>
         <w:rPr>
@@ -16178,11 +16185,1126 @@
           <w:lang w:val="en-US"/>
         </w:rPr>
       </w:pPr>
+    </w:p>
+    <w:p>
+      <w:pPr>
+        <w:rPr>
+          <w:rFonts w:hint="default" w:ascii="Times New Roman" w:hAnsi="Times New Roman"/>
+          <w:lang w:val="en-US"/>
+        </w:rPr>
+      </w:pPr>
+    </w:p>
+    <w:p>
+      <w:pPr>
+        <w:rPr>
+          <w:rFonts w:hint="default" w:ascii="Times New Roman" w:hAnsi="Times New Roman"/>
+          <w:lang w:val="en-US"/>
+        </w:rPr>
+      </w:pPr>
+    </w:p>
+    <w:p>
+      <w:pPr>
+        <w:rPr>
+          <w:rFonts w:hint="default" w:ascii="Times New Roman" w:hAnsi="Times New Roman"/>
+          <w:lang w:val="en-US"/>
+        </w:rPr>
+      </w:pPr>
+    </w:p>
+    <w:p>
+      <w:pPr>
+        <w:rPr>
+          <w:rFonts w:hint="default" w:ascii="Times New Roman" w:hAnsi="Times New Roman" w:cs="Times New Roman"/>
+          <w:lang w:val="en-US"/>
+        </w:rPr>
+      </w:pPr>
+      <w:r>
+        <w:rPr>
+          <w:rFonts w:hint="default" w:ascii="Times New Roman" w:hAnsi="Times New Roman" w:cs="Times New Roman"/>
+          <w:lang w:val="en-US"/>
+        </w:rPr>
+        <w:t>16. List employees whose salary is higher than the highest salary in department 30.</w:t>
+      </w:r>
+    </w:p>
+    <w:p>
+      <w:pPr>
+        <w:rPr>
+          <w:rFonts w:hint="default" w:ascii="Times New Roman" w:hAnsi="Times New Roman" w:cs="Times New Roman"/>
+          <w:lang w:val="en-US"/>
+        </w:rPr>
+      </w:pPr>
+      <w:r>
+        <w:rPr>
+          <w:rFonts w:hint="default" w:ascii="Times New Roman" w:hAnsi="Times New Roman"/>
+          <w:lang w:val="en-US"/>
+        </w:rPr>
+        <w:t xml:space="preserve"> select * from employees where salary &gt; (select max(salary) from employees where department_id = 30);</w:t>
+      </w:r>
+    </w:p>
+    <w:p>
+      <w:pPr>
+        <w:rPr>
+          <w:rFonts w:hint="default" w:ascii="Times New Roman" w:hAnsi="Times New Roman" w:cs="Times New Roman"/>
+          <w:lang w:val="en-US"/>
+        </w:rPr>
+      </w:pPr>
+    </w:p>
+    <w:p>
+      <w:pPr>
+        <w:numPr>
+          <w:ilvl w:val="0"/>
+          <w:numId w:val="9"/>
+        </w:numPr>
+        <w:rPr>
+          <w:rFonts w:hint="default" w:ascii="Times New Roman" w:hAnsi="Times New Roman" w:cs="Times New Roman"/>
+          <w:lang w:val="en-US"/>
+        </w:rPr>
+      </w:pPr>
+      <w:r>
+        <w:rPr>
+          <w:rFonts w:hint="default" w:ascii="Times New Roman" w:hAnsi="Times New Roman" w:cs="Times New Roman"/>
+          <w:lang w:val="en-US"/>
+        </w:rPr>
+        <w:t>Find employees who have the highest salary in their job role.</w:t>
+      </w:r>
+    </w:p>
+    <w:p>
+      <w:pPr>
+        <w:numPr>
+          <w:ilvl w:val="0"/>
+          <w:numId w:val="0"/>
+        </w:numPr>
+        <w:rPr>
+          <w:rFonts w:hint="default" w:ascii="Times New Roman" w:hAnsi="Times New Roman"/>
+          <w:lang w:val="en-US"/>
+        </w:rPr>
+      </w:pPr>
+      <w:r>
+        <w:rPr>
+          <w:rFonts w:hint="default" w:ascii="Times New Roman" w:hAnsi="Times New Roman"/>
+          <w:lang w:val="en-US"/>
+        </w:rPr>
+        <w:t xml:space="preserve">SELECT * </w:t>
+      </w:r>
+    </w:p>
+    <w:p>
+      <w:pPr>
+        <w:numPr>
+          <w:ilvl w:val="0"/>
+          <w:numId w:val="0"/>
+        </w:numPr>
+        <w:rPr>
+          <w:rFonts w:hint="default" w:ascii="Times New Roman" w:hAnsi="Times New Roman"/>
+          <w:lang w:val="en-US"/>
+        </w:rPr>
+      </w:pPr>
+      <w:r>
+        <w:rPr>
+          <w:rFonts w:hint="default" w:ascii="Times New Roman" w:hAnsi="Times New Roman"/>
+          <w:lang w:val="en-US"/>
+        </w:rPr>
+        <w:t xml:space="preserve">FROM employees </w:t>
+      </w:r>
+    </w:p>
+    <w:p>
+      <w:pPr>
+        <w:numPr>
+          <w:ilvl w:val="0"/>
+          <w:numId w:val="0"/>
+        </w:numPr>
+        <w:rPr>
+          <w:rFonts w:hint="default" w:ascii="Times New Roman" w:hAnsi="Times New Roman"/>
+          <w:lang w:val="en-US"/>
+        </w:rPr>
+      </w:pPr>
+      <w:r>
+        <w:rPr>
+          <w:rFonts w:hint="default" w:ascii="Times New Roman" w:hAnsi="Times New Roman"/>
+          <w:lang w:val="en-US"/>
+        </w:rPr>
+        <w:t>WHERE (job_id, salary) IN (</w:t>
+      </w:r>
+    </w:p>
+    <w:p>
+      <w:pPr>
+        <w:numPr>
+          <w:ilvl w:val="0"/>
+          <w:numId w:val="0"/>
+        </w:numPr>
+        <w:rPr>
+          <w:rFonts w:hint="default" w:ascii="Times New Roman" w:hAnsi="Times New Roman"/>
+          <w:lang w:val="en-US"/>
+        </w:rPr>
+      </w:pPr>
+      <w:r>
+        <w:rPr>
+          <w:rFonts w:hint="default" w:ascii="Times New Roman" w:hAnsi="Times New Roman"/>
+          <w:lang w:val="en-US"/>
+        </w:rPr>
+        <w:t xml:space="preserve">    SELECT job_id, MAX(salary) </w:t>
+      </w:r>
+    </w:p>
+    <w:p>
+      <w:pPr>
+        <w:numPr>
+          <w:ilvl w:val="0"/>
+          <w:numId w:val="0"/>
+        </w:numPr>
+        <w:rPr>
+          <w:rFonts w:hint="default" w:ascii="Times New Roman" w:hAnsi="Times New Roman"/>
+          <w:lang w:val="en-US"/>
+        </w:rPr>
+      </w:pPr>
+      <w:r>
+        <w:rPr>
+          <w:rFonts w:hint="default" w:ascii="Times New Roman" w:hAnsi="Times New Roman"/>
+          <w:lang w:val="en-US"/>
+        </w:rPr>
+        <w:t xml:space="preserve">    FROM employees </w:t>
+      </w:r>
+    </w:p>
+    <w:p>
+      <w:pPr>
+        <w:numPr>
+          <w:ilvl w:val="0"/>
+          <w:numId w:val="0"/>
+        </w:numPr>
+        <w:rPr>
+          <w:rFonts w:hint="default" w:ascii="Times New Roman" w:hAnsi="Times New Roman"/>
+          <w:lang w:val="en-US"/>
+        </w:rPr>
+      </w:pPr>
+      <w:r>
+        <w:rPr>
+          <w:rFonts w:hint="default" w:ascii="Times New Roman" w:hAnsi="Times New Roman"/>
+          <w:lang w:val="en-US"/>
+        </w:rPr>
+        <w:t xml:space="preserve">    GROUP BY job_id</w:t>
+      </w:r>
+    </w:p>
+    <w:p>
+      <w:pPr>
+        <w:numPr>
+          <w:ilvl w:val="0"/>
+          <w:numId w:val="0"/>
+        </w:numPr>
+        <w:rPr>
+          <w:rFonts w:hint="default" w:ascii="Times New Roman" w:hAnsi="Times New Roman"/>
+          <w:lang w:val="en-US"/>
+        </w:rPr>
+      </w:pPr>
+      <w:r>
+        <w:rPr>
+          <w:rFonts w:hint="default" w:ascii="Times New Roman" w:hAnsi="Times New Roman"/>
+          <w:lang w:val="en-US"/>
+        </w:rPr>
+        <w:t>);</w:t>
+      </w:r>
+    </w:p>
+    <w:p>
+      <w:pPr>
+        <w:numPr>
+          <w:ilvl w:val="0"/>
+          <w:numId w:val="0"/>
+        </w:numPr>
+        <w:rPr>
+          <w:rFonts w:hint="default" w:ascii="Times New Roman" w:hAnsi="Times New Roman" w:cs="Times New Roman"/>
+          <w:lang w:val="en-US"/>
+        </w:rPr>
+      </w:pPr>
+    </w:p>
+    <w:p>
+      <w:pPr>
+        <w:rPr>
+          <w:rFonts w:hint="default" w:ascii="Times New Roman" w:hAnsi="Times New Roman" w:cs="Times New Roman"/>
+          <w:lang w:val="en-US"/>
+        </w:rPr>
+      </w:pPr>
+      <w:r>
+        <w:rPr>
+          <w:rFonts w:hint="default" w:ascii="Times New Roman" w:hAnsi="Times New Roman"/>
+          <w:lang w:val="en-US"/>
+        </w:rPr>
+        <w:t xml:space="preserve"> select * from employees where salary in (select max(salary) from employees where job_id in (select job_id from jobs));</w:t>
+      </w:r>
+    </w:p>
+    <w:p>
+      <w:pPr>
+        <w:rPr>
+          <w:rFonts w:hint="default" w:ascii="Times New Roman" w:hAnsi="Times New Roman"/>
+          <w:lang w:val="en-US"/>
+        </w:rPr>
+      </w:pPr>
+    </w:p>
+    <w:p>
+      <w:pPr>
+        <w:rPr>
+          <w:rFonts w:hint="default" w:ascii="Times New Roman" w:hAnsi="Times New Roman" w:cs="Times New Roman"/>
+          <w:lang w:val="en-US"/>
+        </w:rPr>
+      </w:pPr>
+    </w:p>
+    <w:p>
+      <w:pPr>
+        <w:numPr>
+          <w:ilvl w:val="0"/>
+          <w:numId w:val="5"/>
+        </w:numPr>
+        <w:ind w:left="100" w:leftChars="0" w:hanging="100" w:hangingChars="50"/>
+        <w:rPr>
+          <w:rFonts w:hint="default" w:ascii="Times New Roman" w:hAnsi="Times New Roman" w:cs="Times New Roman"/>
+          <w:lang w:val="en-US"/>
+        </w:rPr>
+      </w:pPr>
+      <w:r>
+        <w:rPr>
+          <w:rFonts w:hint="default" w:ascii="Times New Roman" w:hAnsi="Times New Roman" w:cs="Times New Roman"/>
+          <w:lang w:val="en-US"/>
+        </w:rPr>
+        <w:t>List employees working in the same department as an employee earning more than 12,000.</w:t>
+      </w:r>
+    </w:p>
+    <w:p>
+      <w:pPr>
+        <w:numPr>
+          <w:ilvl w:val="0"/>
+          <w:numId w:val="0"/>
+        </w:numPr>
+        <w:rPr>
+          <w:rFonts w:hint="default" w:ascii="Times New Roman" w:hAnsi="Times New Roman"/>
+          <w:lang w:val="en-US"/>
+        </w:rPr>
+      </w:pPr>
+      <w:r>
+        <w:rPr>
+          <w:rFonts w:hint="default" w:ascii="Times New Roman" w:hAnsi="Times New Roman"/>
+          <w:lang w:val="en-US"/>
+        </w:rPr>
+        <w:t>select * from employees where department_id in (select department_id from employees where salary &gt; 12000);</w:t>
+      </w:r>
+    </w:p>
+    <w:p>
+      <w:pPr>
+        <w:numPr>
+          <w:ilvl w:val="0"/>
+          <w:numId w:val="0"/>
+        </w:numPr>
+        <w:rPr>
+          <w:rFonts w:hint="default" w:ascii="Times New Roman" w:hAnsi="Times New Roman"/>
+          <w:lang w:val="en-US"/>
+        </w:rPr>
+      </w:pPr>
+    </w:p>
+    <w:p>
+      <w:pPr>
+        <w:numPr>
+          <w:ilvl w:val="0"/>
+          <w:numId w:val="0"/>
+        </w:numPr>
+        <w:rPr>
+          <w:rFonts w:hint="default" w:ascii="Times New Roman" w:hAnsi="Times New Roman"/>
+          <w:lang w:val="en-US"/>
+        </w:rPr>
+      </w:pPr>
+    </w:p>
+    <w:p>
+      <w:pPr>
+        <w:numPr>
+          <w:ilvl w:val="0"/>
+          <w:numId w:val="0"/>
+        </w:numPr>
+        <w:rPr>
+          <w:rFonts w:hint="default" w:ascii="Times New Roman" w:hAnsi="Times New Roman"/>
+          <w:lang w:val="en-US"/>
+        </w:rPr>
+      </w:pPr>
+    </w:p>
+    <w:p>
+      <w:pPr>
+        <w:numPr>
+          <w:ilvl w:val="0"/>
+          <w:numId w:val="0"/>
+        </w:numPr>
+        <w:rPr>
+          <w:rFonts w:hint="default" w:ascii="Times New Roman" w:hAnsi="Times New Roman"/>
+          <w:lang w:val="en-US"/>
+        </w:rPr>
+      </w:pPr>
+    </w:p>
+    <w:p>
+      <w:pPr>
+        <w:numPr>
+          <w:ilvl w:val="0"/>
+          <w:numId w:val="0"/>
+        </w:numPr>
+        <w:rPr>
+          <w:rFonts w:hint="default" w:ascii="Times New Roman" w:hAnsi="Times New Roman"/>
+          <w:lang w:val="en-US"/>
+        </w:rPr>
+      </w:pPr>
+    </w:p>
+    <w:p>
+      <w:pPr>
+        <w:numPr>
+          <w:ilvl w:val="0"/>
+          <w:numId w:val="0"/>
+        </w:numPr>
+        <w:rPr>
+          <w:rFonts w:hint="default" w:ascii="Times New Roman" w:hAnsi="Times New Roman"/>
+          <w:lang w:val="en-US"/>
+        </w:rPr>
+      </w:pPr>
+    </w:p>
+    <w:p>
+      <w:pPr>
+        <w:numPr>
+          <w:ilvl w:val="0"/>
+          <w:numId w:val="0"/>
+        </w:numPr>
+        <w:rPr>
+          <w:rFonts w:hint="default" w:ascii="Times New Roman" w:hAnsi="Times New Roman"/>
+          <w:lang w:val="en-US"/>
+        </w:rPr>
+      </w:pPr>
+    </w:p>
+    <w:p>
+      <w:pPr>
+        <w:numPr>
+          <w:ilvl w:val="0"/>
+          <w:numId w:val="0"/>
+        </w:numPr>
+        <w:rPr>
+          <w:rFonts w:hint="default" w:ascii="Times New Roman" w:hAnsi="Times New Roman"/>
+          <w:lang w:val="en-US"/>
+        </w:rPr>
+      </w:pPr>
+    </w:p>
+    <w:p>
+      <w:pPr>
+        <w:numPr>
+          <w:ilvl w:val="0"/>
+          <w:numId w:val="0"/>
+        </w:numPr>
+        <w:rPr>
+          <w:rFonts w:hint="default" w:ascii="Times New Roman" w:hAnsi="Times New Roman"/>
+          <w:lang w:val="en-US"/>
+        </w:rPr>
+      </w:pPr>
+    </w:p>
+    <w:p>
+      <w:pPr>
+        <w:numPr>
+          <w:ilvl w:val="0"/>
+          <w:numId w:val="0"/>
+        </w:numPr>
+        <w:rPr>
+          <w:rFonts w:hint="default" w:ascii="Times New Roman" w:hAnsi="Times New Roman"/>
+          <w:lang w:val="en-US"/>
+        </w:rPr>
+      </w:pPr>
+    </w:p>
+    <w:p>
+      <w:pPr>
+        <w:numPr>
+          <w:ilvl w:val="0"/>
+          <w:numId w:val="0"/>
+        </w:numPr>
+        <w:rPr>
+          <w:rFonts w:hint="default" w:ascii="Times New Roman" w:hAnsi="Times New Roman"/>
+          <w:lang w:val="en-US"/>
+        </w:rPr>
+      </w:pPr>
+    </w:p>
+    <w:p>
+      <w:pPr>
+        <w:numPr>
+          <w:ilvl w:val="0"/>
+          <w:numId w:val="0"/>
+        </w:numPr>
+        <w:rPr>
+          <w:rFonts w:hint="default" w:ascii="Times New Roman" w:hAnsi="Times New Roman"/>
+          <w:lang w:val="en-US"/>
+        </w:rPr>
+      </w:pPr>
+    </w:p>
+    <w:p>
+      <w:pPr>
+        <w:numPr>
+          <w:ilvl w:val="0"/>
+          <w:numId w:val="0"/>
+        </w:numPr>
+        <w:rPr>
+          <w:rFonts w:hint="default" w:ascii="Times New Roman" w:hAnsi="Times New Roman"/>
+          <w:lang w:val="en-US"/>
+        </w:rPr>
+      </w:pPr>
+    </w:p>
+    <w:p>
+      <w:pPr>
+        <w:numPr>
+          <w:ilvl w:val="0"/>
+          <w:numId w:val="0"/>
+        </w:numPr>
+        <w:rPr>
+          <w:rFonts w:hint="default" w:ascii="Times New Roman" w:hAnsi="Times New Roman"/>
+          <w:lang w:val="en-US"/>
+        </w:rPr>
+      </w:pPr>
+    </w:p>
+    <w:p>
+      <w:pPr>
+        <w:numPr>
+          <w:ilvl w:val="0"/>
+          <w:numId w:val="0"/>
+        </w:numPr>
+        <w:rPr>
+          <w:rFonts w:hint="default" w:ascii="Times New Roman" w:hAnsi="Times New Roman"/>
+          <w:lang w:val="en-US"/>
+        </w:rPr>
+      </w:pPr>
+    </w:p>
+    <w:p>
+      <w:pPr>
+        <w:numPr>
+          <w:ilvl w:val="0"/>
+          <w:numId w:val="0"/>
+        </w:numPr>
+        <w:rPr>
+          <w:rFonts w:hint="default" w:ascii="Times New Roman" w:hAnsi="Times New Roman"/>
+          <w:lang w:val="en-US"/>
+        </w:rPr>
+      </w:pPr>
+    </w:p>
+    <w:p>
+      <w:pPr>
+        <w:numPr>
+          <w:ilvl w:val="0"/>
+          <w:numId w:val="0"/>
+        </w:numPr>
+        <w:rPr>
+          <w:rFonts w:hint="default" w:ascii="Times New Roman" w:hAnsi="Times New Roman"/>
+          <w:lang w:val="en-US"/>
+        </w:rPr>
+      </w:pPr>
+    </w:p>
+    <w:p>
+      <w:pPr>
+        <w:numPr>
+          <w:ilvl w:val="0"/>
+          <w:numId w:val="0"/>
+        </w:numPr>
+        <w:rPr>
+          <w:rFonts w:hint="default" w:ascii="Times New Roman" w:hAnsi="Times New Roman"/>
+          <w:lang w:val="en-US"/>
+        </w:rPr>
+      </w:pPr>
+    </w:p>
+    <w:p>
+      <w:pPr>
+        <w:numPr>
+          <w:ilvl w:val="0"/>
+          <w:numId w:val="0"/>
+        </w:numPr>
+        <w:rPr>
+          <w:rFonts w:hint="default" w:ascii="Times New Roman" w:hAnsi="Times New Roman"/>
+          <w:lang w:val="en-US"/>
+        </w:rPr>
+      </w:pPr>
+    </w:p>
+    <w:p>
+      <w:pPr>
+        <w:numPr>
+          <w:ilvl w:val="0"/>
+          <w:numId w:val="0"/>
+        </w:numPr>
+        <w:rPr>
+          <w:rFonts w:hint="default" w:ascii="Times New Roman" w:hAnsi="Times New Roman"/>
+          <w:lang w:val="en-US"/>
+        </w:rPr>
+      </w:pPr>
+    </w:p>
+    <w:p>
+      <w:pPr>
+        <w:numPr>
+          <w:ilvl w:val="0"/>
+          <w:numId w:val="0"/>
+        </w:numPr>
+        <w:rPr>
+          <w:rFonts w:hint="default" w:ascii="Times New Roman" w:hAnsi="Times New Roman"/>
+          <w:lang w:val="en-US"/>
+        </w:rPr>
+      </w:pPr>
+    </w:p>
+    <w:p>
+      <w:pPr>
+        <w:numPr>
+          <w:ilvl w:val="0"/>
+          <w:numId w:val="0"/>
+        </w:numPr>
+        <w:rPr>
+          <w:rFonts w:hint="default" w:ascii="Times New Roman" w:hAnsi="Times New Roman"/>
+          <w:lang w:val="en-US"/>
+        </w:rPr>
+      </w:pPr>
+    </w:p>
+    <w:p>
+      <w:pPr>
+        <w:numPr>
+          <w:ilvl w:val="0"/>
+          <w:numId w:val="0"/>
+        </w:numPr>
+        <w:rPr>
+          <w:rFonts w:hint="default" w:ascii="Times New Roman" w:hAnsi="Times New Roman"/>
+          <w:lang w:val="en-US"/>
+        </w:rPr>
+      </w:pPr>
+    </w:p>
+    <w:p>
+      <w:pPr>
+        <w:numPr>
+          <w:ilvl w:val="0"/>
+          <w:numId w:val="0"/>
+        </w:numPr>
+        <w:rPr>
+          <w:rFonts w:hint="default" w:ascii="Times New Roman" w:hAnsi="Times New Roman"/>
+          <w:lang w:val="en-US"/>
+        </w:rPr>
+      </w:pPr>
+    </w:p>
+    <w:p>
+      <w:pPr>
+        <w:numPr>
+          <w:ilvl w:val="0"/>
+          <w:numId w:val="0"/>
+        </w:numPr>
+        <w:rPr>
+          <w:rFonts w:hint="default" w:ascii="Times New Roman" w:hAnsi="Times New Roman"/>
+          <w:lang w:val="en-US"/>
+        </w:rPr>
+      </w:pPr>
+    </w:p>
+    <w:p>
+      <w:pPr>
+        <w:numPr>
+          <w:ilvl w:val="0"/>
+          <w:numId w:val="0"/>
+        </w:numPr>
+        <w:rPr>
+          <w:rFonts w:hint="default" w:ascii="Times New Roman" w:hAnsi="Times New Roman"/>
+          <w:lang w:val="en-US"/>
+        </w:rPr>
+      </w:pPr>
+    </w:p>
+    <w:p>
+      <w:pPr>
+        <w:numPr>
+          <w:ilvl w:val="0"/>
+          <w:numId w:val="0"/>
+        </w:numPr>
+        <w:rPr>
+          <w:rFonts w:hint="default" w:ascii="Times New Roman" w:hAnsi="Times New Roman"/>
+          <w:lang w:val="en-US"/>
+        </w:rPr>
+      </w:pPr>
+    </w:p>
+    <w:p>
+      <w:pPr>
+        <w:numPr>
+          <w:ilvl w:val="0"/>
+          <w:numId w:val="0"/>
+        </w:numPr>
+        <w:rPr>
+          <w:rFonts w:hint="default" w:ascii="Times New Roman" w:hAnsi="Times New Roman"/>
+          <w:lang w:val="en-US"/>
+        </w:rPr>
+      </w:pPr>
+    </w:p>
+    <w:p>
+      <w:pPr>
+        <w:numPr>
+          <w:ilvl w:val="0"/>
+          <w:numId w:val="0"/>
+        </w:numPr>
+        <w:rPr>
+          <w:rFonts w:hint="default" w:ascii="Times New Roman" w:hAnsi="Times New Roman"/>
+          <w:lang w:val="en-US"/>
+        </w:rPr>
+      </w:pPr>
+    </w:p>
+    <w:p>
+      <w:pPr>
+        <w:numPr>
+          <w:ilvl w:val="0"/>
+          <w:numId w:val="0"/>
+        </w:numPr>
+        <w:rPr>
+          <w:rFonts w:hint="default" w:ascii="Times New Roman" w:hAnsi="Times New Roman"/>
+          <w:lang w:val="en-US"/>
+        </w:rPr>
+      </w:pPr>
+    </w:p>
+    <w:p>
+      <w:pPr>
+        <w:numPr>
+          <w:ilvl w:val="0"/>
+          <w:numId w:val="0"/>
+        </w:numPr>
+        <w:rPr>
+          <w:rFonts w:hint="default" w:ascii="Times New Roman" w:hAnsi="Times New Roman"/>
+          <w:lang w:val="en-US"/>
+        </w:rPr>
+      </w:pPr>
+    </w:p>
+    <w:p>
+      <w:pPr>
+        <w:numPr>
+          <w:ilvl w:val="0"/>
+          <w:numId w:val="0"/>
+        </w:numPr>
+        <w:rPr>
+          <w:rFonts w:hint="default" w:ascii="Times New Roman" w:hAnsi="Times New Roman"/>
+          <w:lang w:val="en-US"/>
+        </w:rPr>
+      </w:pPr>
+    </w:p>
+    <w:p>
+      <w:pPr>
+        <w:numPr>
+          <w:ilvl w:val="0"/>
+          <w:numId w:val="0"/>
+        </w:numPr>
+        <w:rPr>
+          <w:rFonts w:hint="default" w:ascii="Times New Roman" w:hAnsi="Times New Roman"/>
+          <w:lang w:val="en-US"/>
+        </w:rPr>
+      </w:pPr>
+    </w:p>
+    <w:p>
+      <w:pPr>
+        <w:numPr>
+          <w:ilvl w:val="0"/>
+          <w:numId w:val="0"/>
+        </w:numPr>
+        <w:rPr>
+          <w:rFonts w:hint="default" w:ascii="Times New Roman" w:hAnsi="Times New Roman"/>
+          <w:lang w:val="en-US"/>
+        </w:rPr>
+      </w:pPr>
+    </w:p>
+    <w:p>
+      <w:pPr>
+        <w:numPr>
+          <w:ilvl w:val="0"/>
+          <w:numId w:val="0"/>
+        </w:numPr>
+        <w:rPr>
+          <w:rFonts w:hint="default" w:ascii="Times New Roman" w:hAnsi="Times New Roman"/>
+          <w:lang w:val="en-US"/>
+        </w:rPr>
+      </w:pPr>
+    </w:p>
+    <w:p>
+      <w:pPr>
+        <w:numPr>
+          <w:ilvl w:val="0"/>
+          <w:numId w:val="0"/>
+        </w:numPr>
+        <w:rPr>
+          <w:rFonts w:hint="default" w:ascii="Times New Roman" w:hAnsi="Times New Roman"/>
+          <w:lang w:val="en-US"/>
+        </w:rPr>
+      </w:pPr>
+    </w:p>
+    <w:p>
+      <w:pPr>
+        <w:numPr>
+          <w:ilvl w:val="0"/>
+          <w:numId w:val="0"/>
+        </w:numPr>
+        <w:rPr>
+          <w:rFonts w:hint="default" w:ascii="Times New Roman" w:hAnsi="Times New Roman"/>
+          <w:lang w:val="en-US"/>
+        </w:rPr>
+      </w:pPr>
+    </w:p>
+    <w:p>
+      <w:pPr>
+        <w:numPr>
+          <w:ilvl w:val="0"/>
+          <w:numId w:val="0"/>
+        </w:numPr>
+        <w:rPr>
+          <w:rFonts w:hint="default" w:ascii="Times New Roman" w:hAnsi="Times New Roman"/>
+          <w:lang w:val="en-US"/>
+        </w:rPr>
+      </w:pPr>
+    </w:p>
+    <w:p>
+      <w:pPr>
+        <w:numPr>
+          <w:ilvl w:val="0"/>
+          <w:numId w:val="0"/>
+        </w:numPr>
+        <w:rPr>
+          <w:rFonts w:hint="default" w:ascii="Times New Roman" w:hAnsi="Times New Roman"/>
+          <w:lang w:val="en-US"/>
+        </w:rPr>
+      </w:pPr>
+    </w:p>
+    <w:p>
+      <w:pPr>
+        <w:numPr>
+          <w:ilvl w:val="0"/>
+          <w:numId w:val="10"/>
+        </w:numPr>
+        <w:rPr>
+          <w:rFonts w:hint="default" w:ascii="Times New Roman" w:hAnsi="Times New Roman"/>
+          <w:lang w:val="en-US"/>
+        </w:rPr>
+      </w:pPr>
+      <w:r>
+        <w:rPr>
+          <w:rFonts w:hint="default" w:ascii="Times New Roman" w:hAnsi="Times New Roman"/>
+          <w:lang w:val="en-US"/>
+        </w:rPr>
+        <w:t>WAQTD NAME OF THE EMPLOYEES EARNING S MORE THAN THE SALESMAN</w:t>
+      </w:r>
+    </w:p>
+    <w:p>
+      <w:pPr>
+        <w:numPr>
+          <w:numId w:val="0"/>
+        </w:numPr>
+        <w:rPr>
+          <w:rFonts w:hint="default" w:ascii="Times New Roman" w:hAnsi="Times New Roman"/>
+          <w:lang w:val="en-US"/>
+        </w:rPr>
+      </w:pPr>
+      <w:r>
+        <w:rPr>
+          <w:rFonts w:hint="default" w:ascii="Times New Roman" w:hAnsi="Times New Roman"/>
+          <w:lang w:val="en-US"/>
+        </w:rPr>
+        <w:t>select ename from emp where sal &gt;ALL(select sal from emp where job = 'SALESMAN');</w:t>
+      </w:r>
+    </w:p>
+    <w:p>
+      <w:pPr>
+        <w:numPr>
+          <w:ilvl w:val="0"/>
+          <w:numId w:val="0"/>
+        </w:numPr>
+        <w:rPr>
+          <w:rFonts w:hint="default" w:ascii="Times New Roman" w:hAnsi="Times New Roman"/>
+          <w:lang w:val="en-US"/>
+        </w:rPr>
+      </w:pPr>
+    </w:p>
+    <w:p>
+      <w:pPr>
+        <w:numPr>
+          <w:ilvl w:val="0"/>
+          <w:numId w:val="10"/>
+        </w:numPr>
+        <w:ind w:left="0" w:leftChars="0" w:firstLine="0" w:firstLineChars="0"/>
+        <w:rPr>
+          <w:rFonts w:hint="default" w:ascii="Times New Roman" w:hAnsi="Times New Roman"/>
+          <w:lang w:val="en-US"/>
+        </w:rPr>
+      </w:pPr>
+      <w:r>
+        <w:rPr>
+          <w:rFonts w:hint="default" w:ascii="Times New Roman" w:hAnsi="Times New Roman"/>
+          <w:lang w:val="en-US"/>
+        </w:rPr>
+        <w:t>WAQTD DETAILS OF THE EMPLOYEES HIRED AFT THE CLERKS</w:t>
+      </w:r>
+    </w:p>
+    <w:p>
+      <w:pPr>
+        <w:numPr>
+          <w:numId w:val="0"/>
+        </w:numPr>
+        <w:rPr>
+          <w:rFonts w:hint="default" w:ascii="Times New Roman" w:hAnsi="Times New Roman"/>
+          <w:lang w:val="en-US"/>
+        </w:rPr>
+      </w:pPr>
+      <w:r>
+        <w:rPr>
+          <w:rFonts w:hint="default" w:ascii="Times New Roman" w:hAnsi="Times New Roman"/>
+          <w:lang w:val="en-US"/>
+        </w:rPr>
+        <w:t>SELECT * FROM EMP WHERE HIREDATE &gt;ALL(SELECT HIREDATE FROM EMP WHERE JOB = 'CLERK') AND JOB != 'CLERK';</w:t>
+      </w:r>
+    </w:p>
+    <w:p>
+      <w:pPr>
+        <w:numPr>
+          <w:ilvl w:val="0"/>
+          <w:numId w:val="0"/>
+        </w:numPr>
+        <w:rPr>
+          <w:rFonts w:hint="default" w:ascii="Times New Roman" w:hAnsi="Times New Roman"/>
+          <w:lang w:val="en-US"/>
+        </w:rPr>
+      </w:pPr>
+    </w:p>
+    <w:p>
+      <w:pPr>
+        <w:numPr>
+          <w:ilvl w:val="0"/>
+          <w:numId w:val="10"/>
+        </w:numPr>
+        <w:ind w:left="0" w:leftChars="0" w:firstLine="0" w:firstLineChars="0"/>
+        <w:rPr>
+          <w:rFonts w:hint="default" w:ascii="Times New Roman" w:hAnsi="Times New Roman"/>
+          <w:lang w:val="en-US"/>
+        </w:rPr>
+      </w:pPr>
+      <w:r>
+        <w:rPr>
+          <w:rFonts w:hint="default" w:ascii="Times New Roman" w:hAnsi="Times New Roman"/>
+          <w:lang w:val="en-US"/>
+        </w:rPr>
+        <w:t>WAQTD NAME AND SALARY FOR ALL THE EMPLOYEES IF THEY ARE EARNING LESS THAN AT LEAST A MANAGER</w:t>
+      </w:r>
+    </w:p>
+    <w:p>
+      <w:pPr>
+        <w:numPr>
+          <w:numId w:val="0"/>
+        </w:numPr>
+        <w:rPr>
+          <w:rFonts w:hint="default" w:ascii="Times New Roman" w:hAnsi="Times New Roman"/>
+          <w:lang w:val="en-US"/>
+        </w:rPr>
+      </w:pPr>
+      <w:r>
+        <w:rPr>
+          <w:rFonts w:hint="default" w:ascii="Times New Roman" w:hAnsi="Times New Roman"/>
+          <w:lang w:val="en-US"/>
+        </w:rPr>
+        <w:t>SELECT ENAME,SAL FROM EMP WHERE SAL &lt;ANY(SELECT SAL FROM EMP WHERE JOB = 'MANAGER');</w:t>
+      </w:r>
+    </w:p>
+    <w:p>
+      <w:pPr>
+        <w:numPr>
+          <w:ilvl w:val="0"/>
+          <w:numId w:val="0"/>
+        </w:numPr>
+        <w:rPr>
+          <w:rFonts w:hint="default" w:ascii="Times New Roman" w:hAnsi="Times New Roman"/>
+          <w:lang w:val="en-US"/>
+        </w:rPr>
+      </w:pPr>
+    </w:p>
+    <w:p>
+      <w:pPr>
+        <w:numPr>
+          <w:ilvl w:val="0"/>
+          <w:numId w:val="10"/>
+        </w:numPr>
+        <w:ind w:left="0" w:leftChars="0" w:firstLine="0" w:firstLineChars="0"/>
+        <w:rPr>
+          <w:rFonts w:hint="default" w:ascii="Times New Roman" w:hAnsi="Times New Roman"/>
+          <w:lang w:val="en-US"/>
+        </w:rPr>
+      </w:pPr>
+      <w:r>
+        <w:rPr>
+          <w:rFonts w:hint="default" w:ascii="Times New Roman" w:hAnsi="Times New Roman"/>
+          <w:lang w:val="en-US"/>
+        </w:rPr>
+        <w:t>WAQTD NAME AND HIREDATE OF EMPLOYEES HIRED BEFORE ALL THE MANAGERS</w:t>
+      </w:r>
+    </w:p>
+    <w:p>
+      <w:pPr>
+        <w:numPr>
+          <w:numId w:val="0"/>
+        </w:numPr>
+        <w:rPr>
+          <w:rFonts w:hint="default" w:ascii="Times New Roman" w:hAnsi="Times New Roman"/>
+          <w:lang w:val="en-US"/>
+        </w:rPr>
+      </w:pPr>
+      <w:r>
+        <w:rPr>
+          <w:rFonts w:hint="default" w:ascii="Times New Roman" w:hAnsi="Times New Roman"/>
+          <w:lang w:val="en-US"/>
+        </w:rPr>
+        <w:t>SELECT ENAME,HIREDATE FROM EMP WHERE HIREDATE &lt;ALL(SELECT HIREDATE FROM EMP WHERE JOB = 'MANAGER');</w:t>
+      </w:r>
+    </w:p>
+    <w:p>
+      <w:pPr>
+        <w:numPr>
+          <w:ilvl w:val="0"/>
+          <w:numId w:val="0"/>
+        </w:numPr>
+        <w:rPr>
+          <w:rFonts w:hint="default" w:ascii="Times New Roman" w:hAnsi="Times New Roman"/>
+          <w:lang w:val="en-US"/>
+        </w:rPr>
+      </w:pPr>
+    </w:p>
+    <w:p>
+      <w:pPr>
+        <w:numPr>
+          <w:ilvl w:val="0"/>
+          <w:numId w:val="10"/>
+        </w:numPr>
+        <w:ind w:left="0" w:leftChars="0" w:firstLine="0" w:firstLineChars="0"/>
+        <w:rPr>
+          <w:rFonts w:hint="default" w:ascii="Times New Roman" w:hAnsi="Times New Roman"/>
+          <w:lang w:val="en-US"/>
+        </w:rPr>
+      </w:pPr>
+      <w:r>
+        <w:rPr>
+          <w:rFonts w:hint="default" w:ascii="Times New Roman" w:hAnsi="Times New Roman"/>
+          <w:lang w:val="en-US"/>
+        </w:rPr>
+        <w:t>WAQTD NAMES OF THE EMPLOYEES HIRED AFTER ALL THE MANAGERS AND EARNING SALARY MORE THAN ALL THE CLERKS</w:t>
+      </w:r>
+    </w:p>
+    <w:p>
+      <w:pPr>
+        <w:numPr>
+          <w:numId w:val="0"/>
+        </w:numPr>
+        <w:rPr>
+          <w:rFonts w:hint="default" w:ascii="Times New Roman" w:hAnsi="Times New Roman"/>
+          <w:lang w:val="en-US"/>
+        </w:rPr>
+      </w:pPr>
+      <w:r>
+        <w:rPr>
+          <w:rFonts w:hint="default" w:ascii="Times New Roman" w:hAnsi="Times New Roman"/>
+          <w:lang w:val="en-US"/>
+        </w:rPr>
+        <w:t>SELECT ENAME,HIREDATE FROM EMP WHERE HIREDATE &gt;ALL(SELECT HIREDATE FROM EMP WHERE JOB = 'MANAGER') AND SAL &gt;ALL(SELECT SAL FROM EMP WHERE JOB = 'CLERK');</w:t>
+      </w:r>
+    </w:p>
+    <w:p>
+      <w:pPr>
+        <w:numPr>
+          <w:ilvl w:val="0"/>
+          <w:numId w:val="0"/>
+        </w:numPr>
+        <w:rPr>
+          <w:rFonts w:hint="default" w:ascii="Times New Roman" w:hAnsi="Times New Roman"/>
+          <w:lang w:val="en-US"/>
+        </w:rPr>
+      </w:pPr>
+    </w:p>
+    <w:p>
+      <w:pPr>
+        <w:numPr>
+          <w:ilvl w:val="0"/>
+          <w:numId w:val="10"/>
+        </w:numPr>
+        <w:ind w:left="0" w:leftChars="0" w:firstLine="0" w:firstLineChars="0"/>
+        <w:rPr>
+          <w:rFonts w:hint="default" w:ascii="Times New Roman" w:hAnsi="Times New Roman"/>
+          <w:lang w:val="en-US"/>
+        </w:rPr>
+      </w:pPr>
+      <w:r>
+        <w:rPr>
+          <w:rFonts w:hint="default" w:ascii="Times New Roman" w:hAnsi="Times New Roman"/>
+          <w:lang w:val="en-US"/>
+        </w:rPr>
+        <w:t>WAQTD DETAILS OF THE EMPLOYEES WORKING AS CLERK AND HIRED BEFORE AT LEAST A SALESMAN</w:t>
+      </w:r>
+    </w:p>
+    <w:p>
+      <w:pPr>
+        <w:numPr>
+          <w:numId w:val="0"/>
+        </w:numPr>
+        <w:rPr>
+          <w:rFonts w:hint="default" w:ascii="Times New Roman" w:hAnsi="Times New Roman"/>
+          <w:lang w:val="en-US"/>
+        </w:rPr>
+      </w:pPr>
+      <w:r>
+        <w:rPr>
+          <w:rFonts w:hint="default" w:ascii="Times New Roman" w:hAnsi="Times New Roman"/>
+          <w:lang w:val="en-US"/>
+        </w:rPr>
+        <w:t>SELECT * FROM EMP WHERE JOB = 'CLERK' AND  HIREDATE &gt;ANY(SELECT HIREDATE FROM EMP WHERE JOB = 'SALESMAN');</w:t>
+      </w:r>
+    </w:p>
+    <w:p>
+      <w:pPr>
+        <w:numPr>
+          <w:ilvl w:val="0"/>
+          <w:numId w:val="0"/>
+        </w:numPr>
+        <w:rPr>
+          <w:rFonts w:hint="default" w:ascii="Times New Roman" w:hAnsi="Times New Roman"/>
+          <w:lang w:val="en-US"/>
+        </w:rPr>
+      </w:pPr>
+    </w:p>
+    <w:p>
+      <w:pPr>
+        <w:numPr>
+          <w:ilvl w:val="0"/>
+          <w:numId w:val="10"/>
+        </w:numPr>
+        <w:ind w:left="0" w:leftChars="0" w:firstLine="0" w:firstLineChars="0"/>
+        <w:rPr>
+          <w:rFonts w:hint="default" w:ascii="Times New Roman" w:hAnsi="Times New Roman"/>
+          <w:lang w:val="en-US"/>
+        </w:rPr>
+      </w:pPr>
+      <w:r>
+        <w:rPr>
+          <w:rFonts w:hint="default" w:ascii="Times New Roman" w:hAnsi="Times New Roman"/>
+          <w:lang w:val="en-US"/>
+        </w:rPr>
+        <w:t>WAQTD DETAILS OF EMPLOYEES WORKING IN ACCOUTING OR SALES DEPT</w:t>
+      </w:r>
+    </w:p>
+    <w:p>
+      <w:pPr>
+        <w:numPr>
+          <w:numId w:val="0"/>
+        </w:numPr>
+        <w:rPr>
+          <w:rFonts w:hint="default" w:ascii="Times New Roman" w:hAnsi="Times New Roman"/>
+          <w:lang w:val="en-US"/>
+        </w:rPr>
+      </w:pPr>
+      <w:r>
+        <w:rPr>
+          <w:rFonts w:hint="default" w:ascii="Times New Roman" w:hAnsi="Times New Roman"/>
+          <w:lang w:val="en-US"/>
+        </w:rPr>
+        <w:t xml:space="preserve"> SELECT * FROM EMP WHERE DEPTNO IN (SELECT DEPTNO FROM DEPT WHERE DNAME IN ('ACCOUNTING','SALES'));</w:t>
+      </w:r>
+    </w:p>
+    <w:p>
+      <w:pPr>
+        <w:numPr>
+          <w:numId w:val="0"/>
+        </w:numPr>
+        <w:rPr>
+          <w:rFonts w:hint="default" w:ascii="Times New Roman" w:hAnsi="Times New Roman"/>
+          <w:lang w:val="en-US"/>
+        </w:rPr>
+      </w:pPr>
       <w:bookmarkStart w:id="0" w:name="_GoBack"/>
       <w:bookmarkEnd w:id="0"/>
     </w:p>
     <w:p>
       <w:pPr>
+        <w:numPr>
+          <w:numId w:val="0"/>
+        </w:numPr>
         <w:rPr>
           <w:rFonts w:hint="default" w:ascii="Times New Roman" w:hAnsi="Times New Roman"/>
           <w:lang w:val="en-US"/>
@@ -16191,100 +17313,60 @@
     </w:p>
     <w:p>
       <w:pPr>
+        <w:numPr>
+          <w:ilvl w:val="0"/>
+          <w:numId w:val="10"/>
+        </w:numPr>
+        <w:ind w:left="0" w:leftChars="0" w:firstLine="0" w:firstLineChars="0"/>
         <w:rPr>
           <w:rFonts w:hint="default" w:ascii="Times New Roman" w:hAnsi="Times New Roman"/>
           <w:lang w:val="en-US"/>
         </w:rPr>
       </w:pPr>
-    </w:p>
-    <w:p>
-      <w:pPr>
+      <w:r>
         <w:rPr>
           <w:rFonts w:hint="default" w:ascii="Times New Roman" w:hAnsi="Times New Roman"/>
           <w:lang w:val="en-US"/>
         </w:rPr>
-      </w:pPr>
-    </w:p>
-    <w:p>
-      <w:pPr>
-        <w:rPr>
-          <w:rFonts w:hint="default" w:ascii="Times New Roman" w:hAnsi="Times New Roman" w:cs="Times New Roman"/>
-          <w:lang w:val="en-US"/>
-        </w:rPr>
-      </w:pPr>
-      <w:r>
-        <w:rPr>
-          <w:rFonts w:hint="default" w:ascii="Times New Roman" w:hAnsi="Times New Roman" w:cs="Times New Roman"/>
-          <w:lang w:val="en-US"/>
-        </w:rPr>
-        <w:t>16. List employees whose salary is higher than the highest salary in department 30.</w:t>
-      </w:r>
-    </w:p>
-    <w:p>
-      <w:pPr>
-        <w:rPr>
-          <w:rFonts w:hint="default" w:ascii="Times New Roman" w:hAnsi="Times New Roman" w:cs="Times New Roman"/>
-          <w:lang w:val="en-US"/>
-        </w:rPr>
-      </w:pPr>
-      <w:r>
+        <w:t>WAQTD DNAME OF THE EMPLOYEES WITH NAME SMITH,KING,MILLER.</w:t>
+      </w:r>
+    </w:p>
+    <w:p>
+      <w:pPr>
+        <w:numPr>
+          <w:numId w:val="0"/>
+        </w:numPr>
         <w:rPr>
           <w:rFonts w:hint="default" w:ascii="Times New Roman" w:hAnsi="Times New Roman"/>
           <w:lang w:val="en-US"/>
         </w:rPr>
-        <w:t xml:space="preserve"> select * from employees where salary &gt; (select max(salary) from employees where department_id = 30);</w:t>
-      </w:r>
-    </w:p>
-    <w:p>
-      <w:pPr>
-        <w:rPr>
-          <w:rFonts w:hint="default" w:ascii="Times New Roman" w:hAnsi="Times New Roman" w:cs="Times New Roman"/>
-          <w:lang w:val="en-US"/>
-        </w:rPr>
-      </w:pPr>
-    </w:p>
-    <w:p>
-      <w:pPr>
-        <w:numPr>
-          <w:ilvl w:val="0"/>
-          <w:numId w:val="9"/>
-        </w:numPr>
-        <w:rPr>
-          <w:rFonts w:hint="default" w:ascii="Times New Roman" w:hAnsi="Times New Roman" w:cs="Times New Roman"/>
-          <w:lang w:val="en-US"/>
-        </w:rPr>
-      </w:pPr>
-      <w:r>
-        <w:rPr>
-          <w:rFonts w:hint="default" w:ascii="Times New Roman" w:hAnsi="Times New Roman" w:cs="Times New Roman"/>
-          <w:lang w:val="en-US"/>
-        </w:rPr>
-        <w:t>Find employees who have the highest salary in their job role.</w:t>
-      </w:r>
-    </w:p>
-    <w:p>
-      <w:pPr>
-        <w:numPr>
-          <w:numId w:val="0"/>
-        </w:numPr>
+      </w:pPr>
+      <w:r>
         <w:rPr>
           <w:rFonts w:hint="default" w:ascii="Times New Roman" w:hAnsi="Times New Roman"/>
           <w:lang w:val="en-US"/>
         </w:rPr>
-      </w:pPr>
-      <w:r>
+        <w:t xml:space="preserve"> SELECT DNAME FROM DEPT WHERE DEPTNO IN (SELECT DEPTNO FROM EMP WHERE ENAME IN('SMITH','KING','MILLER'));</w:t>
+      </w:r>
+    </w:p>
+    <w:p>
+      <w:pPr>
+        <w:numPr>
+          <w:numId w:val="0"/>
+        </w:numPr>
         <w:rPr>
           <w:rFonts w:hint="default" w:ascii="Times New Roman" w:hAnsi="Times New Roman"/>
           <w:lang w:val="en-US"/>
         </w:rPr>
-        <w:t xml:space="preserve">SELECT * </w:t>
-      </w:r>
-    </w:p>
-    <w:p>
-      <w:pPr>
-        <w:numPr>
-          <w:numId w:val="0"/>
-        </w:numPr>
+      </w:pPr>
+    </w:p>
+    <w:p>
+      <w:pPr>
+        <w:numPr>
+          <w:ilvl w:val="0"/>
+          <w:numId w:val="10"/>
+        </w:numPr>
+        <w:ind w:left="0" w:leftChars="0" w:firstLine="0" w:firstLineChars="0"/>
         <w:rPr>
           <w:rFonts w:hint="default" w:ascii="Times New Roman" w:hAnsi="Times New Roman"/>
           <w:lang w:val="en-US"/>
@@ -16295,7 +17377,7 @@
           <w:rFonts w:hint="default" w:ascii="Times New Roman" w:hAnsi="Times New Roman"/>
           <w:lang w:val="en-US"/>
         </w:rPr>
-        <w:t xml:space="preserve">FROM employees </w:t>
+        <w:t>WAQTD DETAIS OF EMPLOYEES WORKING IN NEWYORK OR CHICHGO</w:t>
       </w:r>
     </w:p>
     <w:p>
@@ -16313,7 +17395,7 @@
           <w:rFonts w:hint="default" w:ascii="Times New Roman" w:hAnsi="Times New Roman"/>
           <w:lang w:val="en-US"/>
         </w:rPr>
-        <w:t>WHERE (job_id, salary) IN (</w:t>
+        <w:t>SELECT * FROM EMP WHERE DEPTNO IN (SELECT DEPTNO FROM DEPT WHERE LOC IN ('NEW YORK','CHICAGO'));</w:t>
       </w:r>
     </w:p>
     <w:p>
@@ -16326,53 +17408,61 @@
           <w:lang w:val="en-US"/>
         </w:rPr>
       </w:pPr>
-      <w:r>
+    </w:p>
+    <w:p>
+      <w:pPr>
+        <w:numPr>
+          <w:ilvl w:val="0"/>
+          <w:numId w:val="10"/>
+        </w:numPr>
+        <w:ind w:left="0" w:leftChars="0" w:firstLine="0" w:firstLineChars="0"/>
         <w:rPr>
           <w:rFonts w:hint="default" w:ascii="Times New Roman" w:hAnsi="Times New Roman"/>
           <w:lang w:val="en-US"/>
         </w:rPr>
-        <w:t xml:space="preserve">    SELECT job_id, MAX(salary) </w:t>
-      </w:r>
-    </w:p>
-    <w:p>
-      <w:pPr>
-        <w:numPr>
-          <w:numId w:val="0"/>
-        </w:numPr>
+      </w:pPr>
+      <w:r>
         <w:rPr>
           <w:rFonts w:hint="default" w:ascii="Times New Roman" w:hAnsi="Times New Roman"/>
           <w:lang w:val="en-US"/>
         </w:rPr>
-      </w:pPr>
-      <w:r>
+        <w:t>WAQTD EMP NAMES IF EMPLOYEES ARE HIRED AFTER ALL THE EMPLOYEES OF DEPT 10.</w:t>
+      </w:r>
+    </w:p>
+    <w:p>
+      <w:pPr>
+        <w:numPr>
+          <w:numId w:val="0"/>
+        </w:numPr>
         <w:rPr>
           <w:rFonts w:hint="default" w:ascii="Times New Roman" w:hAnsi="Times New Roman"/>
           <w:lang w:val="en-US"/>
         </w:rPr>
-        <w:t xml:space="preserve">    FROM employees </w:t>
-      </w:r>
-    </w:p>
-    <w:p>
-      <w:pPr>
-        <w:numPr>
-          <w:numId w:val="0"/>
-        </w:numPr>
+      </w:pPr>
+      <w:r>
         <w:rPr>
           <w:rFonts w:hint="default" w:ascii="Times New Roman" w:hAnsi="Times New Roman"/>
           <w:lang w:val="en-US"/>
         </w:rPr>
-      </w:pPr>
-      <w:r>
+        <w:t>SELECT ENAME FROM EMP WHERE HIREDATE &gt;ALL(SELECT HIREDATE FROM EMP WHERE DEPTNO IN (SELECT DEPTNO FROM DEPT WHERE DEPTNO = 10));</w:t>
+      </w:r>
+    </w:p>
+    <w:p>
+      <w:pPr>
+        <w:numPr>
+          <w:ilvl w:val="0"/>
+          <w:numId w:val="0"/>
+        </w:numPr>
         <w:rPr>
           <w:rFonts w:hint="default" w:ascii="Times New Roman" w:hAnsi="Times New Roman"/>
           <w:lang w:val="en-US"/>
         </w:rPr>
-        <w:t xml:space="preserve">    GROUP BY job_id</w:t>
-      </w:r>
-    </w:p>
-    <w:p>
-      <w:pPr>
-        <w:numPr>
+      </w:pPr>
+    </w:p>
+    <w:p>
+      <w:pPr>
+        <w:numPr>
+          <w:ilvl w:val="0"/>
           <w:numId w:val="0"/>
         </w:numPr>
         <w:rPr>
@@ -16380,93 +17470,6 @@
           <w:lang w:val="en-US"/>
         </w:rPr>
       </w:pPr>
-      <w:r>
-        <w:rPr>
-          <w:rFonts w:hint="default" w:ascii="Times New Roman" w:hAnsi="Times New Roman"/>
-          <w:lang w:val="en-US"/>
-        </w:rPr>
-        <w:t>);</w:t>
-      </w:r>
-    </w:p>
-    <w:p>
-      <w:pPr>
-        <w:numPr>
-          <w:numId w:val="0"/>
-        </w:numPr>
-        <w:rPr>
-          <w:rFonts w:hint="default" w:ascii="Times New Roman" w:hAnsi="Times New Roman" w:cs="Times New Roman"/>
-          <w:lang w:val="en-US"/>
-        </w:rPr>
-      </w:pPr>
-    </w:p>
-    <w:p>
-      <w:pPr>
-        <w:rPr>
-          <w:rFonts w:hint="default" w:ascii="Times New Roman" w:hAnsi="Times New Roman" w:cs="Times New Roman"/>
-          <w:lang w:val="en-US"/>
-        </w:rPr>
-      </w:pPr>
-      <w:r>
-        <w:rPr>
-          <w:rFonts w:hint="default" w:ascii="Times New Roman" w:hAnsi="Times New Roman"/>
-          <w:lang w:val="en-US"/>
-        </w:rPr>
-        <w:t xml:space="preserve"> select * from employees where salary in (select max(salary) from employees where job_id in (select job_id from jobs));</w:t>
-      </w:r>
-    </w:p>
-    <w:p>
-      <w:pPr>
-        <w:rPr>
-          <w:rFonts w:hint="default" w:ascii="Times New Roman" w:hAnsi="Times New Roman"/>
-          <w:lang w:val="en-US"/>
-        </w:rPr>
-      </w:pPr>
-    </w:p>
-    <w:p>
-      <w:pPr>
-        <w:rPr>
-          <w:rFonts w:hint="default" w:ascii="Times New Roman" w:hAnsi="Times New Roman" w:cs="Times New Roman"/>
-          <w:lang w:val="en-US"/>
-        </w:rPr>
-      </w:pPr>
-    </w:p>
-    <w:p>
-      <w:pPr>
-        <w:numPr>
-          <w:ilvl w:val="0"/>
-          <w:numId w:val="5"/>
-        </w:numPr>
-        <w:ind w:left="100" w:leftChars="0" w:hanging="100" w:hangingChars="50"/>
-        <w:rPr>
-          <w:rFonts w:hint="default" w:ascii="Times New Roman" w:hAnsi="Times New Roman" w:cs="Times New Roman"/>
-          <w:lang w:val="en-US"/>
-        </w:rPr>
-      </w:pPr>
-      <w:r>
-        <w:rPr>
-          <w:rFonts w:hint="default" w:ascii="Times New Roman" w:hAnsi="Times New Roman" w:cs="Times New Roman"/>
-          <w:lang w:val="en-US"/>
-        </w:rPr>
-        <w:t>List employees working in the same department as an employee earning more than 12,000.</w:t>
-      </w:r>
-    </w:p>
-    <w:p>
-      <w:pPr>
-        <w:numPr>
-          <w:numId w:val="0"/>
-        </w:numPr>
-        <w:rPr>
-          <w:rFonts w:hint="default" w:ascii="Times New Roman" w:hAnsi="Times New Roman" w:cs="Times New Roman"/>
-          <w:lang w:val="en-US"/>
-        </w:rPr>
-      </w:pPr>
-      <w:r>
-        <w:rPr>
-          <w:rFonts w:hint="default" w:ascii="Times New Roman" w:hAnsi="Times New Roman"/>
-          <w:lang w:val="en-US"/>
-        </w:rPr>
-        <w:t>select * from employees where department_id in (select department_id from employees where salary &gt; 12000);</w:t>
-      </w:r>
     </w:p>
     <w:sectPr>
       <w:pgSz w:w="11906" w:h="16838"/>
@@ -16505,6 +17508,18 @@
     </w:lvl>
   </w:abstractNum>
   <w:abstractNum w:abstractNumId="2">
+    <w:nsid w:val="D28C8B55"/>
+    <w:multiLevelType w:val="singleLevel"/>
+    <w:tmpl w:val="D28C8B55"/>
+    <w:lvl w:ilvl="0" w:tentative="0">
+      <w:start w:val="51"/>
+      <w:numFmt w:val="decimal"/>
+      <w:suff w:val="space"/>
+      <w:lvlText w:val="%1."/>
+      <w:lvlJc w:val="left"/>
+    </w:lvl>
+  </w:abstractNum>
+  <w:abstractNum w:abstractNumId="3">
     <w:nsid w:val="DE84F872"/>
     <w:multiLevelType w:val="singleLevel"/>
     <w:tmpl w:val="DE84F872"/>
@@ -16516,7 +17531,7 @@
       <w:lvlJc w:val="left"/>
     </w:lvl>
   </w:abstractNum>
-  <w:abstractNum w:abstractNumId="3">
+  <w:abstractNum w:abstractNumId="4">
     <w:nsid w:val="FB46FC76"/>
     <w:multiLevelType w:val="singleLevel"/>
     <w:tmpl w:val="FB46FC76"/>
@@ -16528,7 +17543,7 @@
       <w:lvlJc w:val="left"/>
     </w:lvl>
   </w:abstractNum>
-  <w:abstractNum w:abstractNumId="4">
+  <w:abstractNum w:abstractNumId="5">
     <w:nsid w:val="FEB9800B"/>
     <w:multiLevelType w:val="singleLevel"/>
     <w:tmpl w:val="FEB9800B"/>
@@ -16540,7 +17555,7 @@
       <w:lvlJc w:val="left"/>
     </w:lvl>
   </w:abstractNum>
-  <w:abstractNum w:abstractNumId="5">
+  <w:abstractNum w:abstractNumId="6">
     <w:nsid w:val="12A758FC"/>
     <w:multiLevelType w:val="singleLevel"/>
     <w:tmpl w:val="12A758FC"/>
@@ -16552,7 +17567,7 @@
       <w:lvlJc w:val="left"/>
     </w:lvl>
   </w:abstractNum>
-  <w:abstractNum w:abstractNumId="6">
+  <w:abstractNum w:abstractNumId="7">
     <w:nsid w:val="21003311"/>
     <w:multiLevelType w:val="singleLevel"/>
     <w:tmpl w:val="21003311"/>
@@ -16564,7 +17579,7 @@
       <w:lvlJc w:val="left"/>
     </w:lvl>
   </w:abstractNum>
-  <w:abstractNum w:abstractNumId="7">
+  <w:abstractNum w:abstractNumId="8">
     <w:nsid w:val="49D66E92"/>
     <w:multiLevelType w:val="singleLevel"/>
     <w:tmpl w:val="49D66E92"/>
@@ -16576,7 +17591,7 @@
       <w:lvlJc w:val="left"/>
     </w:lvl>
   </w:abstractNum>
-  <w:abstractNum w:abstractNumId="8">
+  <w:abstractNum w:abstractNumId="9">
     <w:nsid w:val="4F871E29"/>
     <w:multiLevelType w:val="singleLevel"/>
     <w:tmpl w:val="4F871E29"/>
@@ -16589,22 +17604,22 @@
     </w:lvl>
   </w:abstractNum>
   <w:num w:numId="1">
+    <w:abstractNumId w:val="6"/>
+  </w:num>
+  <w:num w:numId="2">
+    <w:abstractNumId w:val="4"/>
+  </w:num>
+  <w:num w:numId="3">
     <w:abstractNumId w:val="5"/>
   </w:num>
-  <w:num w:numId="2">
+  <w:num w:numId="4">
+    <w:abstractNumId w:val="8"/>
+  </w:num>
+  <w:num w:numId="5">
     <w:abstractNumId w:val="3"/>
   </w:num>
-  <w:num w:numId="3">
-    <w:abstractNumId w:val="4"/>
-  </w:num>
-  <w:num w:numId="4">
-    <w:abstractNumId w:val="7"/>
-  </w:num>
-  <w:num w:numId="5">
-    <w:abstractNumId w:val="2"/>
-  </w:num>
   <w:num w:numId="6">
-    <w:abstractNumId w:val="8"/>
+    <w:abstractNumId w:val="9"/>
   </w:num>
   <w:num w:numId="7">
     <w:abstractNumId w:val="1"/>
@@ -16613,7 +17628,10 @@
     <w:abstractNumId w:val="0"/>
   </w:num>
   <w:num w:numId="9">
-    <w:abstractNumId w:val="6"/>
+    <w:abstractNumId w:val="7"/>
+  </w:num>
+  <w:num w:numId="10">
+    <w:abstractNumId w:val="2"/>
   </w:num>
 </w:numbering>
 </file>
@@ -16721,7 +17739,7 @@
     <w:lsdException w:unhideWhenUsed="0" w:uiPriority="0" w:semiHidden="0" w:name="Document Map"/>
     <w:lsdException w:unhideWhenUsed="0" w:uiPriority="0" w:semiHidden="0" w:name="Plain Text"/>
     <w:lsdException w:unhideWhenUsed="0" w:uiPriority="0" w:semiHidden="0" w:name="E-mail Signature"/>
-    <w:lsdException w:unhideWhenUsed="0" w:uiPriority="0" w:semiHidden="0" w:name="Normal (Web)"/>
+    <w:lsdException w:qFormat="1" w:unhideWhenUsed="0" w:uiPriority="0" w:semiHidden="0" w:name="Normal (Web)"/>
     <w:lsdException w:unhideWhenUsed="0" w:uiPriority="0" w:semiHidden="0" w:name="HTML Acronym"/>
     <w:lsdException w:unhideWhenUsed="0" w:uiPriority="0" w:semiHidden="0" w:name="HTML Address"/>
     <w:lsdException w:unhideWhenUsed="0" w:uiPriority="0" w:semiHidden="0" w:name="HTML Cite"/>
@@ -16979,6 +17997,7 @@
   </w:style>
   <w:style w:type="paragraph" w:styleId="8">
     <w:name w:val="Normal (Web)"/>
+    <w:qFormat/>
     <w:uiPriority w:val="0"/>
     <w:pPr>
       <w:spacing w:before="100" w:beforeAutospacing="1" w:after="100" w:afterAutospacing="1"/>

</xml_diff>

<commit_message>
inheriance, self join, co related queries
</commit_message>
<xml_diff>
--- a/SQL/Class_Questions.docx
+++ b/SQL/Class_Questions.docx
@@ -18148,8 +18148,6 @@
         </w:rPr>
         <w:t>select first_name,department_name from employees,departments where employees.department_id = departments.department_id;</w:t>
       </w:r>
-      <w:bookmarkStart w:id="0" w:name="_GoBack"/>
-      <w:bookmarkEnd w:id="0"/>
     </w:p>
     <w:p>
       <w:pPr>
@@ -19419,6 +19417,7 @@
         <w:keepLines w:val="0"/>
         <w:widowControl/>
         <w:numPr>
+          <w:ilvl w:val="0"/>
           <w:numId w:val="0"/>
         </w:numPr>
         <w:suppressLineNumbers w:val="0"/>
@@ -19443,6 +19442,7 @@
         <w:keepLines w:val="0"/>
         <w:widowControl/>
         <w:numPr>
+          <w:ilvl w:val="0"/>
           <w:numId w:val="0"/>
         </w:numPr>
         <w:suppressLineNumbers w:val="0"/>
@@ -19467,6 +19467,7 @@
         <w:keepLines w:val="0"/>
         <w:widowControl/>
         <w:numPr>
+          <w:ilvl w:val="0"/>
           <w:numId w:val="0"/>
         </w:numPr>
         <w:suppressLineNumbers w:val="0"/>
@@ -19491,6 +19492,7 @@
         <w:keepLines w:val="0"/>
         <w:widowControl/>
         <w:numPr>
+          <w:ilvl w:val="0"/>
           <w:numId w:val="0"/>
         </w:numPr>
         <w:suppressLineNumbers w:val="0"/>
@@ -19515,6 +19517,7 @@
         <w:keepLines w:val="0"/>
         <w:widowControl/>
         <w:numPr>
+          <w:ilvl w:val="0"/>
           <w:numId w:val="0"/>
         </w:numPr>
         <w:suppressLineNumbers w:val="0"/>
@@ -19539,6 +19542,7 @@
         <w:keepLines w:val="0"/>
         <w:widowControl/>
         <w:numPr>
+          <w:ilvl w:val="0"/>
           <w:numId w:val="0"/>
         </w:numPr>
         <w:suppressLineNumbers w:val="0"/>
@@ -19563,6 +19567,7 @@
         <w:keepLines w:val="0"/>
         <w:widowControl/>
         <w:numPr>
+          <w:ilvl w:val="0"/>
           <w:numId w:val="0"/>
         </w:numPr>
         <w:suppressLineNumbers w:val="0"/>
@@ -19587,6 +19592,7 @@
         <w:keepLines w:val="0"/>
         <w:widowControl/>
         <w:numPr>
+          <w:ilvl w:val="0"/>
           <w:numId w:val="0"/>
         </w:numPr>
         <w:suppressLineNumbers w:val="0"/>
@@ -19611,6 +19617,7 @@
         <w:keepLines w:val="0"/>
         <w:widowControl/>
         <w:numPr>
+          <w:ilvl w:val="0"/>
           <w:numId w:val="0"/>
         </w:numPr>
         <w:suppressLineNumbers w:val="0"/>
@@ -19635,6 +19642,7 @@
         <w:keepLines w:val="0"/>
         <w:widowControl/>
         <w:numPr>
+          <w:ilvl w:val="0"/>
           <w:numId w:val="0"/>
         </w:numPr>
         <w:suppressLineNumbers w:val="0"/>
@@ -19659,6 +19667,7 @@
         <w:keepLines w:val="0"/>
         <w:widowControl/>
         <w:numPr>
+          <w:ilvl w:val="0"/>
           <w:numId w:val="0"/>
         </w:numPr>
         <w:suppressLineNumbers w:val="0"/>
@@ -19683,6 +19692,7 @@
         <w:keepLines w:val="0"/>
         <w:widowControl/>
         <w:numPr>
+          <w:ilvl w:val="0"/>
           <w:numId w:val="0"/>
         </w:numPr>
         <w:suppressLineNumbers w:val="0"/>
@@ -19707,6 +19717,7 @@
         <w:keepLines w:val="0"/>
         <w:widowControl/>
         <w:numPr>
+          <w:ilvl w:val="0"/>
           <w:numId w:val="0"/>
         </w:numPr>
         <w:suppressLineNumbers w:val="0"/>
@@ -19731,6 +19742,7 @@
         <w:keepLines w:val="0"/>
         <w:widowControl/>
         <w:numPr>
+          <w:ilvl w:val="0"/>
           <w:numId w:val="0"/>
         </w:numPr>
         <w:suppressLineNumbers w:val="0"/>
@@ -19755,6 +19767,7 @@
         <w:keepLines w:val="0"/>
         <w:widowControl/>
         <w:numPr>
+          <w:ilvl w:val="0"/>
           <w:numId w:val="0"/>
         </w:numPr>
         <w:suppressLineNumbers w:val="0"/>
@@ -19779,6 +19792,7 @@
         <w:keepLines w:val="0"/>
         <w:widowControl/>
         <w:numPr>
+          <w:ilvl w:val="0"/>
           <w:numId w:val="0"/>
         </w:numPr>
         <w:suppressLineNumbers w:val="0"/>
@@ -19803,6 +19817,7 @@
         <w:keepLines w:val="0"/>
         <w:widowControl/>
         <w:numPr>
+          <w:ilvl w:val="0"/>
           <w:numId w:val="0"/>
         </w:numPr>
         <w:suppressLineNumbers w:val="0"/>
@@ -19827,6 +19842,7 @@
         <w:keepLines w:val="0"/>
         <w:widowControl/>
         <w:numPr>
+          <w:ilvl w:val="0"/>
           <w:numId w:val="0"/>
         </w:numPr>
         <w:suppressLineNumbers w:val="0"/>
@@ -19851,6 +19867,7 @@
         <w:keepLines w:val="0"/>
         <w:widowControl/>
         <w:numPr>
+          <w:ilvl w:val="0"/>
           <w:numId w:val="0"/>
         </w:numPr>
         <w:suppressLineNumbers w:val="0"/>
@@ -19875,6 +19892,7 @@
         <w:keepLines w:val="0"/>
         <w:widowControl/>
         <w:numPr>
+          <w:ilvl w:val="0"/>
           <w:numId w:val="0"/>
         </w:numPr>
         <w:suppressLineNumbers w:val="0"/>
@@ -19899,6 +19917,7 @@
         <w:keepLines w:val="0"/>
         <w:widowControl/>
         <w:numPr>
+          <w:ilvl w:val="0"/>
           <w:numId w:val="0"/>
         </w:numPr>
         <w:suppressLineNumbers w:val="0"/>
@@ -19923,6 +19942,7 @@
         <w:keepLines w:val="0"/>
         <w:widowControl/>
         <w:numPr>
+          <w:ilvl w:val="0"/>
           <w:numId w:val="0"/>
         </w:numPr>
         <w:suppressLineNumbers w:val="0"/>
@@ -19947,6 +19967,7 @@
         <w:keepLines w:val="0"/>
         <w:widowControl/>
         <w:numPr>
+          <w:ilvl w:val="0"/>
           <w:numId w:val="0"/>
         </w:numPr>
         <w:suppressLineNumbers w:val="0"/>
@@ -19971,6 +19992,7 @@
         <w:keepLines w:val="0"/>
         <w:widowControl/>
         <w:numPr>
+          <w:ilvl w:val="0"/>
           <w:numId w:val="0"/>
         </w:numPr>
         <w:suppressLineNumbers w:val="0"/>
@@ -19995,6 +20017,7 @@
         <w:keepLines w:val="0"/>
         <w:widowControl/>
         <w:numPr>
+          <w:ilvl w:val="0"/>
           <w:numId w:val="0"/>
         </w:numPr>
         <w:suppressLineNumbers w:val="0"/>
@@ -20027,6 +20050,2194 @@
           </v:rect>
         </w:pict>
       </w:r>
+    </w:p>
+    <w:p>
+      <w:pPr>
+        <w:numPr>
+          <w:ilvl w:val="0"/>
+          <w:numId w:val="0"/>
+        </w:numPr>
+        <w:rPr>
+          <w:rFonts w:hint="default" w:ascii="Times New Roman" w:hAnsi="Times New Roman"/>
+          <w:lang w:val="en-US"/>
+        </w:rPr>
+      </w:pPr>
+    </w:p>
+    <w:p>
+      <w:pPr>
+        <w:numPr>
+          <w:ilvl w:val="0"/>
+          <w:numId w:val="0"/>
+        </w:numPr>
+        <w:rPr>
+          <w:rFonts w:hint="default" w:ascii="Times New Roman" w:hAnsi="Times New Roman"/>
+          <w:lang w:val="en-US"/>
+        </w:rPr>
+      </w:pPr>
+      <w:r>
+        <w:rPr>
+          <w:rFonts w:hint="default" w:ascii="Times New Roman" w:hAnsi="Times New Roman"/>
+          <w:lang w:val="en-US"/>
+        </w:rPr>
+        <w:t>select e1.ename,d1.dname,e2.ename,d2.dname</w:t>
+      </w:r>
+    </w:p>
+    <w:p>
+      <w:pPr>
+        <w:numPr>
+          <w:ilvl w:val="0"/>
+          <w:numId w:val="0"/>
+        </w:numPr>
+        <w:rPr>
+          <w:rFonts w:hint="default" w:ascii="Times New Roman" w:hAnsi="Times New Roman"/>
+          <w:lang w:val="en-US"/>
+        </w:rPr>
+      </w:pPr>
+      <w:r>
+        <w:rPr>
+          <w:rFonts w:hint="default" w:ascii="Times New Roman" w:hAnsi="Times New Roman"/>
+          <w:lang w:val="en-US"/>
+        </w:rPr>
+        <w:t>from emp e1 join emp e2 on e1.mgr = e2.empno</w:t>
+      </w:r>
+    </w:p>
+    <w:p>
+      <w:pPr>
+        <w:numPr>
+          <w:ilvl w:val="0"/>
+          <w:numId w:val="0"/>
+        </w:numPr>
+        <w:rPr>
+          <w:rFonts w:hint="default" w:ascii="Times New Roman" w:hAnsi="Times New Roman"/>
+          <w:lang w:val="en-US"/>
+        </w:rPr>
+      </w:pPr>
+      <w:r>
+        <w:rPr>
+          <w:rFonts w:hint="default" w:ascii="Times New Roman" w:hAnsi="Times New Roman"/>
+          <w:lang w:val="en-US"/>
+        </w:rPr>
+        <w:t>inner join dept d1 on e1.deptno = d1.deptno</w:t>
+      </w:r>
+    </w:p>
+    <w:p>
+      <w:pPr>
+        <w:numPr>
+          <w:ilvl w:val="0"/>
+          <w:numId w:val="0"/>
+        </w:numPr>
+        <w:rPr>
+          <w:rFonts w:hint="default" w:ascii="Times New Roman" w:hAnsi="Times New Roman"/>
+          <w:lang w:val="en-US"/>
+        </w:rPr>
+      </w:pPr>
+      <w:r>
+        <w:rPr>
+          <w:rFonts w:hint="default" w:ascii="Times New Roman" w:hAnsi="Times New Roman"/>
+          <w:lang w:val="en-US"/>
+        </w:rPr>
+        <w:t>inner join dept d2 on e2.deptno = d2.deptno</w:t>
+      </w:r>
+    </w:p>
+    <w:p>
+      <w:pPr>
+        <w:numPr>
+          <w:ilvl w:val="0"/>
+          <w:numId w:val="0"/>
+        </w:numPr>
+        <w:rPr>
+          <w:rFonts w:hint="default" w:ascii="Times New Roman" w:hAnsi="Times New Roman"/>
+          <w:lang w:val="en-US"/>
+        </w:rPr>
+      </w:pPr>
+      <w:r>
+        <w:rPr>
+          <w:rFonts w:hint="default" w:ascii="Times New Roman" w:hAnsi="Times New Roman"/>
+          <w:lang w:val="en-US"/>
+        </w:rPr>
+        <w:t>where d1.loc = d2.loc;</w:t>
+      </w:r>
+    </w:p>
+    <w:p>
+      <w:pPr>
+        <w:numPr>
+          <w:ilvl w:val="0"/>
+          <w:numId w:val="0"/>
+        </w:numPr>
+        <w:rPr>
+          <w:rFonts w:hint="default" w:ascii="Times New Roman" w:hAnsi="Times New Roman"/>
+          <w:lang w:val="en-US"/>
+        </w:rPr>
+      </w:pPr>
+    </w:p>
+    <w:p>
+      <w:pPr>
+        <w:numPr>
+          <w:ilvl w:val="0"/>
+          <w:numId w:val="0"/>
+        </w:numPr>
+        <w:rPr>
+          <w:rFonts w:hint="default" w:ascii="Times New Roman" w:hAnsi="Times New Roman"/>
+          <w:lang w:val="en-US"/>
+        </w:rPr>
+      </w:pPr>
+      <w:r>
+        <w:rPr>
+          <w:rFonts w:hint="default" w:ascii="Times New Roman" w:hAnsi="Times New Roman"/>
+          <w:lang w:val="en-US"/>
+        </w:rPr>
+        <w:t>select e1.ename,e1.hiredate,e2.ename,e2.hiredate</w:t>
+      </w:r>
+    </w:p>
+    <w:p>
+      <w:pPr>
+        <w:numPr>
+          <w:ilvl w:val="0"/>
+          <w:numId w:val="0"/>
+        </w:numPr>
+        <w:rPr>
+          <w:rFonts w:hint="default" w:ascii="Times New Roman" w:hAnsi="Times New Roman"/>
+          <w:lang w:val="en-US"/>
+        </w:rPr>
+      </w:pPr>
+      <w:r>
+        <w:rPr>
+          <w:rFonts w:hint="default" w:ascii="Times New Roman" w:hAnsi="Times New Roman"/>
+          <w:lang w:val="en-US"/>
+        </w:rPr>
+        <w:t>from emp e1 join emp e2 on e1.mgr = e2.empno</w:t>
+      </w:r>
+    </w:p>
+    <w:p>
+      <w:pPr>
+        <w:numPr>
+          <w:ilvl w:val="0"/>
+          <w:numId w:val="0"/>
+        </w:numPr>
+        <w:rPr>
+          <w:rFonts w:hint="default" w:ascii="Times New Roman" w:hAnsi="Times New Roman"/>
+          <w:lang w:val="en-US"/>
+        </w:rPr>
+      </w:pPr>
+      <w:r>
+        <w:rPr>
+          <w:rFonts w:hint="default" w:ascii="Times New Roman" w:hAnsi="Times New Roman"/>
+          <w:lang w:val="en-US"/>
+        </w:rPr>
+        <w:t>inner join dept d2 on e2.deptno = d2.deptno</w:t>
+      </w:r>
+    </w:p>
+    <w:p>
+      <w:pPr>
+        <w:numPr>
+          <w:ilvl w:val="0"/>
+          <w:numId w:val="0"/>
+        </w:numPr>
+        <w:rPr>
+          <w:rFonts w:hint="default" w:ascii="Times New Roman" w:hAnsi="Times New Roman"/>
+          <w:lang w:val="en-US"/>
+        </w:rPr>
+      </w:pPr>
+      <w:r>
+        <w:rPr>
+          <w:rFonts w:hint="default" w:ascii="Times New Roman" w:hAnsi="Times New Roman"/>
+          <w:lang w:val="en-US"/>
+        </w:rPr>
+        <w:t>where e2.hiredate &lt; e1.hiredate and d2.dname = 'ACCOUNTING';</w:t>
+      </w:r>
+    </w:p>
+    <w:p>
+      <w:pPr>
+        <w:numPr>
+          <w:ilvl w:val="0"/>
+          <w:numId w:val="0"/>
+        </w:numPr>
+        <w:rPr>
+          <w:rFonts w:hint="default" w:ascii="Times New Roman" w:hAnsi="Times New Roman"/>
+          <w:lang w:val="en-US"/>
+        </w:rPr>
+      </w:pPr>
+    </w:p>
+    <w:p>
+      <w:pPr>
+        <w:numPr>
+          <w:ilvl w:val="0"/>
+          <w:numId w:val="0"/>
+        </w:numPr>
+        <w:rPr>
+          <w:rFonts w:hint="default" w:ascii="Times New Roman" w:hAnsi="Times New Roman"/>
+          <w:lang w:val="en-US"/>
+        </w:rPr>
+      </w:pPr>
+      <w:r>
+        <w:rPr>
+          <w:rFonts w:hint="default" w:ascii="Times New Roman" w:hAnsi="Times New Roman"/>
+          <w:lang w:val="en-US"/>
+        </w:rPr>
+        <w:t>select e1.ename,e2.ename,e3.ename</w:t>
+      </w:r>
+    </w:p>
+    <w:p>
+      <w:pPr>
+        <w:numPr>
+          <w:ilvl w:val="0"/>
+          <w:numId w:val="0"/>
+        </w:numPr>
+        <w:rPr>
+          <w:rFonts w:hint="default" w:ascii="Times New Roman" w:hAnsi="Times New Roman"/>
+          <w:lang w:val="en-US"/>
+        </w:rPr>
+      </w:pPr>
+      <w:r>
+        <w:rPr>
+          <w:rFonts w:hint="default" w:ascii="Times New Roman" w:hAnsi="Times New Roman"/>
+          <w:lang w:val="en-US"/>
+        </w:rPr>
+        <w:t>from emp e1 join emp e2 on e1.mgr = e2.empno</w:t>
+      </w:r>
+    </w:p>
+    <w:p>
+      <w:pPr>
+        <w:numPr>
+          <w:ilvl w:val="0"/>
+          <w:numId w:val="0"/>
+        </w:numPr>
+        <w:rPr>
+          <w:rFonts w:hint="default" w:ascii="Times New Roman" w:hAnsi="Times New Roman"/>
+          <w:lang w:val="en-US"/>
+        </w:rPr>
+      </w:pPr>
+      <w:r>
+        <w:rPr>
+          <w:rFonts w:hint="default" w:ascii="Times New Roman" w:hAnsi="Times New Roman"/>
+          <w:lang w:val="en-US"/>
+        </w:rPr>
+        <w:t>join emp e3 on e2.mgr = e3.empno;</w:t>
+      </w:r>
+    </w:p>
+    <w:p>
+      <w:pPr>
+        <w:numPr>
+          <w:ilvl w:val="0"/>
+          <w:numId w:val="0"/>
+        </w:numPr>
+        <w:rPr>
+          <w:rFonts w:hint="default" w:ascii="Times New Roman" w:hAnsi="Times New Roman"/>
+          <w:lang w:val="en-US"/>
+        </w:rPr>
+      </w:pPr>
+    </w:p>
+    <w:p>
+      <w:pPr>
+        <w:numPr>
+          <w:ilvl w:val="0"/>
+          <w:numId w:val="0"/>
+        </w:numPr>
+        <w:rPr>
+          <w:rFonts w:hint="default" w:ascii="Times New Roman" w:hAnsi="Times New Roman"/>
+          <w:lang w:val="en-US"/>
+        </w:rPr>
+      </w:pPr>
+      <w:r>
+        <w:rPr>
+          <w:rFonts w:hint="default" w:ascii="Times New Roman" w:hAnsi="Times New Roman"/>
+          <w:lang w:val="en-US"/>
+        </w:rPr>
+        <w:t>select e1.ename,d1.dname,e2.ename,d2.dname</w:t>
+      </w:r>
+    </w:p>
+    <w:p>
+      <w:pPr>
+        <w:numPr>
+          <w:ilvl w:val="0"/>
+          <w:numId w:val="0"/>
+        </w:numPr>
+        <w:rPr>
+          <w:rFonts w:hint="default" w:ascii="Times New Roman" w:hAnsi="Times New Roman"/>
+          <w:lang w:val="en-US"/>
+        </w:rPr>
+      </w:pPr>
+      <w:r>
+        <w:rPr>
+          <w:rFonts w:hint="default" w:ascii="Times New Roman" w:hAnsi="Times New Roman"/>
+          <w:lang w:val="en-US"/>
+        </w:rPr>
+        <w:t>from emp e1 join emp e2 on e1.mgr = e2.empno</w:t>
+      </w:r>
+    </w:p>
+    <w:p>
+      <w:pPr>
+        <w:numPr>
+          <w:ilvl w:val="0"/>
+          <w:numId w:val="0"/>
+        </w:numPr>
+        <w:rPr>
+          <w:rFonts w:hint="default" w:ascii="Times New Roman" w:hAnsi="Times New Roman"/>
+          <w:lang w:val="en-US"/>
+        </w:rPr>
+      </w:pPr>
+      <w:r>
+        <w:rPr>
+          <w:rFonts w:hint="default" w:ascii="Times New Roman" w:hAnsi="Times New Roman"/>
+          <w:lang w:val="en-US"/>
+        </w:rPr>
+        <w:t>inner join dept d1 on e1.deptno = d1.deptno</w:t>
+      </w:r>
+    </w:p>
+    <w:p>
+      <w:pPr>
+        <w:numPr>
+          <w:ilvl w:val="0"/>
+          <w:numId w:val="0"/>
+        </w:numPr>
+        <w:rPr>
+          <w:rFonts w:hint="default" w:ascii="Times New Roman" w:hAnsi="Times New Roman"/>
+          <w:lang w:val="en-US"/>
+        </w:rPr>
+      </w:pPr>
+      <w:r>
+        <w:rPr>
+          <w:rFonts w:hint="default" w:ascii="Times New Roman" w:hAnsi="Times New Roman"/>
+          <w:lang w:val="en-US"/>
+        </w:rPr>
+        <w:t>inner join dept d2 on e2.deptno = d2.deptno</w:t>
+      </w:r>
+    </w:p>
+    <w:p>
+      <w:pPr>
+        <w:numPr>
+          <w:ilvl w:val="0"/>
+          <w:numId w:val="0"/>
+        </w:numPr>
+        <w:rPr>
+          <w:rFonts w:hint="default" w:ascii="Times New Roman" w:hAnsi="Times New Roman"/>
+          <w:lang w:val="en-US"/>
+        </w:rPr>
+      </w:pPr>
+      <w:r>
+        <w:rPr>
+          <w:rFonts w:hint="default" w:ascii="Times New Roman" w:hAnsi="Times New Roman"/>
+          <w:lang w:val="en-US"/>
+        </w:rPr>
+        <w:t>where e2.hiredate &lt; '01-JAN-82';</w:t>
+      </w:r>
+    </w:p>
+    <w:p>
+      <w:pPr>
+        <w:numPr>
+          <w:ilvl w:val="0"/>
+          <w:numId w:val="0"/>
+        </w:numPr>
+        <w:rPr>
+          <w:rFonts w:hint="default" w:ascii="Times New Roman" w:hAnsi="Times New Roman"/>
+          <w:lang w:val="en-US"/>
+        </w:rPr>
+      </w:pPr>
+    </w:p>
+    <w:p>
+      <w:pPr>
+        <w:numPr>
+          <w:ilvl w:val="0"/>
+          <w:numId w:val="0"/>
+        </w:numPr>
+        <w:rPr>
+          <w:rFonts w:hint="default" w:ascii="Times New Roman" w:hAnsi="Times New Roman"/>
+          <w:lang w:val="en-US"/>
+        </w:rPr>
+      </w:pPr>
+      <w:r>
+        <w:rPr>
+          <w:rFonts w:hint="default" w:ascii="Times New Roman" w:hAnsi="Times New Roman"/>
+          <w:lang w:val="en-US"/>
+        </w:rPr>
+        <w:t>select e1.ename,d1.dname,e2.ename,d2.loc,e3.ename,d3.loc</w:t>
+      </w:r>
+    </w:p>
+    <w:p>
+      <w:pPr>
+        <w:numPr>
+          <w:ilvl w:val="0"/>
+          <w:numId w:val="0"/>
+        </w:numPr>
+        <w:rPr>
+          <w:rFonts w:hint="default" w:ascii="Times New Roman" w:hAnsi="Times New Roman"/>
+          <w:lang w:val="en-US"/>
+        </w:rPr>
+      </w:pPr>
+      <w:r>
+        <w:rPr>
+          <w:rFonts w:hint="default" w:ascii="Times New Roman" w:hAnsi="Times New Roman"/>
+          <w:lang w:val="en-US"/>
+        </w:rPr>
+        <w:t>from emp e1 join emp e2 on e1.mgr = e2.empno</w:t>
+      </w:r>
+    </w:p>
+    <w:p>
+      <w:pPr>
+        <w:numPr>
+          <w:ilvl w:val="0"/>
+          <w:numId w:val="0"/>
+        </w:numPr>
+        <w:rPr>
+          <w:rFonts w:hint="default" w:ascii="Times New Roman" w:hAnsi="Times New Roman"/>
+          <w:lang w:val="en-US"/>
+        </w:rPr>
+      </w:pPr>
+      <w:r>
+        <w:rPr>
+          <w:rFonts w:hint="default" w:ascii="Times New Roman" w:hAnsi="Times New Roman"/>
+          <w:lang w:val="en-US"/>
+        </w:rPr>
+        <w:t>join emp e3 on e2.mgr = e3.empno</w:t>
+      </w:r>
+    </w:p>
+    <w:p>
+      <w:pPr>
+        <w:numPr>
+          <w:ilvl w:val="0"/>
+          <w:numId w:val="0"/>
+        </w:numPr>
+        <w:rPr>
+          <w:rFonts w:hint="default" w:ascii="Times New Roman" w:hAnsi="Times New Roman"/>
+          <w:lang w:val="en-US"/>
+        </w:rPr>
+      </w:pPr>
+      <w:r>
+        <w:rPr>
+          <w:rFonts w:hint="default" w:ascii="Times New Roman" w:hAnsi="Times New Roman"/>
+          <w:lang w:val="en-US"/>
+        </w:rPr>
+        <w:t>inner join dept d1 on e1.deptno = d1.deptno</w:t>
+      </w:r>
+    </w:p>
+    <w:p>
+      <w:pPr>
+        <w:numPr>
+          <w:ilvl w:val="0"/>
+          <w:numId w:val="0"/>
+        </w:numPr>
+        <w:rPr>
+          <w:rFonts w:hint="default" w:ascii="Times New Roman" w:hAnsi="Times New Roman"/>
+          <w:lang w:val="en-US"/>
+        </w:rPr>
+      </w:pPr>
+      <w:r>
+        <w:rPr>
+          <w:rFonts w:hint="default" w:ascii="Times New Roman" w:hAnsi="Times New Roman"/>
+          <w:lang w:val="en-US"/>
+        </w:rPr>
+        <w:t>inner join dept d2 on e2.deptno = d2.deptno</w:t>
+      </w:r>
+    </w:p>
+    <w:p>
+      <w:pPr>
+        <w:numPr>
+          <w:ilvl w:val="0"/>
+          <w:numId w:val="0"/>
+        </w:numPr>
+        <w:rPr>
+          <w:rFonts w:hint="default" w:ascii="Times New Roman" w:hAnsi="Times New Roman"/>
+          <w:lang w:val="en-US"/>
+        </w:rPr>
+      </w:pPr>
+      <w:r>
+        <w:rPr>
+          <w:rFonts w:hint="default" w:ascii="Times New Roman" w:hAnsi="Times New Roman"/>
+          <w:lang w:val="en-US"/>
+        </w:rPr>
+        <w:t>inner join dept d3 on e3.deptno = d3.deptno;</w:t>
+      </w:r>
+    </w:p>
+    <w:p>
+      <w:pPr>
+        <w:numPr>
+          <w:ilvl w:val="0"/>
+          <w:numId w:val="0"/>
+        </w:numPr>
+        <w:rPr>
+          <w:rFonts w:hint="default" w:ascii="Times New Roman" w:hAnsi="Times New Roman"/>
+          <w:lang w:val="en-US"/>
+        </w:rPr>
+      </w:pPr>
+    </w:p>
+    <w:p>
+      <w:pPr>
+        <w:numPr>
+          <w:ilvl w:val="0"/>
+          <w:numId w:val="0"/>
+        </w:numPr>
+        <w:rPr>
+          <w:rFonts w:hint="default" w:ascii="Times New Roman" w:hAnsi="Times New Roman"/>
+          <w:lang w:val="en-US"/>
+        </w:rPr>
+      </w:pPr>
+    </w:p>
+    <w:p>
+      <w:pPr>
+        <w:numPr>
+          <w:ilvl w:val="0"/>
+          <w:numId w:val="0"/>
+        </w:numPr>
+        <w:rPr>
+          <w:rFonts w:hint="default" w:ascii="Times New Roman" w:hAnsi="Times New Roman"/>
+          <w:lang w:val="en-US"/>
+        </w:rPr>
+      </w:pPr>
+    </w:p>
+    <w:p>
+      <w:pPr>
+        <w:numPr>
+          <w:ilvl w:val="0"/>
+          <w:numId w:val="0"/>
+        </w:numPr>
+        <w:rPr>
+          <w:rFonts w:hint="default" w:ascii="Times New Roman" w:hAnsi="Times New Roman"/>
+          <w:lang w:val="en-US"/>
+        </w:rPr>
+      </w:pPr>
+    </w:p>
+    <w:p>
+      <w:pPr>
+        <w:numPr>
+          <w:ilvl w:val="0"/>
+          <w:numId w:val="0"/>
+        </w:numPr>
+        <w:rPr>
+          <w:rFonts w:hint="default" w:ascii="Times New Roman" w:hAnsi="Times New Roman"/>
+          <w:lang w:val="en-US"/>
+        </w:rPr>
+      </w:pPr>
+    </w:p>
+    <w:p>
+      <w:pPr>
+        <w:numPr>
+          <w:ilvl w:val="0"/>
+          <w:numId w:val="0"/>
+        </w:numPr>
+        <w:rPr>
+          <w:rFonts w:hint="default" w:ascii="Times New Roman" w:hAnsi="Times New Roman"/>
+          <w:lang w:val="en-US"/>
+        </w:rPr>
+      </w:pPr>
+    </w:p>
+    <w:p>
+      <w:pPr>
+        <w:numPr>
+          <w:ilvl w:val="0"/>
+          <w:numId w:val="0"/>
+        </w:numPr>
+        <w:rPr>
+          <w:rFonts w:hint="default" w:ascii="Times New Roman" w:hAnsi="Times New Roman"/>
+          <w:lang w:val="en-US"/>
+        </w:rPr>
+      </w:pPr>
+    </w:p>
+    <w:p>
+      <w:pPr>
+        <w:numPr>
+          <w:ilvl w:val="0"/>
+          <w:numId w:val="0"/>
+        </w:numPr>
+        <w:rPr>
+          <w:rFonts w:hint="default" w:ascii="Times New Roman" w:hAnsi="Times New Roman"/>
+          <w:lang w:val="en-US"/>
+        </w:rPr>
+      </w:pPr>
+    </w:p>
+    <w:p>
+      <w:pPr>
+        <w:numPr>
+          <w:ilvl w:val="0"/>
+          <w:numId w:val="0"/>
+        </w:numPr>
+        <w:rPr>
+          <w:rFonts w:hint="default" w:ascii="Times New Roman" w:hAnsi="Times New Roman"/>
+          <w:lang w:val="en-US"/>
+        </w:rPr>
+      </w:pPr>
+    </w:p>
+    <w:p>
+      <w:pPr>
+        <w:numPr>
+          <w:ilvl w:val="0"/>
+          <w:numId w:val="0"/>
+        </w:numPr>
+        <w:rPr>
+          <w:rFonts w:hint="default" w:ascii="Times New Roman" w:hAnsi="Times New Roman"/>
+          <w:lang w:val="en-US"/>
+        </w:rPr>
+      </w:pPr>
+    </w:p>
+    <w:p>
+      <w:pPr>
+        <w:numPr>
+          <w:ilvl w:val="0"/>
+          <w:numId w:val="0"/>
+        </w:numPr>
+        <w:rPr>
+          <w:rFonts w:hint="default" w:ascii="Times New Roman" w:hAnsi="Times New Roman"/>
+          <w:lang w:val="en-US"/>
+        </w:rPr>
+      </w:pPr>
+    </w:p>
+    <w:p>
+      <w:pPr>
+        <w:numPr>
+          <w:ilvl w:val="0"/>
+          <w:numId w:val="0"/>
+        </w:numPr>
+        <w:rPr>
+          <w:rFonts w:hint="default" w:ascii="Times New Roman" w:hAnsi="Times New Roman"/>
+          <w:lang w:val="en-US"/>
+        </w:rPr>
+      </w:pPr>
+    </w:p>
+    <w:p>
+      <w:pPr>
+        <w:numPr>
+          <w:ilvl w:val="0"/>
+          <w:numId w:val="0"/>
+        </w:numPr>
+        <w:rPr>
+          <w:rFonts w:hint="default" w:ascii="Times New Roman" w:hAnsi="Times New Roman"/>
+          <w:lang w:val="en-US"/>
+        </w:rPr>
+      </w:pPr>
+    </w:p>
+    <w:p>
+      <w:pPr>
+        <w:pStyle w:val="8"/>
+        <w:keepNext w:val="0"/>
+        <w:keepLines w:val="0"/>
+        <w:widowControl/>
+        <w:suppressLineNumbers w:val="0"/>
+      </w:pPr>
+    </w:p>
+    <w:p>
+      <w:pPr>
+        <w:keepNext w:val="0"/>
+        <w:keepLines w:val="0"/>
+        <w:widowControl/>
+        <w:numPr>
+          <w:ilvl w:val="0"/>
+          <w:numId w:val="12"/>
+        </w:numPr>
+        <w:suppressLineNumbers w:val="0"/>
+        <w:spacing w:before="0" w:beforeAutospacing="1" w:after="0" w:afterAutospacing="1"/>
+        <w:ind w:left="720" w:hanging="360"/>
+      </w:pPr>
+      <w:r>
+        <w:t>Retrieve the names of all employees along with their manager's name.</w:t>
+      </w:r>
+    </w:p>
+    <w:p>
+      <w:pPr>
+        <w:keepNext w:val="0"/>
+        <w:keepLines w:val="0"/>
+        <w:widowControl/>
+        <w:numPr>
+          <w:numId w:val="0"/>
+        </w:numPr>
+        <w:suppressLineNumbers w:val="0"/>
+        <w:tabs>
+          <w:tab w:val="left" w:pos="720"/>
+        </w:tabs>
+        <w:spacing w:before="0" w:beforeAutospacing="1" w:after="0" w:afterAutospacing="1"/>
+        <w:rPr>
+          <w:rFonts w:hint="default"/>
+        </w:rPr>
+      </w:pPr>
+      <w:r>
+        <w:rPr>
+          <w:rFonts w:hint="default"/>
+        </w:rPr>
+        <w:t>select e1.ename as emp_name, e2.ename as manager_name</w:t>
+      </w:r>
+    </w:p>
+    <w:p>
+      <w:pPr>
+        <w:keepNext w:val="0"/>
+        <w:keepLines w:val="0"/>
+        <w:widowControl/>
+        <w:numPr>
+          <w:numId w:val="0"/>
+        </w:numPr>
+        <w:suppressLineNumbers w:val="0"/>
+        <w:tabs>
+          <w:tab w:val="left" w:pos="720"/>
+        </w:tabs>
+        <w:spacing w:before="0" w:beforeAutospacing="1" w:after="0" w:afterAutospacing="1"/>
+      </w:pPr>
+      <w:r>
+        <w:rPr>
+          <w:rFonts w:hint="default"/>
+        </w:rPr>
+        <w:t>from emp e1 join emp e2 on e1.mgr = e2.empno;</w:t>
+      </w:r>
+    </w:p>
+    <w:p>
+      <w:pPr>
+        <w:keepNext w:val="0"/>
+        <w:keepLines w:val="0"/>
+        <w:widowControl/>
+        <w:numPr>
+          <w:ilvl w:val="0"/>
+          <w:numId w:val="12"/>
+        </w:numPr>
+        <w:suppressLineNumbers w:val="0"/>
+        <w:spacing w:before="0" w:beforeAutospacing="1" w:after="0" w:afterAutospacing="1"/>
+        <w:ind w:left="720" w:hanging="360"/>
+      </w:pPr>
+      <w:r>
+        <w:t>List the employees who do not have a manager.</w:t>
+      </w:r>
+    </w:p>
+    <w:p>
+      <w:pPr>
+        <w:keepNext w:val="0"/>
+        <w:keepLines w:val="0"/>
+        <w:widowControl/>
+        <w:numPr>
+          <w:numId w:val="0"/>
+        </w:numPr>
+        <w:suppressLineNumbers w:val="0"/>
+        <w:tabs>
+          <w:tab w:val="left" w:pos="720"/>
+        </w:tabs>
+        <w:spacing w:before="0" w:beforeAutospacing="1" w:after="0" w:afterAutospacing="1"/>
+      </w:pPr>
+      <w:r>
+        <w:rPr>
+          <w:rFonts w:hint="default"/>
+        </w:rPr>
+        <w:t>select ename from emp where mgr is null;</w:t>
+      </w:r>
+      <w:bookmarkStart w:id="0" w:name="_GoBack"/>
+      <w:bookmarkEnd w:id="0"/>
+    </w:p>
+    <w:p>
+      <w:pPr>
+        <w:keepNext w:val="0"/>
+        <w:keepLines w:val="0"/>
+        <w:widowControl/>
+        <w:numPr>
+          <w:ilvl w:val="0"/>
+          <w:numId w:val="12"/>
+        </w:numPr>
+        <w:suppressLineNumbers w:val="0"/>
+        <w:spacing w:before="0" w:beforeAutospacing="1" w:after="0" w:afterAutospacing="1"/>
+        <w:ind w:left="720" w:hanging="360"/>
+      </w:pPr>
+      <w:r>
+        <w:t>Display the details of employees whose manager's name is "BLAKE."</w:t>
+      </w:r>
+    </w:p>
+    <w:p>
+      <w:pPr>
+        <w:keepNext w:val="0"/>
+        <w:keepLines w:val="0"/>
+        <w:widowControl/>
+        <w:numPr>
+          <w:numId w:val="0"/>
+        </w:numPr>
+        <w:suppressLineNumbers w:val="0"/>
+        <w:tabs>
+          <w:tab w:val="left" w:pos="720"/>
+        </w:tabs>
+        <w:spacing w:before="0" w:beforeAutospacing="1" w:after="0" w:afterAutospacing="1"/>
+        <w:rPr>
+          <w:rFonts w:hint="default"/>
+        </w:rPr>
+      </w:pPr>
+      <w:r>
+        <w:rPr>
+          <w:rFonts w:hint="default"/>
+        </w:rPr>
+        <w:t>select e1.ename</w:t>
+      </w:r>
+    </w:p>
+    <w:p>
+      <w:pPr>
+        <w:keepNext w:val="0"/>
+        <w:keepLines w:val="0"/>
+        <w:widowControl/>
+        <w:numPr>
+          <w:numId w:val="0"/>
+        </w:numPr>
+        <w:suppressLineNumbers w:val="0"/>
+        <w:tabs>
+          <w:tab w:val="left" w:pos="720"/>
+        </w:tabs>
+        <w:spacing w:before="0" w:beforeAutospacing="1" w:after="0" w:afterAutospacing="1"/>
+        <w:rPr>
+          <w:rFonts w:hint="default"/>
+        </w:rPr>
+      </w:pPr>
+      <w:r>
+        <w:rPr>
+          <w:rFonts w:hint="default"/>
+        </w:rPr>
+        <w:t>from emp e1 join emp e2</w:t>
+      </w:r>
+    </w:p>
+    <w:p>
+      <w:pPr>
+        <w:keepNext w:val="0"/>
+        <w:keepLines w:val="0"/>
+        <w:widowControl/>
+        <w:numPr>
+          <w:numId w:val="0"/>
+        </w:numPr>
+        <w:suppressLineNumbers w:val="0"/>
+        <w:tabs>
+          <w:tab w:val="left" w:pos="720"/>
+        </w:tabs>
+        <w:spacing w:before="0" w:beforeAutospacing="1" w:after="0" w:afterAutospacing="1"/>
+        <w:rPr>
+          <w:rFonts w:hint="default"/>
+        </w:rPr>
+      </w:pPr>
+      <w:r>
+        <w:rPr>
+          <w:rFonts w:hint="default"/>
+        </w:rPr>
+        <w:t>on e1.mgr = e2.empno</w:t>
+      </w:r>
+    </w:p>
+    <w:p>
+      <w:pPr>
+        <w:keepNext w:val="0"/>
+        <w:keepLines w:val="0"/>
+        <w:widowControl/>
+        <w:numPr>
+          <w:numId w:val="0"/>
+        </w:numPr>
+        <w:suppressLineNumbers w:val="0"/>
+        <w:tabs>
+          <w:tab w:val="left" w:pos="720"/>
+        </w:tabs>
+        <w:spacing w:before="0" w:beforeAutospacing="1" w:after="0" w:afterAutospacing="1"/>
+      </w:pPr>
+      <w:r>
+        <w:rPr>
+          <w:rFonts w:hint="default"/>
+        </w:rPr>
+        <w:t>where e2.ename = 'BLAKE';</w:t>
+      </w:r>
+    </w:p>
+    <w:p>
+      <w:pPr>
+        <w:keepNext w:val="0"/>
+        <w:keepLines w:val="0"/>
+        <w:widowControl/>
+        <w:numPr>
+          <w:ilvl w:val="0"/>
+          <w:numId w:val="12"/>
+        </w:numPr>
+        <w:suppressLineNumbers w:val="0"/>
+        <w:spacing w:before="0" w:beforeAutospacing="1" w:after="0" w:afterAutospacing="1"/>
+        <w:ind w:left="720" w:hanging="360"/>
+      </w:pPr>
+      <w:r>
+        <w:t>Find the total salary of employees working under each manager.</w:t>
+      </w:r>
+    </w:p>
+    <w:p>
+      <w:pPr>
+        <w:keepNext w:val="0"/>
+        <w:keepLines w:val="0"/>
+        <w:widowControl/>
+        <w:numPr>
+          <w:numId w:val="0"/>
+        </w:numPr>
+        <w:suppressLineNumbers w:val="0"/>
+        <w:tabs>
+          <w:tab w:val="left" w:pos="720"/>
+        </w:tabs>
+        <w:spacing w:before="0" w:beforeAutospacing="1" w:after="0" w:afterAutospacing="1"/>
+        <w:rPr>
+          <w:rFonts w:hint="default"/>
+        </w:rPr>
+      </w:pPr>
+      <w:r>
+        <w:rPr>
+          <w:rFonts w:hint="default"/>
+        </w:rPr>
+        <w:t>select e2.ename,sum(e1.sal)</w:t>
+      </w:r>
+    </w:p>
+    <w:p>
+      <w:pPr>
+        <w:keepNext w:val="0"/>
+        <w:keepLines w:val="0"/>
+        <w:widowControl/>
+        <w:numPr>
+          <w:numId w:val="0"/>
+        </w:numPr>
+        <w:suppressLineNumbers w:val="0"/>
+        <w:tabs>
+          <w:tab w:val="left" w:pos="720"/>
+        </w:tabs>
+        <w:spacing w:before="0" w:beforeAutospacing="1" w:after="0" w:afterAutospacing="1"/>
+        <w:rPr>
+          <w:rFonts w:hint="default"/>
+        </w:rPr>
+      </w:pPr>
+      <w:r>
+        <w:rPr>
+          <w:rFonts w:hint="default"/>
+        </w:rPr>
+        <w:t xml:space="preserve">from emp e1 join emp e2 </w:t>
+      </w:r>
+    </w:p>
+    <w:p>
+      <w:pPr>
+        <w:keepNext w:val="0"/>
+        <w:keepLines w:val="0"/>
+        <w:widowControl/>
+        <w:numPr>
+          <w:numId w:val="0"/>
+        </w:numPr>
+        <w:suppressLineNumbers w:val="0"/>
+        <w:tabs>
+          <w:tab w:val="left" w:pos="720"/>
+        </w:tabs>
+        <w:spacing w:before="0" w:beforeAutospacing="1" w:after="0" w:afterAutospacing="1"/>
+        <w:rPr>
+          <w:rFonts w:hint="default"/>
+        </w:rPr>
+      </w:pPr>
+      <w:r>
+        <w:rPr>
+          <w:rFonts w:hint="default"/>
+        </w:rPr>
+        <w:t>on e1.mgr = e2.empno</w:t>
+      </w:r>
+    </w:p>
+    <w:p>
+      <w:pPr>
+        <w:keepNext w:val="0"/>
+        <w:keepLines w:val="0"/>
+        <w:widowControl/>
+        <w:numPr>
+          <w:numId w:val="0"/>
+        </w:numPr>
+        <w:suppressLineNumbers w:val="0"/>
+        <w:tabs>
+          <w:tab w:val="left" w:pos="720"/>
+        </w:tabs>
+        <w:spacing w:before="0" w:beforeAutospacing="1" w:after="0" w:afterAutospacing="1"/>
+      </w:pPr>
+      <w:r>
+        <w:rPr>
+          <w:rFonts w:hint="default"/>
+        </w:rPr>
+        <w:t>group by e2.ename;</w:t>
+      </w:r>
+    </w:p>
+    <w:p>
+      <w:pPr>
+        <w:keepNext w:val="0"/>
+        <w:keepLines w:val="0"/>
+        <w:widowControl/>
+        <w:numPr>
+          <w:ilvl w:val="0"/>
+          <w:numId w:val="12"/>
+        </w:numPr>
+        <w:suppressLineNumbers w:val="0"/>
+        <w:spacing w:before="0" w:beforeAutospacing="1" w:after="0" w:afterAutospacing="1"/>
+        <w:ind w:left="720" w:hanging="360"/>
+      </w:pPr>
+      <w:r>
+        <w:t>Retrieve the names of employees who have the same job as their manager.</w:t>
+      </w:r>
+    </w:p>
+    <w:p>
+      <w:pPr>
+        <w:keepNext w:val="0"/>
+        <w:keepLines w:val="0"/>
+        <w:widowControl/>
+        <w:numPr>
+          <w:numId w:val="0"/>
+        </w:numPr>
+        <w:suppressLineNumbers w:val="0"/>
+        <w:tabs>
+          <w:tab w:val="left" w:pos="720"/>
+        </w:tabs>
+        <w:spacing w:before="0" w:beforeAutospacing="1" w:after="0" w:afterAutospacing="1"/>
+        <w:rPr>
+          <w:rFonts w:hint="default"/>
+        </w:rPr>
+      </w:pPr>
+      <w:r>
+        <w:rPr>
+          <w:rFonts w:hint="default"/>
+        </w:rPr>
+        <w:t>select e1.ename,e1.job,e2.ename,e2.job</w:t>
+      </w:r>
+    </w:p>
+    <w:p>
+      <w:pPr>
+        <w:keepNext w:val="0"/>
+        <w:keepLines w:val="0"/>
+        <w:widowControl/>
+        <w:numPr>
+          <w:numId w:val="0"/>
+        </w:numPr>
+        <w:suppressLineNumbers w:val="0"/>
+        <w:tabs>
+          <w:tab w:val="left" w:pos="720"/>
+        </w:tabs>
+        <w:spacing w:before="0" w:beforeAutospacing="1" w:after="0" w:afterAutospacing="1"/>
+        <w:rPr>
+          <w:rFonts w:hint="default"/>
+        </w:rPr>
+      </w:pPr>
+      <w:r>
+        <w:rPr>
+          <w:rFonts w:hint="default"/>
+        </w:rPr>
+        <w:t>from emp e1 join emp e2</w:t>
+      </w:r>
+    </w:p>
+    <w:p>
+      <w:pPr>
+        <w:keepNext w:val="0"/>
+        <w:keepLines w:val="0"/>
+        <w:widowControl/>
+        <w:numPr>
+          <w:numId w:val="0"/>
+        </w:numPr>
+        <w:suppressLineNumbers w:val="0"/>
+        <w:tabs>
+          <w:tab w:val="left" w:pos="720"/>
+        </w:tabs>
+        <w:spacing w:before="0" w:beforeAutospacing="1" w:after="0" w:afterAutospacing="1"/>
+        <w:rPr>
+          <w:rFonts w:hint="default"/>
+        </w:rPr>
+      </w:pPr>
+      <w:r>
+        <w:rPr>
+          <w:rFonts w:hint="default"/>
+        </w:rPr>
+        <w:t>on e1.mgr = e2.empno</w:t>
+      </w:r>
+    </w:p>
+    <w:p>
+      <w:pPr>
+        <w:keepNext w:val="0"/>
+        <w:keepLines w:val="0"/>
+        <w:widowControl/>
+        <w:numPr>
+          <w:numId w:val="0"/>
+        </w:numPr>
+        <w:suppressLineNumbers w:val="0"/>
+        <w:tabs>
+          <w:tab w:val="left" w:pos="720"/>
+        </w:tabs>
+        <w:spacing w:before="0" w:beforeAutospacing="1" w:after="0" w:afterAutospacing="1"/>
+      </w:pPr>
+      <w:r>
+        <w:rPr>
+          <w:rFonts w:hint="default"/>
+        </w:rPr>
+        <w:t>where e1.job = e2.job;</w:t>
+      </w:r>
+    </w:p>
+    <w:p>
+      <w:pPr>
+        <w:keepNext w:val="0"/>
+        <w:keepLines w:val="0"/>
+        <w:widowControl/>
+        <w:numPr>
+          <w:ilvl w:val="0"/>
+          <w:numId w:val="12"/>
+        </w:numPr>
+        <w:suppressLineNumbers w:val="0"/>
+        <w:spacing w:before="0" w:beforeAutospacing="1" w:after="0" w:afterAutospacing="1"/>
+        <w:ind w:left="720" w:hanging="360"/>
+      </w:pPr>
+      <w:r>
+        <w:t>Find the name of the manager for the employee "SCOTT."</w:t>
+      </w:r>
+    </w:p>
+    <w:p>
+      <w:pPr>
+        <w:keepNext w:val="0"/>
+        <w:keepLines w:val="0"/>
+        <w:widowControl/>
+        <w:numPr>
+          <w:numId w:val="0"/>
+        </w:numPr>
+        <w:suppressLineNumbers w:val="0"/>
+        <w:tabs>
+          <w:tab w:val="left" w:pos="720"/>
+        </w:tabs>
+        <w:spacing w:before="0" w:beforeAutospacing="1" w:after="0" w:afterAutospacing="1"/>
+        <w:rPr>
+          <w:rFonts w:hint="default"/>
+        </w:rPr>
+      </w:pPr>
+      <w:r>
+        <w:rPr>
+          <w:rFonts w:hint="default"/>
+        </w:rPr>
+        <w:t xml:space="preserve">select e2.ename </w:t>
+      </w:r>
+    </w:p>
+    <w:p>
+      <w:pPr>
+        <w:keepNext w:val="0"/>
+        <w:keepLines w:val="0"/>
+        <w:widowControl/>
+        <w:numPr>
+          <w:numId w:val="0"/>
+        </w:numPr>
+        <w:suppressLineNumbers w:val="0"/>
+        <w:tabs>
+          <w:tab w:val="left" w:pos="720"/>
+        </w:tabs>
+        <w:spacing w:before="0" w:beforeAutospacing="1" w:after="0" w:afterAutospacing="1"/>
+        <w:rPr>
+          <w:rFonts w:hint="default"/>
+        </w:rPr>
+      </w:pPr>
+      <w:r>
+        <w:rPr>
+          <w:rFonts w:hint="default"/>
+        </w:rPr>
+        <w:t xml:space="preserve">from emp e1 join emp e2 </w:t>
+      </w:r>
+    </w:p>
+    <w:p>
+      <w:pPr>
+        <w:keepNext w:val="0"/>
+        <w:keepLines w:val="0"/>
+        <w:widowControl/>
+        <w:numPr>
+          <w:numId w:val="0"/>
+        </w:numPr>
+        <w:suppressLineNumbers w:val="0"/>
+        <w:tabs>
+          <w:tab w:val="left" w:pos="720"/>
+        </w:tabs>
+        <w:spacing w:before="0" w:beforeAutospacing="1" w:after="0" w:afterAutospacing="1"/>
+        <w:rPr>
+          <w:rFonts w:hint="default"/>
+        </w:rPr>
+      </w:pPr>
+      <w:r>
+        <w:rPr>
+          <w:rFonts w:hint="default"/>
+        </w:rPr>
+        <w:t>on e1.mgr = e2.empno</w:t>
+      </w:r>
+    </w:p>
+    <w:p>
+      <w:pPr>
+        <w:keepNext w:val="0"/>
+        <w:keepLines w:val="0"/>
+        <w:widowControl/>
+        <w:numPr>
+          <w:numId w:val="0"/>
+        </w:numPr>
+        <w:suppressLineNumbers w:val="0"/>
+        <w:tabs>
+          <w:tab w:val="left" w:pos="720"/>
+        </w:tabs>
+        <w:spacing w:before="0" w:beforeAutospacing="1" w:after="0" w:afterAutospacing="1"/>
+        <w:rPr>
+          <w:rFonts w:hint="default"/>
+        </w:rPr>
+      </w:pPr>
+      <w:r>
+        <w:rPr>
+          <w:rFonts w:hint="default"/>
+        </w:rPr>
+        <w:t>where e1.ename = 'SCOTT';</w:t>
+      </w:r>
+    </w:p>
+    <w:p>
+      <w:pPr>
+        <w:keepNext w:val="0"/>
+        <w:keepLines w:val="0"/>
+        <w:widowControl/>
+        <w:numPr>
+          <w:numId w:val="0"/>
+        </w:numPr>
+        <w:suppressLineNumbers w:val="0"/>
+        <w:tabs>
+          <w:tab w:val="left" w:pos="720"/>
+        </w:tabs>
+        <w:spacing w:before="0" w:beforeAutospacing="1" w:after="0" w:afterAutospacing="1"/>
+        <w:rPr>
+          <w:rFonts w:hint="default"/>
+        </w:rPr>
+      </w:pPr>
+    </w:p>
+    <w:p>
+      <w:pPr>
+        <w:keepNext w:val="0"/>
+        <w:keepLines w:val="0"/>
+        <w:widowControl/>
+        <w:numPr>
+          <w:ilvl w:val="0"/>
+          <w:numId w:val="12"/>
+        </w:numPr>
+        <w:suppressLineNumbers w:val="0"/>
+        <w:spacing w:before="0" w:beforeAutospacing="1" w:after="0" w:afterAutospacing="1"/>
+        <w:ind w:left="720" w:hanging="360"/>
+      </w:pPr>
+      <w:r>
+        <w:t>Display the employees and their manager details who work in the same department.</w:t>
+      </w:r>
+    </w:p>
+    <w:p>
+      <w:pPr>
+        <w:keepNext w:val="0"/>
+        <w:keepLines w:val="0"/>
+        <w:widowControl/>
+        <w:numPr>
+          <w:numId w:val="0"/>
+        </w:numPr>
+        <w:suppressLineNumbers w:val="0"/>
+        <w:tabs>
+          <w:tab w:val="left" w:pos="720"/>
+        </w:tabs>
+        <w:spacing w:before="0" w:beforeAutospacing="1" w:after="0" w:afterAutospacing="1"/>
+        <w:rPr>
+          <w:rFonts w:hint="default"/>
+        </w:rPr>
+      </w:pPr>
+      <w:r>
+        <w:rPr>
+          <w:rFonts w:hint="default"/>
+        </w:rPr>
+        <w:t>select e1.ename,e1.deptno,e2.ename,e2.deptno</w:t>
+      </w:r>
+    </w:p>
+    <w:p>
+      <w:pPr>
+        <w:keepNext w:val="0"/>
+        <w:keepLines w:val="0"/>
+        <w:widowControl/>
+        <w:numPr>
+          <w:numId w:val="0"/>
+        </w:numPr>
+        <w:suppressLineNumbers w:val="0"/>
+        <w:tabs>
+          <w:tab w:val="left" w:pos="720"/>
+        </w:tabs>
+        <w:spacing w:before="0" w:beforeAutospacing="1" w:after="0" w:afterAutospacing="1"/>
+        <w:rPr>
+          <w:rFonts w:hint="default"/>
+        </w:rPr>
+      </w:pPr>
+      <w:r>
+        <w:rPr>
+          <w:rFonts w:hint="default"/>
+        </w:rPr>
+        <w:t>from emp e1 join emp e2</w:t>
+      </w:r>
+    </w:p>
+    <w:p>
+      <w:pPr>
+        <w:keepNext w:val="0"/>
+        <w:keepLines w:val="0"/>
+        <w:widowControl/>
+        <w:numPr>
+          <w:numId w:val="0"/>
+        </w:numPr>
+        <w:suppressLineNumbers w:val="0"/>
+        <w:tabs>
+          <w:tab w:val="left" w:pos="720"/>
+        </w:tabs>
+        <w:spacing w:before="0" w:beforeAutospacing="1" w:after="0" w:afterAutospacing="1"/>
+        <w:rPr>
+          <w:rFonts w:hint="default"/>
+        </w:rPr>
+      </w:pPr>
+      <w:r>
+        <w:rPr>
+          <w:rFonts w:hint="default"/>
+        </w:rPr>
+        <w:t>on e1.mgr = e2.empno</w:t>
+      </w:r>
+    </w:p>
+    <w:p>
+      <w:pPr>
+        <w:keepNext w:val="0"/>
+        <w:keepLines w:val="0"/>
+        <w:widowControl/>
+        <w:numPr>
+          <w:numId w:val="0"/>
+        </w:numPr>
+        <w:suppressLineNumbers w:val="0"/>
+        <w:tabs>
+          <w:tab w:val="left" w:pos="720"/>
+        </w:tabs>
+        <w:spacing w:before="0" w:beforeAutospacing="1" w:after="0" w:afterAutospacing="1"/>
+      </w:pPr>
+      <w:r>
+        <w:rPr>
+          <w:rFonts w:hint="default"/>
+        </w:rPr>
+        <w:t>where e1.deptno = e2.deptno;</w:t>
+      </w:r>
+    </w:p>
+    <w:p>
+      <w:pPr>
+        <w:keepNext w:val="0"/>
+        <w:keepLines w:val="0"/>
+        <w:widowControl/>
+        <w:numPr>
+          <w:ilvl w:val="0"/>
+          <w:numId w:val="12"/>
+        </w:numPr>
+        <w:suppressLineNumbers w:val="0"/>
+        <w:spacing w:before="0" w:beforeAutospacing="1" w:after="0" w:afterAutospacing="1"/>
+        <w:ind w:left="720" w:hanging="360"/>
+      </w:pPr>
+      <w:r>
+        <w:t>List the employees who have "CLERK" as a job and their respective manager details.</w:t>
+      </w:r>
+    </w:p>
+    <w:p>
+      <w:pPr>
+        <w:keepNext w:val="0"/>
+        <w:keepLines w:val="0"/>
+        <w:widowControl/>
+        <w:numPr>
+          <w:numId w:val="0"/>
+        </w:numPr>
+        <w:suppressLineNumbers w:val="0"/>
+        <w:tabs>
+          <w:tab w:val="left" w:pos="720"/>
+        </w:tabs>
+        <w:spacing w:before="0" w:beforeAutospacing="1" w:after="0" w:afterAutospacing="1"/>
+        <w:rPr>
+          <w:rFonts w:hint="default"/>
+        </w:rPr>
+      </w:pPr>
+      <w:r>
+        <w:rPr>
+          <w:rFonts w:hint="default"/>
+        </w:rPr>
+        <w:t xml:space="preserve">select e1.ename,e1.job,e2.* </w:t>
+      </w:r>
+    </w:p>
+    <w:p>
+      <w:pPr>
+        <w:keepNext w:val="0"/>
+        <w:keepLines w:val="0"/>
+        <w:widowControl/>
+        <w:numPr>
+          <w:numId w:val="0"/>
+        </w:numPr>
+        <w:suppressLineNumbers w:val="0"/>
+        <w:tabs>
+          <w:tab w:val="left" w:pos="720"/>
+        </w:tabs>
+        <w:spacing w:before="0" w:beforeAutospacing="1" w:after="0" w:afterAutospacing="1"/>
+        <w:rPr>
+          <w:rFonts w:hint="default"/>
+        </w:rPr>
+      </w:pPr>
+      <w:r>
+        <w:rPr>
+          <w:rFonts w:hint="default"/>
+        </w:rPr>
+        <w:t>from emp e1 join emp e2</w:t>
+      </w:r>
+    </w:p>
+    <w:p>
+      <w:pPr>
+        <w:keepNext w:val="0"/>
+        <w:keepLines w:val="0"/>
+        <w:widowControl/>
+        <w:numPr>
+          <w:numId w:val="0"/>
+        </w:numPr>
+        <w:suppressLineNumbers w:val="0"/>
+        <w:tabs>
+          <w:tab w:val="left" w:pos="720"/>
+        </w:tabs>
+        <w:spacing w:before="0" w:beforeAutospacing="1" w:after="0" w:afterAutospacing="1"/>
+        <w:rPr>
+          <w:rFonts w:hint="default"/>
+        </w:rPr>
+      </w:pPr>
+      <w:r>
+        <w:rPr>
+          <w:rFonts w:hint="default"/>
+        </w:rPr>
+        <w:t>on e1.mgr = e2.empno</w:t>
+      </w:r>
+    </w:p>
+    <w:p>
+      <w:pPr>
+        <w:keepNext w:val="0"/>
+        <w:keepLines w:val="0"/>
+        <w:widowControl/>
+        <w:numPr>
+          <w:numId w:val="0"/>
+        </w:numPr>
+        <w:suppressLineNumbers w:val="0"/>
+        <w:tabs>
+          <w:tab w:val="left" w:pos="720"/>
+        </w:tabs>
+        <w:spacing w:before="0" w:beforeAutospacing="1" w:after="0" w:afterAutospacing="1"/>
+      </w:pPr>
+      <w:r>
+        <w:rPr>
+          <w:rFonts w:hint="default"/>
+        </w:rPr>
+        <w:t>where e1.job = 'CLERK';</w:t>
+      </w:r>
+    </w:p>
+    <w:p>
+      <w:pPr>
+        <w:keepNext w:val="0"/>
+        <w:keepLines w:val="0"/>
+        <w:widowControl/>
+        <w:numPr>
+          <w:ilvl w:val="0"/>
+          <w:numId w:val="12"/>
+        </w:numPr>
+        <w:suppressLineNumbers w:val="0"/>
+        <w:spacing w:before="0" w:beforeAutospacing="1" w:after="0" w:afterAutospacing="1"/>
+        <w:ind w:left="720" w:hanging="360"/>
+      </w:pPr>
+      <w:r>
+        <w:t>Retrieve the names of all managers along with their respective employee count.</w:t>
+      </w:r>
+    </w:p>
+    <w:p>
+      <w:pPr>
+        <w:keepNext w:val="0"/>
+        <w:keepLines w:val="0"/>
+        <w:widowControl/>
+        <w:numPr>
+          <w:numId w:val="0"/>
+        </w:numPr>
+        <w:suppressLineNumbers w:val="0"/>
+        <w:tabs>
+          <w:tab w:val="left" w:pos="720"/>
+        </w:tabs>
+        <w:spacing w:before="0" w:beforeAutospacing="1" w:after="0" w:afterAutospacing="1"/>
+        <w:rPr>
+          <w:rFonts w:hint="default"/>
+        </w:rPr>
+      </w:pPr>
+      <w:r>
+        <w:rPr>
+          <w:rFonts w:hint="default"/>
+        </w:rPr>
+        <w:t>SELECT E2.ENAME,COUNT(E1.ENAME)</w:t>
+      </w:r>
+    </w:p>
+    <w:p>
+      <w:pPr>
+        <w:keepNext w:val="0"/>
+        <w:keepLines w:val="0"/>
+        <w:widowControl/>
+        <w:numPr>
+          <w:numId w:val="0"/>
+        </w:numPr>
+        <w:suppressLineNumbers w:val="0"/>
+        <w:tabs>
+          <w:tab w:val="left" w:pos="720"/>
+        </w:tabs>
+        <w:spacing w:before="0" w:beforeAutospacing="1" w:after="0" w:afterAutospacing="1"/>
+        <w:rPr>
+          <w:rFonts w:hint="default"/>
+        </w:rPr>
+      </w:pPr>
+      <w:r>
+        <w:rPr>
+          <w:rFonts w:hint="default"/>
+        </w:rPr>
+        <w:t>FROM EMP E1 JOIN EMP E2</w:t>
+      </w:r>
+    </w:p>
+    <w:p>
+      <w:pPr>
+        <w:keepNext w:val="0"/>
+        <w:keepLines w:val="0"/>
+        <w:widowControl/>
+        <w:numPr>
+          <w:numId w:val="0"/>
+        </w:numPr>
+        <w:suppressLineNumbers w:val="0"/>
+        <w:tabs>
+          <w:tab w:val="left" w:pos="720"/>
+        </w:tabs>
+        <w:spacing w:before="0" w:beforeAutospacing="1" w:after="0" w:afterAutospacing="1"/>
+        <w:rPr>
+          <w:rFonts w:hint="default"/>
+        </w:rPr>
+      </w:pPr>
+      <w:r>
+        <w:rPr>
+          <w:rFonts w:hint="default"/>
+        </w:rPr>
+        <w:t>ON E1.MGR = E2.EMPNO</w:t>
+      </w:r>
+    </w:p>
+    <w:p>
+      <w:pPr>
+        <w:keepNext w:val="0"/>
+        <w:keepLines w:val="0"/>
+        <w:widowControl/>
+        <w:numPr>
+          <w:numId w:val="0"/>
+        </w:numPr>
+        <w:suppressLineNumbers w:val="0"/>
+        <w:tabs>
+          <w:tab w:val="left" w:pos="720"/>
+        </w:tabs>
+        <w:spacing w:before="0" w:beforeAutospacing="1" w:after="0" w:afterAutospacing="1"/>
+      </w:pPr>
+      <w:r>
+        <w:rPr>
+          <w:rFonts w:hint="default"/>
+        </w:rPr>
+        <w:t>GROUP BY E2.ENAME;</w:t>
+      </w:r>
+    </w:p>
+    <w:p>
+      <w:pPr>
+        <w:keepNext w:val="0"/>
+        <w:keepLines w:val="0"/>
+        <w:widowControl/>
+        <w:numPr>
+          <w:ilvl w:val="0"/>
+          <w:numId w:val="12"/>
+        </w:numPr>
+        <w:suppressLineNumbers w:val="0"/>
+        <w:spacing w:before="0" w:beforeAutospacing="1" w:after="0" w:afterAutospacing="1"/>
+        <w:ind w:left="720" w:hanging="360"/>
+      </w:pPr>
+      <w:r>
+        <w:t>Find employees who have a higher salary than their manager.</w:t>
+      </w:r>
+    </w:p>
+    <w:p>
+      <w:pPr>
+        <w:keepNext w:val="0"/>
+        <w:keepLines w:val="0"/>
+        <w:widowControl/>
+        <w:numPr>
+          <w:numId w:val="0"/>
+        </w:numPr>
+        <w:suppressLineNumbers w:val="0"/>
+        <w:tabs>
+          <w:tab w:val="left" w:pos="720"/>
+        </w:tabs>
+        <w:spacing w:before="0" w:beforeAutospacing="1" w:after="0" w:afterAutospacing="1"/>
+        <w:rPr>
+          <w:rFonts w:hint="default"/>
+        </w:rPr>
+      </w:pPr>
+      <w:r>
+        <w:rPr>
+          <w:rFonts w:hint="default"/>
+        </w:rPr>
+        <w:t>SELECT E1.ENAME,E1.SAL,E2.ENAME,E2.SAL</w:t>
+      </w:r>
+    </w:p>
+    <w:p>
+      <w:pPr>
+        <w:keepNext w:val="0"/>
+        <w:keepLines w:val="0"/>
+        <w:widowControl/>
+        <w:numPr>
+          <w:numId w:val="0"/>
+        </w:numPr>
+        <w:suppressLineNumbers w:val="0"/>
+        <w:tabs>
+          <w:tab w:val="left" w:pos="720"/>
+        </w:tabs>
+        <w:spacing w:before="0" w:beforeAutospacing="1" w:after="0" w:afterAutospacing="1"/>
+        <w:rPr>
+          <w:rFonts w:hint="default"/>
+        </w:rPr>
+      </w:pPr>
+      <w:r>
+        <w:rPr>
+          <w:rFonts w:hint="default"/>
+        </w:rPr>
+        <w:t>FROM EMP E1 JOIN EMP E2</w:t>
+      </w:r>
+    </w:p>
+    <w:p>
+      <w:pPr>
+        <w:keepNext w:val="0"/>
+        <w:keepLines w:val="0"/>
+        <w:widowControl/>
+        <w:numPr>
+          <w:numId w:val="0"/>
+        </w:numPr>
+        <w:suppressLineNumbers w:val="0"/>
+        <w:tabs>
+          <w:tab w:val="left" w:pos="720"/>
+        </w:tabs>
+        <w:spacing w:before="0" w:beforeAutospacing="1" w:after="0" w:afterAutospacing="1"/>
+        <w:rPr>
+          <w:rFonts w:hint="default"/>
+        </w:rPr>
+      </w:pPr>
+      <w:r>
+        <w:rPr>
+          <w:rFonts w:hint="default"/>
+        </w:rPr>
+        <w:t>ON E1.MGR = E2.EMPNO</w:t>
+      </w:r>
+    </w:p>
+    <w:p>
+      <w:pPr>
+        <w:keepNext w:val="0"/>
+        <w:keepLines w:val="0"/>
+        <w:widowControl/>
+        <w:numPr>
+          <w:numId w:val="0"/>
+        </w:numPr>
+        <w:suppressLineNumbers w:val="0"/>
+        <w:tabs>
+          <w:tab w:val="left" w:pos="720"/>
+        </w:tabs>
+        <w:spacing w:before="0" w:beforeAutospacing="1" w:after="0" w:afterAutospacing="1"/>
+      </w:pPr>
+      <w:r>
+        <w:rPr>
+          <w:rFonts w:hint="default"/>
+        </w:rPr>
+        <w:t>WHERE E1.SAL &gt; E2.SAL;</w:t>
+      </w:r>
+    </w:p>
+    <w:p>
+      <w:pPr>
+        <w:keepNext w:val="0"/>
+        <w:keepLines w:val="0"/>
+        <w:widowControl/>
+        <w:numPr>
+          <w:ilvl w:val="0"/>
+          <w:numId w:val="12"/>
+        </w:numPr>
+        <w:suppressLineNumbers w:val="0"/>
+        <w:spacing w:before="0" w:beforeAutospacing="1" w:after="0" w:afterAutospacing="1"/>
+        <w:ind w:left="720" w:hanging="360"/>
+      </w:pPr>
+      <w:r>
+        <w:t>Display the department details along with the names of employees and their managers.</w:t>
+      </w:r>
+    </w:p>
+    <w:p>
+      <w:pPr>
+        <w:keepNext w:val="0"/>
+        <w:keepLines w:val="0"/>
+        <w:widowControl/>
+        <w:numPr>
+          <w:ilvl w:val="0"/>
+          <w:numId w:val="12"/>
+        </w:numPr>
+        <w:suppressLineNumbers w:val="0"/>
+        <w:spacing w:before="0" w:beforeAutospacing="1" w:after="0" w:afterAutospacing="1"/>
+        <w:ind w:left="720" w:hanging="360"/>
+      </w:pPr>
+      <w:r>
+        <w:t>Retrieve the employees whose manager belongs to the "ACCOUNTING" department.</w:t>
+      </w:r>
+    </w:p>
+    <w:p>
+      <w:pPr>
+        <w:keepNext w:val="0"/>
+        <w:keepLines w:val="0"/>
+        <w:widowControl/>
+        <w:numPr>
+          <w:ilvl w:val="0"/>
+          <w:numId w:val="12"/>
+        </w:numPr>
+        <w:suppressLineNumbers w:val="0"/>
+        <w:spacing w:before="0" w:beforeAutospacing="1" w:after="0" w:afterAutospacing="1"/>
+        <w:ind w:left="720" w:hanging="360"/>
+      </w:pPr>
+      <w:r>
+        <w:t>Find the employee-manager pairs where the manager's salary is greater than twice the employee's salary.</w:t>
+      </w:r>
+    </w:p>
+    <w:p>
+      <w:pPr>
+        <w:keepNext w:val="0"/>
+        <w:keepLines w:val="0"/>
+        <w:widowControl/>
+        <w:numPr>
+          <w:ilvl w:val="0"/>
+          <w:numId w:val="12"/>
+        </w:numPr>
+        <w:suppressLineNumbers w:val="0"/>
+        <w:spacing w:before="0" w:beforeAutospacing="1" w:after="0" w:afterAutospacing="1"/>
+        <w:ind w:left="720" w:hanging="360"/>
+      </w:pPr>
+      <w:r>
+        <w:t>Display the list of employees who have "MANAGER" as a manager’s job.</w:t>
+      </w:r>
+    </w:p>
+    <w:p>
+      <w:pPr>
+        <w:keepNext w:val="0"/>
+        <w:keepLines w:val="0"/>
+        <w:widowControl/>
+        <w:numPr>
+          <w:ilvl w:val="0"/>
+          <w:numId w:val="12"/>
+        </w:numPr>
+        <w:suppressLineNumbers w:val="0"/>
+        <w:spacing w:before="0" w:beforeAutospacing="1" w:after="0" w:afterAutospacing="1"/>
+        <w:ind w:left="720" w:hanging="360"/>
+      </w:pPr>
+      <w:r>
+        <w:t>Find the manager and employees whose hire dates fall in the same year.</w:t>
+      </w:r>
+    </w:p>
+    <w:p>
+      <w:pPr>
+        <w:keepNext w:val="0"/>
+        <w:keepLines w:val="0"/>
+        <w:widowControl/>
+        <w:numPr>
+          <w:ilvl w:val="0"/>
+          <w:numId w:val="12"/>
+        </w:numPr>
+        <w:suppressLineNumbers w:val="0"/>
+        <w:spacing w:before="0" w:beforeAutospacing="1" w:after="0" w:afterAutospacing="1"/>
+        <w:ind w:left="720" w:hanging="360"/>
+      </w:pPr>
+      <w:r>
+        <w:t>Retrieve employees and their manager details who work in the "SALES" department.</w:t>
+      </w:r>
+    </w:p>
+    <w:p>
+      <w:pPr>
+        <w:keepNext w:val="0"/>
+        <w:keepLines w:val="0"/>
+        <w:widowControl/>
+        <w:numPr>
+          <w:ilvl w:val="0"/>
+          <w:numId w:val="12"/>
+        </w:numPr>
+        <w:suppressLineNumbers w:val="0"/>
+        <w:spacing w:before="0" w:beforeAutospacing="1" w:after="0" w:afterAutospacing="1"/>
+        <w:ind w:left="720" w:hanging="360"/>
+      </w:pPr>
+      <w:r>
+        <w:t>Find employees who joined before their manager.</w:t>
+      </w:r>
+    </w:p>
+    <w:p>
+      <w:pPr>
+        <w:keepNext w:val="0"/>
+        <w:keepLines w:val="0"/>
+        <w:widowControl/>
+        <w:numPr>
+          <w:ilvl w:val="0"/>
+          <w:numId w:val="12"/>
+        </w:numPr>
+        <w:suppressLineNumbers w:val="0"/>
+        <w:spacing w:before="0" w:beforeAutospacing="1" w:after="0" w:afterAutospacing="1"/>
+        <w:ind w:left="720" w:hanging="360"/>
+      </w:pPr>
+      <w:r>
+        <w:t>Retrieve the name and job of employees whose manager is in the "RESEARCH" department.</w:t>
+      </w:r>
+    </w:p>
+    <w:p>
+      <w:pPr>
+        <w:keepNext w:val="0"/>
+        <w:keepLines w:val="0"/>
+        <w:widowControl/>
+        <w:numPr>
+          <w:ilvl w:val="0"/>
+          <w:numId w:val="12"/>
+        </w:numPr>
+        <w:suppressLineNumbers w:val="0"/>
+        <w:spacing w:before="0" w:beforeAutospacing="1" w:after="0" w:afterAutospacing="1"/>
+        <w:ind w:left="720" w:hanging="360"/>
+      </w:pPr>
+      <w:r>
+        <w:t>List all employees who do not report to "KING."</w:t>
+      </w:r>
+    </w:p>
+    <w:p>
+      <w:pPr>
+        <w:keepNext w:val="0"/>
+        <w:keepLines w:val="0"/>
+        <w:widowControl/>
+        <w:numPr>
+          <w:ilvl w:val="0"/>
+          <w:numId w:val="12"/>
+        </w:numPr>
+        <w:suppressLineNumbers w:val="0"/>
+        <w:spacing w:before="0" w:beforeAutospacing="1" w:after="0" w:afterAutospacing="1"/>
+        <w:ind w:left="720" w:hanging="360"/>
+      </w:pPr>
+      <w:r>
+        <w:t>Find employees who are in the same department as their manager.</w:t>
+      </w:r>
+    </w:p>
+    <w:p>
+      <w:pPr>
+        <w:keepNext w:val="0"/>
+        <w:keepLines w:val="0"/>
+        <w:widowControl/>
+        <w:numPr>
+          <w:ilvl w:val="0"/>
+          <w:numId w:val="12"/>
+        </w:numPr>
+        <w:suppressLineNumbers w:val="0"/>
+        <w:spacing w:before="0" w:beforeAutospacing="1" w:after="0" w:afterAutospacing="1"/>
+        <w:ind w:left="720" w:hanging="360"/>
+      </w:pPr>
+      <w:r>
+        <w:t>Retrieve employees and their manager details who work in different departments.</w:t>
+      </w:r>
+    </w:p>
+    <w:p>
+      <w:pPr>
+        <w:keepNext w:val="0"/>
+        <w:keepLines w:val="0"/>
+        <w:widowControl/>
+        <w:numPr>
+          <w:ilvl w:val="0"/>
+          <w:numId w:val="12"/>
+        </w:numPr>
+        <w:suppressLineNumbers w:val="0"/>
+        <w:spacing w:before="0" w:beforeAutospacing="1" w:after="0" w:afterAutospacing="1"/>
+        <w:ind w:left="720" w:hanging="360"/>
+      </w:pPr>
+      <w:r>
+        <w:t>List all employees whose manager’s job title is "PRESIDENT."</w:t>
+      </w:r>
+    </w:p>
+    <w:p>
+      <w:pPr>
+        <w:keepNext w:val="0"/>
+        <w:keepLines w:val="0"/>
+        <w:widowControl/>
+        <w:numPr>
+          <w:ilvl w:val="0"/>
+          <w:numId w:val="12"/>
+        </w:numPr>
+        <w:suppressLineNumbers w:val="0"/>
+        <w:spacing w:before="0" w:beforeAutospacing="1" w:after="0" w:afterAutospacing="1"/>
+        <w:ind w:left="720" w:hanging="360"/>
+      </w:pPr>
+      <w:r>
+        <w:t>Display employees and their managers who belong to departments located in "DALLAS."</w:t>
+      </w:r>
+    </w:p>
+    <w:p>
+      <w:pPr>
+        <w:keepNext w:val="0"/>
+        <w:keepLines w:val="0"/>
+        <w:widowControl/>
+        <w:numPr>
+          <w:ilvl w:val="0"/>
+          <w:numId w:val="12"/>
+        </w:numPr>
+        <w:suppressLineNumbers w:val="0"/>
+        <w:spacing w:before="0" w:beforeAutospacing="1" w:after="0" w:afterAutospacing="1"/>
+        <w:ind w:left="720" w:hanging="360"/>
+      </w:pPr>
+      <w:r>
+        <w:t>Find employees who share the same manager and list them in groups.</w:t>
+      </w:r>
+    </w:p>
+    <w:p>
+      <w:pPr>
+        <w:keepNext w:val="0"/>
+        <w:keepLines w:val="0"/>
+        <w:widowControl/>
+        <w:numPr>
+          <w:ilvl w:val="0"/>
+          <w:numId w:val="12"/>
+        </w:numPr>
+        <w:suppressLineNumbers w:val="0"/>
+        <w:spacing w:before="0" w:beforeAutospacing="1" w:after="0" w:afterAutospacing="1"/>
+        <w:ind w:left="720" w:hanging="360"/>
+      </w:pPr>
+      <w:r>
+        <w:t>Retrieve employees whose managers earn less than 2000.</w:t>
+      </w:r>
+    </w:p>
+    <w:p>
+      <w:pPr>
+        <w:keepNext w:val="0"/>
+        <w:keepLines w:val="0"/>
+        <w:widowControl/>
+        <w:numPr>
+          <w:ilvl w:val="0"/>
+          <w:numId w:val="12"/>
+        </w:numPr>
+        <w:suppressLineNumbers w:val="0"/>
+        <w:spacing w:before="0" w:beforeAutospacing="1" w:after="0" w:afterAutospacing="1"/>
+        <w:ind w:left="720" w:hanging="360"/>
+      </w:pPr>
+      <w:r>
+        <w:t>List employees and managers who joined within six months of each other.</w:t>
+      </w:r>
+    </w:p>
+    <w:p>
+      <w:pPr>
+        <w:keepNext w:val="0"/>
+        <w:keepLines w:val="0"/>
+        <w:widowControl/>
+        <w:numPr>
+          <w:ilvl w:val="0"/>
+          <w:numId w:val="12"/>
+        </w:numPr>
+        <w:suppressLineNumbers w:val="0"/>
+        <w:spacing w:before="0" w:beforeAutospacing="1" w:after="0" w:afterAutospacing="1"/>
+        <w:ind w:left="720" w:hanging="360"/>
+      </w:pPr>
+      <w:r>
+        <w:t>Display employees with their manager and department details.</w:t>
+      </w:r>
+    </w:p>
+    <w:p>
+      <w:pPr>
+        <w:keepNext w:val="0"/>
+        <w:keepLines w:val="0"/>
+        <w:widowControl/>
+        <w:numPr>
+          <w:ilvl w:val="0"/>
+          <w:numId w:val="12"/>
+        </w:numPr>
+        <w:suppressLineNumbers w:val="0"/>
+        <w:spacing w:before="0" w:beforeAutospacing="1" w:after="0" w:afterAutospacing="1"/>
+        <w:ind w:left="720" w:hanging="360"/>
+      </w:pPr>
+      <w:r>
+        <w:t>Retrieve employees whose managers are from the "OPERATIONS" department.</w:t>
+      </w:r>
+    </w:p>
+    <w:p>
+      <w:pPr>
+        <w:keepNext w:val="0"/>
+        <w:keepLines w:val="0"/>
+        <w:widowControl/>
+        <w:numPr>
+          <w:ilvl w:val="0"/>
+          <w:numId w:val="12"/>
+        </w:numPr>
+        <w:suppressLineNumbers w:val="0"/>
+        <w:spacing w:before="0" w:beforeAutospacing="1" w:after="0" w:afterAutospacing="1"/>
+        <w:ind w:left="720" w:hanging="360"/>
+      </w:pPr>
+      <w:r>
+        <w:t>Find all managers who have more than three employees reporting to them.</w:t>
+      </w:r>
+    </w:p>
+    <w:p>
+      <w:pPr>
+        <w:keepNext w:val="0"/>
+        <w:keepLines w:val="0"/>
+        <w:widowControl/>
+        <w:numPr>
+          <w:ilvl w:val="0"/>
+          <w:numId w:val="12"/>
+        </w:numPr>
+        <w:suppressLineNumbers w:val="0"/>
+        <w:spacing w:before="0" w:beforeAutospacing="1" w:after="0" w:afterAutospacing="1"/>
+        <w:ind w:left="720" w:hanging="360"/>
+      </w:pPr>
+      <w:r>
+        <w:t>Display employees who report directly or indirectly to "KING."</w:t>
+      </w:r>
+    </w:p>
+    <w:p>
+      <w:pPr>
+        <w:keepNext w:val="0"/>
+        <w:keepLines w:val="0"/>
+        <w:widowControl/>
+        <w:numPr>
+          <w:ilvl w:val="0"/>
+          <w:numId w:val="12"/>
+        </w:numPr>
+        <w:suppressLineNumbers w:val="0"/>
+        <w:spacing w:before="0" w:beforeAutospacing="1" w:after="0" w:afterAutospacing="1"/>
+        <w:ind w:left="720" w:hanging="360"/>
+      </w:pPr>
+      <w:r>
+        <w:t>Find the employees whose manager’s hire date is after theirs.</w:t>
+      </w:r>
+    </w:p>
+    <w:p>
+      <w:pPr>
+        <w:keepNext w:val="0"/>
+        <w:keepLines w:val="0"/>
+        <w:widowControl/>
+        <w:numPr>
+          <w:ilvl w:val="0"/>
+          <w:numId w:val="12"/>
+        </w:numPr>
+        <w:suppressLineNumbers w:val="0"/>
+        <w:spacing w:before="0" w:beforeAutospacing="1" w:after="0" w:afterAutospacing="1"/>
+        <w:ind w:left="720" w:hanging="360"/>
+      </w:pPr>
+      <w:r>
+        <w:t>Retrieve employees who have no one reporting to them.</w:t>
+      </w:r>
+    </w:p>
+    <w:p>
+      <w:pPr>
+        <w:keepNext w:val="0"/>
+        <w:keepLines w:val="0"/>
+        <w:widowControl/>
+        <w:numPr>
+          <w:ilvl w:val="0"/>
+          <w:numId w:val="12"/>
+        </w:numPr>
+        <w:suppressLineNumbers w:val="0"/>
+        <w:spacing w:before="0" w:beforeAutospacing="1" w:after="0" w:afterAutospacing="1"/>
+        <w:ind w:left="720" w:hanging="360"/>
+      </w:pPr>
+      <w:r>
+        <w:t>Display employees who have the same manager and the same job.</w:t>
+      </w:r>
+    </w:p>
+    <w:p>
+      <w:pPr>
+        <w:keepNext w:val="0"/>
+        <w:keepLines w:val="0"/>
+        <w:widowControl/>
+        <w:numPr>
+          <w:ilvl w:val="0"/>
+          <w:numId w:val="12"/>
+        </w:numPr>
+        <w:suppressLineNumbers w:val="0"/>
+        <w:spacing w:before="0" w:beforeAutospacing="1" w:after="0" w:afterAutospacing="1"/>
+        <w:ind w:left="720" w:hanging="360"/>
+      </w:pPr>
+      <w:r>
+        <w:t>Find the managers of employees whose salaries are more than 1500.</w:t>
+      </w:r>
+    </w:p>
+    <w:p>
+      <w:pPr>
+        <w:keepNext w:val="0"/>
+        <w:keepLines w:val="0"/>
+        <w:widowControl/>
+        <w:numPr>
+          <w:ilvl w:val="0"/>
+          <w:numId w:val="12"/>
+        </w:numPr>
+        <w:suppressLineNumbers w:val="0"/>
+        <w:spacing w:before="0" w:beforeAutospacing="1" w:after="0" w:afterAutospacing="1"/>
+        <w:ind w:left="720" w:hanging="360"/>
+      </w:pPr>
+      <w:r>
+        <w:t>Retrieve employees whose managers are in a different department from theirs.</w:t>
+      </w:r>
+    </w:p>
+    <w:p>
+      <w:pPr>
+        <w:keepNext w:val="0"/>
+        <w:keepLines w:val="0"/>
+        <w:widowControl/>
+        <w:numPr>
+          <w:ilvl w:val="0"/>
+          <w:numId w:val="12"/>
+        </w:numPr>
+        <w:suppressLineNumbers w:val="0"/>
+        <w:spacing w:before="0" w:beforeAutospacing="1" w:after="0" w:afterAutospacing="1"/>
+        <w:ind w:left="720" w:hanging="360"/>
+      </w:pPr>
+      <w:r>
+        <w:t>Display all employee-manager pairs where the employee's name starts with "M."</w:t>
+      </w:r>
+    </w:p>
+    <w:p>
+      <w:pPr>
+        <w:keepNext w:val="0"/>
+        <w:keepLines w:val="0"/>
+        <w:widowControl/>
+        <w:numPr>
+          <w:ilvl w:val="0"/>
+          <w:numId w:val="12"/>
+        </w:numPr>
+        <w:suppressLineNumbers w:val="0"/>
+        <w:spacing w:before="0" w:beforeAutospacing="1" w:after="0" w:afterAutospacing="1"/>
+        <w:ind w:left="720" w:hanging="360"/>
+      </w:pPr>
+      <w:r>
+        <w:t>Find the names of employees and managers who work in "CHICAGO."</w:t>
+      </w:r>
+    </w:p>
+    <w:p>
+      <w:pPr>
+        <w:keepNext w:val="0"/>
+        <w:keepLines w:val="0"/>
+        <w:widowControl/>
+        <w:numPr>
+          <w:ilvl w:val="0"/>
+          <w:numId w:val="12"/>
+        </w:numPr>
+        <w:suppressLineNumbers w:val="0"/>
+        <w:spacing w:before="0" w:beforeAutospacing="1" w:after="0" w:afterAutospacing="1"/>
+        <w:ind w:left="720" w:hanging="360"/>
+      </w:pPr>
+      <w:r>
+        <w:t>Retrieve the managers whose employees’ average salary is above 2000.</w:t>
+      </w:r>
+    </w:p>
+    <w:p>
+      <w:pPr>
+        <w:keepNext w:val="0"/>
+        <w:keepLines w:val="0"/>
+        <w:widowControl/>
+        <w:numPr>
+          <w:ilvl w:val="0"/>
+          <w:numId w:val="12"/>
+        </w:numPr>
+        <w:suppressLineNumbers w:val="0"/>
+        <w:spacing w:before="0" w:beforeAutospacing="1" w:after="0" w:afterAutospacing="1"/>
+        <w:ind w:left="720" w:hanging="360"/>
+      </w:pPr>
+      <w:r>
+        <w:t>Find employees who do not report to a manager in the same department.</w:t>
+      </w:r>
+    </w:p>
+    <w:p>
+      <w:pPr>
+        <w:keepNext w:val="0"/>
+        <w:keepLines w:val="0"/>
+        <w:widowControl/>
+        <w:numPr>
+          <w:ilvl w:val="0"/>
+          <w:numId w:val="12"/>
+        </w:numPr>
+        <w:suppressLineNumbers w:val="0"/>
+        <w:spacing w:before="0" w:beforeAutospacing="1" w:after="0" w:afterAutospacing="1"/>
+        <w:ind w:left="720" w:hanging="360"/>
+      </w:pPr>
+      <w:r>
+        <w:t>List employees whose manager has "MANAGER" as their job and is located in "NEW YORK."</w:t>
+      </w:r>
+    </w:p>
+    <w:p>
+      <w:pPr>
+        <w:pStyle w:val="8"/>
+        <w:keepNext w:val="0"/>
+        <w:keepLines w:val="0"/>
+        <w:widowControl/>
+        <w:suppressLineNumbers w:val="0"/>
+        <w:rPr>
+          <w:rFonts w:hint="default" w:ascii="Times New Roman" w:hAnsi="Times New Roman"/>
+          <w:lang w:val="en-US"/>
+        </w:rPr>
+      </w:pPr>
     </w:p>
     <w:p>
       <w:pPr>
@@ -20149,6 +22360,155 @@
     </w:lvl>
   </w:abstractNum>
   <w:abstractNum w:abstractNumId="8">
+    <w:nsid w:val="23A6AF7E"/>
+    <w:multiLevelType w:val="multilevel"/>
+    <w:tmpl w:val="23A6AF7E"/>
+    <w:lvl w:ilvl="0" w:tentative="0">
+      <w:start w:val="1"/>
+      <w:numFmt w:val="decimal"/>
+      <w:lvlText w:val="%1."/>
+      <w:lvlJc w:val="left"/>
+      <w:pPr>
+        <w:tabs>
+          <w:tab w:val="left" w:pos="720"/>
+        </w:tabs>
+        <w:ind w:left="720" w:hanging="360"/>
+      </w:pPr>
+      <w:rPr>
+        <w:sz w:val="24"/>
+        <w:szCs w:val="24"/>
+      </w:rPr>
+    </w:lvl>
+    <w:lvl w:ilvl="1" w:tentative="0">
+      <w:start w:val="1"/>
+      <w:numFmt w:val="decimal"/>
+      <w:lvlText w:val="%2."/>
+      <w:lvlJc w:val="left"/>
+      <w:pPr>
+        <w:tabs>
+          <w:tab w:val="left" w:pos="1440"/>
+        </w:tabs>
+        <w:ind w:left="1440" w:hanging="360"/>
+      </w:pPr>
+      <w:rPr>
+        <w:sz w:val="24"/>
+        <w:szCs w:val="24"/>
+      </w:rPr>
+    </w:lvl>
+    <w:lvl w:ilvl="2" w:tentative="0">
+      <w:start w:val="1"/>
+      <w:numFmt w:val="decimal"/>
+      <w:lvlText w:val="%3."/>
+      <w:lvlJc w:val="left"/>
+      <w:pPr>
+        <w:tabs>
+          <w:tab w:val="left" w:pos="2160"/>
+        </w:tabs>
+        <w:ind w:left="2160" w:hanging="360"/>
+      </w:pPr>
+      <w:rPr>
+        <w:sz w:val="24"/>
+        <w:szCs w:val="24"/>
+      </w:rPr>
+    </w:lvl>
+    <w:lvl w:ilvl="3" w:tentative="0">
+      <w:start w:val="1"/>
+      <w:numFmt w:val="decimal"/>
+      <w:lvlText w:val="%4."/>
+      <w:lvlJc w:val="left"/>
+      <w:pPr>
+        <w:tabs>
+          <w:tab w:val="left" w:pos="2517"/>
+        </w:tabs>
+        <w:ind w:left="2880" w:hanging="360"/>
+      </w:pPr>
+      <w:rPr>
+        <w:sz w:val="24"/>
+        <w:szCs w:val="24"/>
+      </w:rPr>
+    </w:lvl>
+    <w:lvl w:ilvl="4" w:tentative="0">
+      <w:start w:val="1"/>
+      <w:numFmt w:val="decimal"/>
+      <w:lvlText w:val="%5."/>
+      <w:lvlJc w:val="left"/>
+      <w:pPr>
+        <w:tabs>
+          <w:tab w:val="left" w:pos="3238"/>
+        </w:tabs>
+        <w:ind w:left="3600" w:hanging="360"/>
+      </w:pPr>
+      <w:rPr>
+        <w:sz w:val="24"/>
+        <w:szCs w:val="24"/>
+      </w:rPr>
+    </w:lvl>
+    <w:lvl w:ilvl="5" w:tentative="0">
+      <w:start w:val="1"/>
+      <w:numFmt w:val="decimal"/>
+      <w:lvlText w:val="%6."/>
+      <w:lvlJc w:val="left"/>
+      <w:pPr>
+        <w:tabs>
+          <w:tab w:val="left" w:pos="3958"/>
+        </w:tabs>
+        <w:ind w:left="4320" w:hanging="360"/>
+      </w:pPr>
+      <w:rPr>
+        <w:sz w:val="24"/>
+        <w:szCs w:val="24"/>
+      </w:rPr>
+    </w:lvl>
+    <w:lvl w:ilvl="6" w:tentative="0">
+      <w:start w:val="1"/>
+      <w:numFmt w:val="decimal"/>
+      <w:lvlText w:val="%7."/>
+      <w:lvlJc w:val="left"/>
+      <w:pPr>
+        <w:tabs>
+          <w:tab w:val="left" w:pos="4678"/>
+        </w:tabs>
+        <w:ind w:left="5040" w:hanging="360"/>
+      </w:pPr>
+      <w:rPr>
+        <w:sz w:val="24"/>
+        <w:szCs w:val="24"/>
+      </w:rPr>
+    </w:lvl>
+    <w:lvl w:ilvl="7" w:tentative="0">
+      <w:start w:val="1"/>
+      <w:numFmt w:val="decimal"/>
+      <w:lvlText w:val="%8."/>
+      <w:lvlJc w:val="left"/>
+      <w:pPr>
+        <w:tabs>
+          <w:tab w:val="left" w:pos="5398"/>
+        </w:tabs>
+        <w:ind w:left="5760" w:hanging="360"/>
+      </w:pPr>
+      <w:rPr>
+        <w:sz w:val="24"/>
+        <w:szCs w:val="24"/>
+      </w:rPr>
+    </w:lvl>
+    <w:lvl w:ilvl="8" w:tentative="0">
+      <w:start w:val="1"/>
+      <w:numFmt w:val="decimal"/>
+      <w:lvlText w:val="%9."/>
+      <w:lvlJc w:val="left"/>
+      <w:pPr>
+        <w:tabs>
+          <w:tab w:val="left" w:pos="6118"/>
+        </w:tabs>
+        <w:ind w:left="6480" w:hanging="360"/>
+      </w:pPr>
+      <w:rPr>
+        <w:sz w:val="24"/>
+        <w:szCs w:val="24"/>
+      </w:rPr>
+    </w:lvl>
+  </w:abstractNum>
+  <w:abstractNum w:abstractNumId="9">
     <w:nsid w:val="49D66E92"/>
     <w:multiLevelType w:val="singleLevel"/>
     <w:tmpl w:val="49D66E92"/>
@@ -20160,7 +22520,7 @@
       <w:lvlJc w:val="left"/>
     </w:lvl>
   </w:abstractNum>
-  <w:abstractNum w:abstractNumId="9">
+  <w:abstractNum w:abstractNumId="10">
     <w:nsid w:val="4F13E859"/>
     <w:multiLevelType w:val="multilevel"/>
     <w:tmpl w:val="4F13E859"/>
@@ -20309,7 +22669,7 @@
       </w:rPr>
     </w:lvl>
   </w:abstractNum>
-  <w:abstractNum w:abstractNumId="10">
+  <w:abstractNum w:abstractNumId="11">
     <w:nsid w:val="4F871E29"/>
     <w:multiLevelType w:val="singleLevel"/>
     <w:tmpl w:val="4F871E29"/>
@@ -20331,13 +22691,13 @@
     <w:abstractNumId w:val="5"/>
   </w:num>
   <w:num w:numId="4">
-    <w:abstractNumId w:val="8"/>
+    <w:abstractNumId w:val="9"/>
   </w:num>
   <w:num w:numId="5">
     <w:abstractNumId w:val="3"/>
   </w:num>
   <w:num w:numId="6">
-    <w:abstractNumId w:val="10"/>
+    <w:abstractNumId w:val="11"/>
   </w:num>
   <w:num w:numId="7">
     <w:abstractNumId w:val="1"/>
@@ -20352,7 +22712,10 @@
     <w:abstractNumId w:val="2"/>
   </w:num>
   <w:num w:numId="11">
-    <w:abstractNumId w:val="9"/>
+    <w:abstractNumId w:val="10"/>
+  </w:num>
+  <w:num w:numId="12">
+    <w:abstractNumId w:val="8"/>
   </w:num>
 </w:numbering>
 </file>
@@ -20467,7 +22830,7 @@
     <w:lsdException w:qFormat="1" w:unhideWhenUsed="0" w:uiPriority="0" w:semiHidden="0" w:name="HTML Code"/>
     <w:lsdException w:unhideWhenUsed="0" w:uiPriority="0" w:semiHidden="0" w:name="HTML Definition"/>
     <w:lsdException w:unhideWhenUsed="0" w:uiPriority="0" w:semiHidden="0" w:name="HTML Keyboard"/>
-    <w:lsdException w:unhideWhenUsed="0" w:uiPriority="0" w:semiHidden="0" w:name="HTML Preformatted"/>
+    <w:lsdException w:qFormat="1" w:unhideWhenUsed="0" w:uiPriority="0" w:semiHidden="0" w:name="HTML Preformatted"/>
     <w:lsdException w:unhideWhenUsed="0" w:uiPriority="0" w:semiHidden="0" w:name="HTML Sample"/>
     <w:lsdException w:unhideWhenUsed="0" w:uiPriority="0" w:semiHidden="0" w:name="HTML Typewriter"/>
     <w:lsdException w:unhideWhenUsed="0" w:uiPriority="0" w:semiHidden="0" w:name="HTML Variable"/>
@@ -20680,6 +23043,7 @@
   </w:style>
   <w:style w:type="paragraph" w:styleId="6">
     <w:name w:val="HTML Preformatted"/>
+    <w:qFormat/>
     <w:uiPriority w:val="0"/>
     <w:pPr>
       <w:tabs>

</xml_diff>

<commit_message>
sql questions and java coding questions
</commit_message>
<xml_diff>
--- a/SQL/Class_Questions.docx
+++ b/SQL/Class_Questions.docx
@@ -20736,6 +20736,7 @@
         <w:keepLines w:val="0"/>
         <w:widowControl/>
         <w:numPr>
+          <w:ilvl w:val="0"/>
           <w:numId w:val="0"/>
         </w:numPr>
         <w:suppressLineNumbers w:val="0"/>
@@ -20760,6 +20761,7 @@
         <w:keepLines w:val="0"/>
         <w:widowControl/>
         <w:numPr>
+          <w:ilvl w:val="0"/>
           <w:numId w:val="0"/>
         </w:numPr>
         <w:suppressLineNumbers w:val="0"/>
@@ -20798,6 +20800,7 @@
         <w:keepLines w:val="0"/>
         <w:widowControl/>
         <w:numPr>
+          <w:ilvl w:val="0"/>
           <w:numId w:val="0"/>
         </w:numPr>
         <w:suppressLineNumbers w:val="0"/>
@@ -20812,8 +20815,6 @@
         </w:rPr>
         <w:t>select ename from emp where mgr is null;</w:t>
       </w:r>
-      <w:bookmarkStart w:id="0" w:name="_GoBack"/>
-      <w:bookmarkEnd w:id="0"/>
     </w:p>
     <w:p>
       <w:pPr>
@@ -20838,6 +20839,7 @@
         <w:keepLines w:val="0"/>
         <w:widowControl/>
         <w:numPr>
+          <w:ilvl w:val="0"/>
           <w:numId w:val="0"/>
         </w:numPr>
         <w:suppressLineNumbers w:val="0"/>
@@ -20862,6 +20864,7 @@
         <w:keepLines w:val="0"/>
         <w:widowControl/>
         <w:numPr>
+          <w:ilvl w:val="0"/>
           <w:numId w:val="0"/>
         </w:numPr>
         <w:suppressLineNumbers w:val="0"/>
@@ -20886,6 +20889,7 @@
         <w:keepLines w:val="0"/>
         <w:widowControl/>
         <w:numPr>
+          <w:ilvl w:val="0"/>
           <w:numId w:val="0"/>
         </w:numPr>
         <w:suppressLineNumbers w:val="0"/>
@@ -20910,6 +20914,7 @@
         <w:keepLines w:val="0"/>
         <w:widowControl/>
         <w:numPr>
+          <w:ilvl w:val="0"/>
           <w:numId w:val="0"/>
         </w:numPr>
         <w:suppressLineNumbers w:val="0"/>
@@ -20948,6 +20953,7 @@
         <w:keepLines w:val="0"/>
         <w:widowControl/>
         <w:numPr>
+          <w:ilvl w:val="0"/>
           <w:numId w:val="0"/>
         </w:numPr>
         <w:suppressLineNumbers w:val="0"/>
@@ -20972,6 +20978,7 @@
         <w:keepLines w:val="0"/>
         <w:widowControl/>
         <w:numPr>
+          <w:ilvl w:val="0"/>
           <w:numId w:val="0"/>
         </w:numPr>
         <w:suppressLineNumbers w:val="0"/>
@@ -20996,6 +21003,7 @@
         <w:keepLines w:val="0"/>
         <w:widowControl/>
         <w:numPr>
+          <w:ilvl w:val="0"/>
           <w:numId w:val="0"/>
         </w:numPr>
         <w:suppressLineNumbers w:val="0"/>
@@ -21020,6 +21028,7 @@
         <w:keepLines w:val="0"/>
         <w:widowControl/>
         <w:numPr>
+          <w:ilvl w:val="0"/>
           <w:numId w:val="0"/>
         </w:numPr>
         <w:suppressLineNumbers w:val="0"/>
@@ -21058,6 +21067,7 @@
         <w:keepLines w:val="0"/>
         <w:widowControl/>
         <w:numPr>
+          <w:ilvl w:val="0"/>
           <w:numId w:val="0"/>
         </w:numPr>
         <w:suppressLineNumbers w:val="0"/>
@@ -21082,6 +21092,7 @@
         <w:keepLines w:val="0"/>
         <w:widowControl/>
         <w:numPr>
+          <w:ilvl w:val="0"/>
           <w:numId w:val="0"/>
         </w:numPr>
         <w:suppressLineNumbers w:val="0"/>
@@ -21106,6 +21117,7 @@
         <w:keepLines w:val="0"/>
         <w:widowControl/>
         <w:numPr>
+          <w:ilvl w:val="0"/>
           <w:numId w:val="0"/>
         </w:numPr>
         <w:suppressLineNumbers w:val="0"/>
@@ -21130,6 +21142,7 @@
         <w:keepLines w:val="0"/>
         <w:widowControl/>
         <w:numPr>
+          <w:ilvl w:val="0"/>
           <w:numId w:val="0"/>
         </w:numPr>
         <w:suppressLineNumbers w:val="0"/>
@@ -21168,6 +21181,7 @@
         <w:keepLines w:val="0"/>
         <w:widowControl/>
         <w:numPr>
+          <w:ilvl w:val="0"/>
           <w:numId w:val="0"/>
         </w:numPr>
         <w:suppressLineNumbers w:val="0"/>
@@ -21192,6 +21206,7 @@
         <w:keepLines w:val="0"/>
         <w:widowControl/>
         <w:numPr>
+          <w:ilvl w:val="0"/>
           <w:numId w:val="0"/>
         </w:numPr>
         <w:suppressLineNumbers w:val="0"/>
@@ -21216,6 +21231,7 @@
         <w:keepLines w:val="0"/>
         <w:widowControl/>
         <w:numPr>
+          <w:ilvl w:val="0"/>
           <w:numId w:val="0"/>
         </w:numPr>
         <w:suppressLineNumbers w:val="0"/>
@@ -21240,6 +21256,7 @@
         <w:keepLines w:val="0"/>
         <w:widowControl/>
         <w:numPr>
+          <w:ilvl w:val="0"/>
           <w:numId w:val="0"/>
         </w:numPr>
         <w:suppressLineNumbers w:val="0"/>
@@ -21264,6 +21281,7 @@
         <w:keepLines w:val="0"/>
         <w:widowControl/>
         <w:numPr>
+          <w:ilvl w:val="0"/>
           <w:numId w:val="0"/>
         </w:numPr>
         <w:suppressLineNumbers w:val="0"/>
@@ -21299,6 +21317,7 @@
         <w:keepLines w:val="0"/>
         <w:widowControl/>
         <w:numPr>
+          <w:ilvl w:val="0"/>
           <w:numId w:val="0"/>
         </w:numPr>
         <w:suppressLineNumbers w:val="0"/>
@@ -21323,6 +21342,7 @@
         <w:keepLines w:val="0"/>
         <w:widowControl/>
         <w:numPr>
+          <w:ilvl w:val="0"/>
           <w:numId w:val="0"/>
         </w:numPr>
         <w:suppressLineNumbers w:val="0"/>
@@ -21347,6 +21367,7 @@
         <w:keepLines w:val="0"/>
         <w:widowControl/>
         <w:numPr>
+          <w:ilvl w:val="0"/>
           <w:numId w:val="0"/>
         </w:numPr>
         <w:suppressLineNumbers w:val="0"/>
@@ -21371,6 +21392,7 @@
         <w:keepLines w:val="0"/>
         <w:widowControl/>
         <w:numPr>
+          <w:ilvl w:val="0"/>
           <w:numId w:val="0"/>
         </w:numPr>
         <w:suppressLineNumbers w:val="0"/>
@@ -21409,6 +21431,7 @@
         <w:keepLines w:val="0"/>
         <w:widowControl/>
         <w:numPr>
+          <w:ilvl w:val="0"/>
           <w:numId w:val="0"/>
         </w:numPr>
         <w:suppressLineNumbers w:val="0"/>
@@ -21433,6 +21456,7 @@
         <w:keepLines w:val="0"/>
         <w:widowControl/>
         <w:numPr>
+          <w:ilvl w:val="0"/>
           <w:numId w:val="0"/>
         </w:numPr>
         <w:suppressLineNumbers w:val="0"/>
@@ -21457,6 +21481,7 @@
         <w:keepLines w:val="0"/>
         <w:widowControl/>
         <w:numPr>
+          <w:ilvl w:val="0"/>
           <w:numId w:val="0"/>
         </w:numPr>
         <w:suppressLineNumbers w:val="0"/>
@@ -21481,6 +21506,7 @@
         <w:keepLines w:val="0"/>
         <w:widowControl/>
         <w:numPr>
+          <w:ilvl w:val="0"/>
           <w:numId w:val="0"/>
         </w:numPr>
         <w:suppressLineNumbers w:val="0"/>
@@ -21519,6 +21545,7 @@
         <w:keepLines w:val="0"/>
         <w:widowControl/>
         <w:numPr>
+          <w:ilvl w:val="0"/>
           <w:numId w:val="0"/>
         </w:numPr>
         <w:suppressLineNumbers w:val="0"/>
@@ -21543,6 +21570,7 @@
         <w:keepLines w:val="0"/>
         <w:widowControl/>
         <w:numPr>
+          <w:ilvl w:val="0"/>
           <w:numId w:val="0"/>
         </w:numPr>
         <w:suppressLineNumbers w:val="0"/>
@@ -21567,6 +21595,7 @@
         <w:keepLines w:val="0"/>
         <w:widowControl/>
         <w:numPr>
+          <w:ilvl w:val="0"/>
           <w:numId w:val="0"/>
         </w:numPr>
         <w:suppressLineNumbers w:val="0"/>
@@ -21591,6 +21620,7 @@
         <w:keepLines w:val="0"/>
         <w:widowControl/>
         <w:numPr>
+          <w:ilvl w:val="0"/>
           <w:numId w:val="0"/>
         </w:numPr>
         <w:suppressLineNumbers w:val="0"/>
@@ -21629,6 +21659,7 @@
         <w:keepLines w:val="0"/>
         <w:widowControl/>
         <w:numPr>
+          <w:ilvl w:val="0"/>
           <w:numId w:val="0"/>
         </w:numPr>
         <w:suppressLineNumbers w:val="0"/>
@@ -21653,6 +21684,7 @@
         <w:keepLines w:val="0"/>
         <w:widowControl/>
         <w:numPr>
+          <w:ilvl w:val="0"/>
           <w:numId w:val="0"/>
         </w:numPr>
         <w:suppressLineNumbers w:val="0"/>
@@ -21677,6 +21709,7 @@
         <w:keepLines w:val="0"/>
         <w:widowControl/>
         <w:numPr>
+          <w:ilvl w:val="0"/>
           <w:numId w:val="0"/>
         </w:numPr>
         <w:suppressLineNumbers w:val="0"/>
@@ -21701,6 +21734,7 @@
         <w:keepLines w:val="0"/>
         <w:widowControl/>
         <w:numPr>
+          <w:ilvl w:val="0"/>
           <w:numId w:val="0"/>
         </w:numPr>
         <w:suppressLineNumbers w:val="0"/>
@@ -22228,6 +22262,1119 @@
     </w:p>
     <w:p>
       <w:pPr>
+        <w:keepNext w:val="0"/>
+        <w:keepLines w:val="0"/>
+        <w:widowControl/>
+        <w:numPr>
+          <w:ilvl w:val="0"/>
+          <w:numId w:val="0"/>
+        </w:numPr>
+        <w:suppressLineNumbers w:val="0"/>
+        <w:tabs>
+          <w:tab w:val="left" w:pos="720"/>
+        </w:tabs>
+        <w:spacing w:before="0" w:beforeAutospacing="1" w:after="0" w:afterAutospacing="1"/>
+      </w:pPr>
+    </w:p>
+    <w:p>
+      <w:pPr>
+        <w:keepNext w:val="0"/>
+        <w:keepLines w:val="0"/>
+        <w:widowControl/>
+        <w:numPr>
+          <w:ilvl w:val="0"/>
+          <w:numId w:val="0"/>
+        </w:numPr>
+        <w:suppressLineNumbers w:val="0"/>
+        <w:tabs>
+          <w:tab w:val="left" w:pos="720"/>
+        </w:tabs>
+        <w:spacing w:before="0" w:beforeAutospacing="1" w:after="0" w:afterAutospacing="1"/>
+      </w:pPr>
+    </w:p>
+    <w:p>
+      <w:pPr>
+        <w:keepNext w:val="0"/>
+        <w:keepLines w:val="0"/>
+        <w:widowControl/>
+        <w:numPr>
+          <w:ilvl w:val="0"/>
+          <w:numId w:val="0"/>
+        </w:numPr>
+        <w:suppressLineNumbers w:val="0"/>
+        <w:tabs>
+          <w:tab w:val="left" w:pos="720"/>
+        </w:tabs>
+        <w:spacing w:before="0" w:beforeAutospacing="1" w:after="0" w:afterAutospacing="1"/>
+      </w:pPr>
+    </w:p>
+    <w:p>
+      <w:pPr>
+        <w:keepNext w:val="0"/>
+        <w:keepLines w:val="0"/>
+        <w:widowControl/>
+        <w:numPr>
+          <w:ilvl w:val="0"/>
+          <w:numId w:val="0"/>
+        </w:numPr>
+        <w:suppressLineNumbers w:val="0"/>
+        <w:tabs>
+          <w:tab w:val="left" w:pos="720"/>
+        </w:tabs>
+        <w:spacing w:before="0" w:beforeAutospacing="1" w:after="0" w:afterAutospacing="1"/>
+      </w:pPr>
+    </w:p>
+    <w:p>
+      <w:pPr>
+        <w:keepNext w:val="0"/>
+        <w:keepLines w:val="0"/>
+        <w:widowControl/>
+        <w:numPr>
+          <w:ilvl w:val="0"/>
+          <w:numId w:val="0"/>
+        </w:numPr>
+        <w:suppressLineNumbers w:val="0"/>
+        <w:tabs>
+          <w:tab w:val="left" w:pos="720"/>
+        </w:tabs>
+        <w:spacing w:before="0" w:beforeAutospacing="1" w:after="0" w:afterAutospacing="1"/>
+      </w:pPr>
+    </w:p>
+    <w:p>
+      <w:pPr>
+        <w:keepNext w:val="0"/>
+        <w:keepLines w:val="0"/>
+        <w:widowControl/>
+        <w:numPr>
+          <w:ilvl w:val="0"/>
+          <w:numId w:val="0"/>
+        </w:numPr>
+        <w:suppressLineNumbers w:val="0"/>
+        <w:tabs>
+          <w:tab w:val="left" w:pos="720"/>
+        </w:tabs>
+        <w:spacing w:before="0" w:beforeAutospacing="1" w:after="0" w:afterAutospacing="1"/>
+      </w:pPr>
+    </w:p>
+    <w:p>
+      <w:pPr>
+        <w:keepNext w:val="0"/>
+        <w:keepLines w:val="0"/>
+        <w:widowControl/>
+        <w:numPr>
+          <w:ilvl w:val="0"/>
+          <w:numId w:val="0"/>
+        </w:numPr>
+        <w:suppressLineNumbers w:val="0"/>
+        <w:tabs>
+          <w:tab w:val="left" w:pos="720"/>
+        </w:tabs>
+        <w:spacing w:before="0" w:beforeAutospacing="1" w:after="0" w:afterAutospacing="1"/>
+      </w:pPr>
+    </w:p>
+    <w:p>
+      <w:pPr>
+        <w:keepNext w:val="0"/>
+        <w:keepLines w:val="0"/>
+        <w:widowControl/>
+        <w:numPr>
+          <w:ilvl w:val="0"/>
+          <w:numId w:val="0"/>
+        </w:numPr>
+        <w:suppressLineNumbers w:val="0"/>
+        <w:tabs>
+          <w:tab w:val="left" w:pos="720"/>
+        </w:tabs>
+        <w:spacing w:before="0" w:beforeAutospacing="1" w:after="0" w:afterAutospacing="1"/>
+      </w:pPr>
+    </w:p>
+    <w:p>
+      <w:pPr>
+        <w:keepNext w:val="0"/>
+        <w:keepLines w:val="0"/>
+        <w:widowControl/>
+        <w:numPr>
+          <w:ilvl w:val="0"/>
+          <w:numId w:val="0"/>
+        </w:numPr>
+        <w:suppressLineNumbers w:val="0"/>
+        <w:tabs>
+          <w:tab w:val="left" w:pos="720"/>
+        </w:tabs>
+        <w:spacing w:before="0" w:beforeAutospacing="1" w:after="0" w:afterAutospacing="1"/>
+      </w:pPr>
+    </w:p>
+    <w:p>
+      <w:pPr>
+        <w:keepNext w:val="0"/>
+        <w:keepLines w:val="0"/>
+        <w:widowControl/>
+        <w:numPr>
+          <w:ilvl w:val="0"/>
+          <w:numId w:val="0"/>
+        </w:numPr>
+        <w:suppressLineNumbers w:val="0"/>
+        <w:tabs>
+          <w:tab w:val="left" w:pos="720"/>
+        </w:tabs>
+        <w:spacing w:before="0" w:beforeAutospacing="1" w:after="0" w:afterAutospacing="1"/>
+      </w:pPr>
+    </w:p>
+    <w:p>
+      <w:pPr>
+        <w:keepNext w:val="0"/>
+        <w:keepLines w:val="0"/>
+        <w:widowControl/>
+        <w:numPr>
+          <w:ilvl w:val="0"/>
+          <w:numId w:val="0"/>
+        </w:numPr>
+        <w:suppressLineNumbers w:val="0"/>
+        <w:tabs>
+          <w:tab w:val="left" w:pos="720"/>
+        </w:tabs>
+        <w:spacing w:before="0" w:beforeAutospacing="1" w:after="0" w:afterAutospacing="1"/>
+      </w:pPr>
+    </w:p>
+    <w:p>
+      <w:pPr>
+        <w:keepNext w:val="0"/>
+        <w:keepLines w:val="0"/>
+        <w:widowControl/>
+        <w:numPr>
+          <w:ilvl w:val="0"/>
+          <w:numId w:val="0"/>
+        </w:numPr>
+        <w:suppressLineNumbers w:val="0"/>
+        <w:tabs>
+          <w:tab w:val="left" w:pos="720"/>
+        </w:tabs>
+        <w:spacing w:before="0" w:beforeAutospacing="1" w:after="0" w:afterAutospacing="1"/>
+      </w:pPr>
+    </w:p>
+    <w:p>
+      <w:pPr>
+        <w:keepNext w:val="0"/>
+        <w:keepLines w:val="0"/>
+        <w:widowControl/>
+        <w:numPr>
+          <w:ilvl w:val="0"/>
+          <w:numId w:val="0"/>
+        </w:numPr>
+        <w:suppressLineNumbers w:val="0"/>
+        <w:tabs>
+          <w:tab w:val="left" w:pos="720"/>
+        </w:tabs>
+        <w:spacing w:before="0" w:beforeAutospacing="1" w:after="0" w:afterAutospacing="1"/>
+      </w:pPr>
+    </w:p>
+    <w:p>
+      <w:pPr>
+        <w:keepNext w:val="0"/>
+        <w:keepLines w:val="0"/>
+        <w:widowControl/>
+        <w:numPr>
+          <w:ilvl w:val="0"/>
+          <w:numId w:val="0"/>
+        </w:numPr>
+        <w:suppressLineNumbers w:val="0"/>
+        <w:tabs>
+          <w:tab w:val="left" w:pos="720"/>
+        </w:tabs>
+        <w:spacing w:before="0" w:beforeAutospacing="1" w:after="0" w:afterAutospacing="1"/>
+      </w:pPr>
+    </w:p>
+    <w:p>
+      <w:pPr>
+        <w:keepNext w:val="0"/>
+        <w:keepLines w:val="0"/>
+        <w:widowControl/>
+        <w:numPr>
+          <w:ilvl w:val="0"/>
+          <w:numId w:val="0"/>
+        </w:numPr>
+        <w:suppressLineNumbers w:val="0"/>
+        <w:tabs>
+          <w:tab w:val="left" w:pos="720"/>
+        </w:tabs>
+        <w:spacing w:before="0" w:beforeAutospacing="1" w:after="0" w:afterAutospacing="1"/>
+      </w:pPr>
+    </w:p>
+    <w:p>
+      <w:pPr>
+        <w:keepNext w:val="0"/>
+        <w:keepLines w:val="0"/>
+        <w:widowControl/>
+        <w:numPr>
+          <w:ilvl w:val="0"/>
+          <w:numId w:val="0"/>
+        </w:numPr>
+        <w:suppressLineNumbers w:val="0"/>
+        <w:tabs>
+          <w:tab w:val="left" w:pos="720"/>
+        </w:tabs>
+        <w:spacing w:before="0" w:beforeAutospacing="1" w:after="0" w:afterAutospacing="1"/>
+        <w:rPr>
+          <w:rFonts w:hint="default"/>
+        </w:rPr>
+      </w:pPr>
+      <w:r>
+        <w:rPr>
+          <w:rFonts w:hint="default"/>
+        </w:rPr>
+        <w:t>1. Employees, Departments, and Locations</w:t>
+      </w:r>
+    </w:p>
+    <w:p>
+      <w:pPr>
+        <w:keepNext w:val="0"/>
+        <w:keepLines w:val="0"/>
+        <w:widowControl/>
+        <w:numPr>
+          <w:ilvl w:val="0"/>
+          <w:numId w:val="0"/>
+        </w:numPr>
+        <w:suppressLineNumbers w:val="0"/>
+        <w:tabs>
+          <w:tab w:val="left" w:pos="720"/>
+        </w:tabs>
+        <w:spacing w:before="0" w:beforeAutospacing="1" w:after="0" w:afterAutospacing="1"/>
+        <w:rPr>
+          <w:rFonts w:hint="default"/>
+        </w:rPr>
+      </w:pPr>
+      <w:r>
+        <w:rPr>
+          <w:rFonts w:hint="default"/>
+        </w:rPr>
+        <w:t>Write a query to display the employee_id, first_name, department_name, and city where the employee works.</w:t>
+      </w:r>
+    </w:p>
+    <w:p>
+      <w:pPr>
+        <w:keepNext w:val="0"/>
+        <w:keepLines w:val="0"/>
+        <w:widowControl/>
+        <w:numPr>
+          <w:ilvl w:val="0"/>
+          <w:numId w:val="0"/>
+        </w:numPr>
+        <w:suppressLineNumbers w:val="0"/>
+        <w:tabs>
+          <w:tab w:val="left" w:pos="720"/>
+        </w:tabs>
+        <w:spacing w:before="0" w:beforeAutospacing="1" w:after="0" w:afterAutospacing="1"/>
+        <w:rPr>
+          <w:rFonts w:hint="default"/>
+        </w:rPr>
+      </w:pPr>
+    </w:p>
+    <w:p>
+      <w:pPr>
+        <w:keepNext w:val="0"/>
+        <w:keepLines w:val="0"/>
+        <w:widowControl/>
+        <w:numPr>
+          <w:ilvl w:val="0"/>
+          <w:numId w:val="0"/>
+        </w:numPr>
+        <w:suppressLineNumbers w:val="0"/>
+        <w:tabs>
+          <w:tab w:val="left" w:pos="720"/>
+        </w:tabs>
+        <w:spacing w:before="0" w:beforeAutospacing="1" w:after="0" w:afterAutospacing="1"/>
+        <w:rPr>
+          <w:rFonts w:hint="default"/>
+        </w:rPr>
+      </w:pPr>
+      <w:r>
+        <w:rPr>
+          <w:rFonts w:hint="default"/>
+        </w:rPr>
+        <w:t>select e.employee_id,e.first_name,d.department_name,l.city</w:t>
+      </w:r>
+    </w:p>
+    <w:p>
+      <w:pPr>
+        <w:keepNext w:val="0"/>
+        <w:keepLines w:val="0"/>
+        <w:widowControl/>
+        <w:numPr>
+          <w:ilvl w:val="0"/>
+          <w:numId w:val="0"/>
+        </w:numPr>
+        <w:suppressLineNumbers w:val="0"/>
+        <w:tabs>
+          <w:tab w:val="left" w:pos="720"/>
+        </w:tabs>
+        <w:spacing w:before="0" w:beforeAutospacing="1" w:after="0" w:afterAutospacing="1"/>
+        <w:rPr>
+          <w:rFonts w:hint="default"/>
+        </w:rPr>
+      </w:pPr>
+      <w:r>
+        <w:rPr>
+          <w:rFonts w:hint="default"/>
+        </w:rPr>
+        <w:t>from employees e inner join departments d on e.department_id = d.department_id</w:t>
+      </w:r>
+    </w:p>
+    <w:p>
+      <w:pPr>
+        <w:keepNext w:val="0"/>
+        <w:keepLines w:val="0"/>
+        <w:widowControl/>
+        <w:numPr>
+          <w:ilvl w:val="0"/>
+          <w:numId w:val="0"/>
+        </w:numPr>
+        <w:suppressLineNumbers w:val="0"/>
+        <w:tabs>
+          <w:tab w:val="left" w:pos="720"/>
+        </w:tabs>
+        <w:spacing w:before="0" w:beforeAutospacing="1" w:after="0" w:afterAutospacing="1"/>
+        <w:rPr>
+          <w:rFonts w:hint="default"/>
+        </w:rPr>
+      </w:pPr>
+      <w:r>
+        <w:rPr>
+          <w:rFonts w:hint="default"/>
+        </w:rPr>
+        <w:t>inner join locations l on d.location_id = l.location_id;</w:t>
+      </w:r>
+    </w:p>
+    <w:p>
+      <w:pPr>
+        <w:keepNext w:val="0"/>
+        <w:keepLines w:val="0"/>
+        <w:widowControl/>
+        <w:numPr>
+          <w:ilvl w:val="0"/>
+          <w:numId w:val="0"/>
+        </w:numPr>
+        <w:suppressLineNumbers w:val="0"/>
+        <w:tabs>
+          <w:tab w:val="left" w:pos="720"/>
+        </w:tabs>
+        <w:spacing w:before="0" w:beforeAutospacing="1" w:after="0" w:afterAutospacing="1"/>
+        <w:rPr>
+          <w:rFonts w:hint="default"/>
+        </w:rPr>
+      </w:pPr>
+      <w:r>
+        <w:rPr>
+          <w:rFonts w:hint="default"/>
+        </w:rPr>
+        <w:t>2. Employees, Jobs, and Job History</w:t>
+      </w:r>
+    </w:p>
+    <w:p>
+      <w:pPr>
+        <w:keepNext w:val="0"/>
+        <w:keepLines w:val="0"/>
+        <w:widowControl/>
+        <w:numPr>
+          <w:ilvl w:val="0"/>
+          <w:numId w:val="0"/>
+        </w:numPr>
+        <w:suppressLineNumbers w:val="0"/>
+        <w:tabs>
+          <w:tab w:val="left" w:pos="720"/>
+        </w:tabs>
+        <w:spacing w:before="0" w:beforeAutospacing="1" w:after="0" w:afterAutospacing="1"/>
+        <w:rPr>
+          <w:rFonts w:hint="default"/>
+        </w:rPr>
+      </w:pPr>
+      <w:r>
+        <w:rPr>
+          <w:rFonts w:hint="default"/>
+        </w:rPr>
+        <w:t>Retrieve the employee_id, first_name, job_title (current job), start_date, and end_date .</w:t>
+      </w:r>
+    </w:p>
+    <w:p>
+      <w:pPr>
+        <w:keepNext w:val="0"/>
+        <w:keepLines w:val="0"/>
+        <w:widowControl/>
+        <w:numPr>
+          <w:ilvl w:val="0"/>
+          <w:numId w:val="0"/>
+        </w:numPr>
+        <w:suppressLineNumbers w:val="0"/>
+        <w:tabs>
+          <w:tab w:val="left" w:pos="720"/>
+        </w:tabs>
+        <w:spacing w:before="0" w:beforeAutospacing="1" w:after="0" w:afterAutospacing="1"/>
+        <w:rPr>
+          <w:rFonts w:hint="default"/>
+        </w:rPr>
+      </w:pPr>
+    </w:p>
+    <w:p>
+      <w:pPr>
+        <w:keepNext w:val="0"/>
+        <w:keepLines w:val="0"/>
+        <w:widowControl/>
+        <w:numPr>
+          <w:ilvl w:val="0"/>
+          <w:numId w:val="0"/>
+        </w:numPr>
+        <w:suppressLineNumbers w:val="0"/>
+        <w:tabs>
+          <w:tab w:val="left" w:pos="720"/>
+        </w:tabs>
+        <w:spacing w:before="0" w:beforeAutospacing="1" w:after="0" w:afterAutospacing="1"/>
+        <w:rPr>
+          <w:rFonts w:hint="default"/>
+        </w:rPr>
+      </w:pPr>
+      <w:r>
+        <w:rPr>
+          <w:rFonts w:hint="default"/>
+        </w:rPr>
+        <w:t>select e.employee_id,e.first_name,j.job_title,jh.start_date,jh.end_date</w:t>
+      </w:r>
+    </w:p>
+    <w:p>
+      <w:pPr>
+        <w:keepNext w:val="0"/>
+        <w:keepLines w:val="0"/>
+        <w:widowControl/>
+        <w:numPr>
+          <w:ilvl w:val="0"/>
+          <w:numId w:val="0"/>
+        </w:numPr>
+        <w:suppressLineNumbers w:val="0"/>
+        <w:tabs>
+          <w:tab w:val="left" w:pos="720"/>
+        </w:tabs>
+        <w:spacing w:before="0" w:beforeAutospacing="1" w:after="0" w:afterAutospacing="1"/>
+        <w:rPr>
+          <w:rFonts w:hint="default"/>
+        </w:rPr>
+      </w:pPr>
+      <w:r>
+        <w:rPr>
+          <w:rFonts w:hint="default"/>
+        </w:rPr>
+        <w:t>from employees e inner join jobs j on e.job_id = j.job_id</w:t>
+      </w:r>
+    </w:p>
+    <w:p>
+      <w:pPr>
+        <w:keepNext w:val="0"/>
+        <w:keepLines w:val="0"/>
+        <w:widowControl/>
+        <w:numPr>
+          <w:ilvl w:val="0"/>
+          <w:numId w:val="0"/>
+        </w:numPr>
+        <w:suppressLineNumbers w:val="0"/>
+        <w:tabs>
+          <w:tab w:val="left" w:pos="720"/>
+        </w:tabs>
+        <w:spacing w:before="0" w:beforeAutospacing="1" w:after="0" w:afterAutospacing="1"/>
+        <w:rPr>
+          <w:rFonts w:hint="default"/>
+          <w:lang w:val="en-US"/>
+        </w:rPr>
+      </w:pPr>
+      <w:r>
+        <w:rPr>
+          <w:rFonts w:hint="default"/>
+        </w:rPr>
+        <w:t>inner join job_history jh on e.employee_id = jh.employee_id</w:t>
+      </w:r>
+      <w:r>
+        <w:rPr>
+          <w:rFonts w:hint="default"/>
+          <w:lang w:val="en-US"/>
+        </w:rPr>
+        <w:t>;</w:t>
+      </w:r>
+    </w:p>
+    <w:p>
+      <w:pPr>
+        <w:keepNext w:val="0"/>
+        <w:keepLines w:val="0"/>
+        <w:widowControl/>
+        <w:numPr>
+          <w:ilvl w:val="0"/>
+          <w:numId w:val="0"/>
+        </w:numPr>
+        <w:suppressLineNumbers w:val="0"/>
+        <w:tabs>
+          <w:tab w:val="left" w:pos="720"/>
+        </w:tabs>
+        <w:spacing w:before="0" w:beforeAutospacing="1" w:after="0" w:afterAutospacing="1"/>
+        <w:rPr>
+          <w:rFonts w:hint="default"/>
+          <w:lang w:val="en-US"/>
+        </w:rPr>
+      </w:pPr>
+    </w:p>
+    <w:p>
+      <w:pPr>
+        <w:keepNext w:val="0"/>
+        <w:keepLines w:val="0"/>
+        <w:widowControl/>
+        <w:numPr>
+          <w:ilvl w:val="0"/>
+          <w:numId w:val="0"/>
+        </w:numPr>
+        <w:suppressLineNumbers w:val="0"/>
+        <w:tabs>
+          <w:tab w:val="left" w:pos="720"/>
+        </w:tabs>
+        <w:spacing w:before="0" w:beforeAutospacing="1" w:after="0" w:afterAutospacing="1"/>
+        <w:rPr>
+          <w:rFonts w:hint="default"/>
+          <w:lang w:val="en-US"/>
+        </w:rPr>
+      </w:pPr>
+      <w:r>
+        <w:rPr>
+          <w:rFonts w:hint="default"/>
+          <w:lang w:val="en-US"/>
+        </w:rPr>
+        <w:t>SELECT e.employee_id, e.first_name, j.job_title, jh.start_date, jh.end_date</w:t>
+      </w:r>
+    </w:p>
+    <w:p>
+      <w:pPr>
+        <w:keepNext w:val="0"/>
+        <w:keepLines w:val="0"/>
+        <w:widowControl/>
+        <w:numPr>
+          <w:ilvl w:val="0"/>
+          <w:numId w:val="0"/>
+        </w:numPr>
+        <w:suppressLineNumbers w:val="0"/>
+        <w:tabs>
+          <w:tab w:val="left" w:pos="720"/>
+        </w:tabs>
+        <w:spacing w:before="0" w:beforeAutospacing="1" w:after="0" w:afterAutospacing="1"/>
+        <w:rPr>
+          <w:rFonts w:hint="default"/>
+          <w:lang w:val="en-US"/>
+        </w:rPr>
+      </w:pPr>
+      <w:r>
+        <w:rPr>
+          <w:rFonts w:hint="default"/>
+          <w:lang w:val="en-US"/>
+        </w:rPr>
+        <w:t>FROM employees e</w:t>
+      </w:r>
+    </w:p>
+    <w:p>
+      <w:pPr>
+        <w:keepNext w:val="0"/>
+        <w:keepLines w:val="0"/>
+        <w:widowControl/>
+        <w:numPr>
+          <w:ilvl w:val="0"/>
+          <w:numId w:val="0"/>
+        </w:numPr>
+        <w:suppressLineNumbers w:val="0"/>
+        <w:tabs>
+          <w:tab w:val="left" w:pos="720"/>
+        </w:tabs>
+        <w:spacing w:before="0" w:beforeAutospacing="1" w:after="0" w:afterAutospacing="1"/>
+        <w:rPr>
+          <w:rFonts w:hint="default"/>
+          <w:lang w:val="en-US"/>
+        </w:rPr>
+      </w:pPr>
+      <w:r>
+        <w:rPr>
+          <w:rFonts w:hint="default"/>
+          <w:lang w:val="en-US"/>
+        </w:rPr>
+        <w:t>INNER JOIN jobs j ON e.job_id = j.job_id</w:t>
+      </w:r>
+    </w:p>
+    <w:p>
+      <w:pPr>
+        <w:keepNext w:val="0"/>
+        <w:keepLines w:val="0"/>
+        <w:widowControl/>
+        <w:numPr>
+          <w:ilvl w:val="0"/>
+          <w:numId w:val="0"/>
+        </w:numPr>
+        <w:suppressLineNumbers w:val="0"/>
+        <w:tabs>
+          <w:tab w:val="left" w:pos="720"/>
+        </w:tabs>
+        <w:spacing w:before="0" w:beforeAutospacing="1" w:after="0" w:afterAutospacing="1"/>
+        <w:rPr>
+          <w:rFonts w:hint="default"/>
+          <w:lang w:val="en-US"/>
+        </w:rPr>
+      </w:pPr>
+      <w:r>
+        <w:rPr>
+          <w:rFonts w:hint="default"/>
+          <w:lang w:val="en-US"/>
+        </w:rPr>
+        <w:t>LEFT JOIN job_history jh ON e.employee_id = jh.employee_id;</w:t>
+      </w:r>
+    </w:p>
+    <w:p>
+      <w:pPr>
+        <w:keepNext w:val="0"/>
+        <w:keepLines w:val="0"/>
+        <w:widowControl/>
+        <w:numPr>
+          <w:ilvl w:val="0"/>
+          <w:numId w:val="0"/>
+        </w:numPr>
+        <w:suppressLineNumbers w:val="0"/>
+        <w:tabs>
+          <w:tab w:val="left" w:pos="720"/>
+        </w:tabs>
+        <w:spacing w:before="0" w:beforeAutospacing="1" w:after="0" w:afterAutospacing="1"/>
+        <w:rPr>
+          <w:rFonts w:hint="default"/>
+          <w:lang w:val="en-US"/>
+        </w:rPr>
+      </w:pPr>
+    </w:p>
+    <w:p>
+      <w:pPr>
+        <w:keepNext w:val="0"/>
+        <w:keepLines w:val="0"/>
+        <w:widowControl/>
+        <w:numPr>
+          <w:ilvl w:val="0"/>
+          <w:numId w:val="0"/>
+        </w:numPr>
+        <w:suppressLineNumbers w:val="0"/>
+        <w:tabs>
+          <w:tab w:val="left" w:pos="720"/>
+        </w:tabs>
+        <w:spacing w:before="0" w:beforeAutospacing="1" w:after="0" w:afterAutospacing="1"/>
+        <w:rPr>
+          <w:rFonts w:hint="default"/>
+        </w:rPr>
+      </w:pPr>
+      <w:r>
+        <w:rPr>
+          <w:rFonts w:hint="default"/>
+        </w:rPr>
+        <w:t>3. Find Countries Without Employees</w:t>
+      </w:r>
+    </w:p>
+    <w:p>
+      <w:pPr>
+        <w:keepNext w:val="0"/>
+        <w:keepLines w:val="0"/>
+        <w:widowControl/>
+        <w:numPr>
+          <w:ilvl w:val="0"/>
+          <w:numId w:val="0"/>
+        </w:numPr>
+        <w:suppressLineNumbers w:val="0"/>
+        <w:tabs>
+          <w:tab w:val="left" w:pos="720"/>
+        </w:tabs>
+        <w:spacing w:before="0" w:beforeAutospacing="1" w:after="0" w:afterAutospacing="1"/>
+        <w:rPr>
+          <w:rFonts w:hint="default"/>
+        </w:rPr>
+      </w:pPr>
+      <w:r>
+        <w:rPr>
+          <w:rFonts w:hint="default"/>
+        </w:rPr>
+        <w:t>List the country_name and region_name for countries that do not have any employees working in them.</w:t>
+      </w:r>
+    </w:p>
+    <w:p>
+      <w:pPr>
+        <w:keepNext w:val="0"/>
+        <w:keepLines w:val="0"/>
+        <w:widowControl/>
+        <w:numPr>
+          <w:ilvl w:val="0"/>
+          <w:numId w:val="0"/>
+        </w:numPr>
+        <w:suppressLineNumbers w:val="0"/>
+        <w:tabs>
+          <w:tab w:val="left" w:pos="720"/>
+        </w:tabs>
+        <w:spacing w:before="0" w:beforeAutospacing="1" w:after="0" w:afterAutospacing="1"/>
+        <w:rPr>
+          <w:rFonts w:hint="default"/>
+        </w:rPr>
+      </w:pPr>
+    </w:p>
+    <w:p>
+      <w:pPr>
+        <w:keepNext w:val="0"/>
+        <w:keepLines w:val="0"/>
+        <w:widowControl/>
+        <w:numPr>
+          <w:ilvl w:val="0"/>
+          <w:numId w:val="0"/>
+        </w:numPr>
+        <w:suppressLineNumbers w:val="0"/>
+        <w:tabs>
+          <w:tab w:val="left" w:pos="720"/>
+        </w:tabs>
+        <w:spacing w:before="0" w:beforeAutospacing="1" w:after="0" w:afterAutospacing="1"/>
+        <w:rPr>
+          <w:rFonts w:hint="default"/>
+        </w:rPr>
+      </w:pPr>
+      <w:r>
+        <w:rPr>
+          <w:rFonts w:hint="default"/>
+        </w:rPr>
+        <w:t>select e.first_name,c.country_name,r.region_name</w:t>
+      </w:r>
+    </w:p>
+    <w:p>
+      <w:pPr>
+        <w:keepNext w:val="0"/>
+        <w:keepLines w:val="0"/>
+        <w:widowControl/>
+        <w:numPr>
+          <w:ilvl w:val="0"/>
+          <w:numId w:val="0"/>
+        </w:numPr>
+        <w:suppressLineNumbers w:val="0"/>
+        <w:tabs>
+          <w:tab w:val="left" w:pos="720"/>
+        </w:tabs>
+        <w:spacing w:before="0" w:beforeAutospacing="1" w:after="0" w:afterAutospacing="1"/>
+        <w:rPr>
+          <w:rFonts w:hint="default"/>
+        </w:rPr>
+      </w:pPr>
+      <w:r>
+        <w:rPr>
+          <w:rFonts w:hint="default"/>
+        </w:rPr>
+        <w:t>from employees e inner join departments d on e.department_id = d.department_id</w:t>
+      </w:r>
+    </w:p>
+    <w:p>
+      <w:pPr>
+        <w:keepNext w:val="0"/>
+        <w:keepLines w:val="0"/>
+        <w:widowControl/>
+        <w:numPr>
+          <w:ilvl w:val="0"/>
+          <w:numId w:val="0"/>
+        </w:numPr>
+        <w:suppressLineNumbers w:val="0"/>
+        <w:tabs>
+          <w:tab w:val="left" w:pos="720"/>
+        </w:tabs>
+        <w:spacing w:before="0" w:beforeAutospacing="1" w:after="0" w:afterAutospacing="1"/>
+        <w:rPr>
+          <w:rFonts w:hint="default"/>
+        </w:rPr>
+      </w:pPr>
+      <w:r>
+        <w:rPr>
+          <w:rFonts w:hint="default"/>
+        </w:rPr>
+        <w:t>inner join locations l on d.location_id = l.location_id</w:t>
+      </w:r>
+    </w:p>
+    <w:p>
+      <w:pPr>
+        <w:keepNext w:val="0"/>
+        <w:keepLines w:val="0"/>
+        <w:widowControl/>
+        <w:numPr>
+          <w:ilvl w:val="0"/>
+          <w:numId w:val="0"/>
+        </w:numPr>
+        <w:suppressLineNumbers w:val="0"/>
+        <w:tabs>
+          <w:tab w:val="left" w:pos="720"/>
+        </w:tabs>
+        <w:spacing w:before="0" w:beforeAutospacing="1" w:after="0" w:afterAutospacing="1"/>
+        <w:rPr>
+          <w:rFonts w:hint="default"/>
+        </w:rPr>
+      </w:pPr>
+      <w:r>
+        <w:rPr>
+          <w:rFonts w:hint="default"/>
+        </w:rPr>
+        <w:t>right join countries c on l.country_id = c.country_id</w:t>
+      </w:r>
+    </w:p>
+    <w:p>
+      <w:pPr>
+        <w:keepNext w:val="0"/>
+        <w:keepLines w:val="0"/>
+        <w:widowControl/>
+        <w:numPr>
+          <w:ilvl w:val="0"/>
+          <w:numId w:val="0"/>
+        </w:numPr>
+        <w:suppressLineNumbers w:val="0"/>
+        <w:tabs>
+          <w:tab w:val="left" w:pos="720"/>
+        </w:tabs>
+        <w:spacing w:before="0" w:beforeAutospacing="1" w:after="0" w:afterAutospacing="1"/>
+        <w:rPr>
+          <w:rFonts w:hint="default"/>
+        </w:rPr>
+      </w:pPr>
+      <w:r>
+        <w:rPr>
+          <w:rFonts w:hint="default"/>
+        </w:rPr>
+        <w:t>inner join regions r on c.region_id = r.region_id</w:t>
+      </w:r>
+    </w:p>
+    <w:p>
+      <w:pPr>
+        <w:keepNext w:val="0"/>
+        <w:keepLines w:val="0"/>
+        <w:widowControl/>
+        <w:numPr>
+          <w:ilvl w:val="0"/>
+          <w:numId w:val="0"/>
+        </w:numPr>
+        <w:suppressLineNumbers w:val="0"/>
+        <w:tabs>
+          <w:tab w:val="left" w:pos="720"/>
+        </w:tabs>
+        <w:spacing w:before="0" w:beforeAutospacing="1" w:after="0" w:afterAutospacing="1"/>
+        <w:rPr>
+          <w:rFonts w:hint="default"/>
+          <w:lang w:val="en-US"/>
+        </w:rPr>
+      </w:pPr>
+      <w:r>
+        <w:rPr>
+          <w:rFonts w:hint="default"/>
+          <w:lang w:val="en-US"/>
+        </w:rPr>
+        <w:t>Where e.employee_id is null;</w:t>
+      </w:r>
+    </w:p>
+    <w:p>
+      <w:pPr>
+        <w:keepNext w:val="0"/>
+        <w:keepLines w:val="0"/>
+        <w:widowControl/>
+        <w:numPr>
+          <w:ilvl w:val="0"/>
+          <w:numId w:val="0"/>
+        </w:numPr>
+        <w:suppressLineNumbers w:val="0"/>
+        <w:tabs>
+          <w:tab w:val="left" w:pos="720"/>
+        </w:tabs>
+        <w:spacing w:before="0" w:beforeAutospacing="1" w:after="0" w:afterAutospacing="1"/>
+        <w:rPr>
+          <w:rFonts w:hint="default"/>
+          <w:lang w:val="en-US"/>
+        </w:rPr>
+      </w:pPr>
+    </w:p>
+    <w:p>
+      <w:pPr>
+        <w:keepNext w:val="0"/>
+        <w:keepLines w:val="0"/>
+        <w:widowControl/>
+        <w:numPr>
+          <w:ilvl w:val="0"/>
+          <w:numId w:val="0"/>
+        </w:numPr>
+        <w:suppressLineNumbers w:val="0"/>
+        <w:tabs>
+          <w:tab w:val="left" w:pos="720"/>
+        </w:tabs>
+        <w:spacing w:before="0" w:beforeAutospacing="1" w:after="0" w:afterAutospacing="1"/>
+        <w:rPr>
+          <w:rFonts w:hint="default"/>
+        </w:rPr>
+      </w:pPr>
+      <w:r>
+        <w:rPr>
+          <w:rFonts w:hint="default"/>
+        </w:rPr>
+        <w:t>4. Departments, Managers, and Locations</w:t>
+      </w:r>
+    </w:p>
+    <w:p>
+      <w:pPr>
+        <w:keepNext w:val="0"/>
+        <w:keepLines w:val="0"/>
+        <w:widowControl/>
+        <w:numPr>
+          <w:ilvl w:val="0"/>
+          <w:numId w:val="0"/>
+        </w:numPr>
+        <w:suppressLineNumbers w:val="0"/>
+        <w:tabs>
+          <w:tab w:val="left" w:pos="720"/>
+        </w:tabs>
+        <w:spacing w:before="0" w:beforeAutospacing="1" w:after="0" w:afterAutospacing="1"/>
+        <w:rPr>
+          <w:rFonts w:hint="default"/>
+          <w:lang w:val="en-US"/>
+        </w:rPr>
+      </w:pPr>
+      <w:r>
+        <w:rPr>
+          <w:rFonts w:hint="default"/>
+        </w:rPr>
+        <w:t>Write a query to display the department_id, department_name, the manager_name (manager’s full name), and the city where the department is located.</w:t>
+      </w:r>
+    </w:p>
+    <w:p>
+      <w:pPr>
+        <w:pStyle w:val="8"/>
+        <w:keepNext w:val="0"/>
+        <w:keepLines w:val="0"/>
+        <w:widowControl/>
+        <w:suppressLineNumbers w:val="0"/>
+      </w:pPr>
+      <w:r>
+        <w:t xml:space="preserve">select distinct e2.first_name || ' ' || e2.last_name as manager_name,d2.department_id,d2.department_name,l2.city </w:t>
+      </w:r>
+    </w:p>
+    <w:p>
+      <w:pPr>
+        <w:pStyle w:val="8"/>
+        <w:keepNext w:val="0"/>
+        <w:keepLines w:val="0"/>
+        <w:widowControl/>
+        <w:suppressLineNumbers w:val="0"/>
+      </w:pPr>
+      <w:r>
+        <w:t xml:space="preserve">from employees e1 join employees e2 on e1.manager_id = e2.employee_id </w:t>
+      </w:r>
+    </w:p>
+    <w:p>
+      <w:pPr>
+        <w:pStyle w:val="8"/>
+        <w:keepNext w:val="0"/>
+        <w:keepLines w:val="0"/>
+        <w:widowControl/>
+        <w:suppressLineNumbers w:val="0"/>
+      </w:pPr>
+      <w:r>
+        <w:t xml:space="preserve">inner join departments d2 on e2.department_id = d2.department_id </w:t>
+      </w:r>
+    </w:p>
+    <w:p>
+      <w:pPr>
+        <w:pStyle w:val="8"/>
+        <w:keepNext w:val="0"/>
+        <w:keepLines w:val="0"/>
+        <w:widowControl/>
+        <w:suppressLineNumbers w:val="0"/>
+      </w:pPr>
+      <w:r>
+        <w:t>inner join locations l2 on d2.location_id = l2.location_id;</w:t>
+      </w:r>
+    </w:p>
+    <w:p>
+      <w:pPr>
+        <w:keepNext w:val="0"/>
+        <w:keepLines w:val="0"/>
+        <w:widowControl/>
+        <w:numPr>
+          <w:ilvl w:val="0"/>
+          <w:numId w:val="0"/>
+        </w:numPr>
+        <w:suppressLineNumbers w:val="0"/>
+        <w:tabs>
+          <w:tab w:val="left" w:pos="720"/>
+        </w:tabs>
+        <w:spacing w:before="0" w:beforeAutospacing="1" w:after="0" w:afterAutospacing="1"/>
+        <w:rPr>
+          <w:rFonts w:hint="default"/>
+          <w:lang w:val="en-US"/>
+        </w:rPr>
+      </w:pPr>
+      <w:bookmarkStart w:id="0" w:name="_GoBack"/>
+      <w:bookmarkEnd w:id="0"/>
+    </w:p>
+    <w:p>
+      <w:pPr>
+        <w:keepNext w:val="0"/>
+        <w:keepLines w:val="0"/>
+        <w:widowControl/>
+        <w:numPr>
+          <w:ilvl w:val="0"/>
+          <w:numId w:val="0"/>
+        </w:numPr>
+        <w:suppressLineNumbers w:val="0"/>
+        <w:tabs>
+          <w:tab w:val="left" w:pos="720"/>
+        </w:tabs>
+        <w:spacing w:before="0" w:beforeAutospacing="1" w:after="0" w:afterAutospacing="1"/>
+        <w:rPr>
+          <w:rFonts w:hint="default"/>
+          <w:lang w:val="en-US"/>
+        </w:rPr>
+      </w:pPr>
+    </w:p>
+    <w:p>
+      <w:pPr>
+        <w:keepNext w:val="0"/>
+        <w:keepLines w:val="0"/>
+        <w:widowControl/>
+        <w:numPr>
+          <w:ilvl w:val="0"/>
+          <w:numId w:val="0"/>
+        </w:numPr>
+        <w:suppressLineNumbers w:val="0"/>
+        <w:tabs>
+          <w:tab w:val="left" w:pos="720"/>
+        </w:tabs>
+        <w:spacing w:before="0" w:beforeAutospacing="1" w:after="0" w:afterAutospacing="1"/>
+        <w:rPr>
+          <w:rFonts w:hint="default"/>
+        </w:rPr>
+      </w:pPr>
+      <w:r>
+        <w:rPr>
+          <w:rFonts w:hint="default"/>
+        </w:rPr>
+        <w:t>5. Employees’ Salary Details Across Regions</w:t>
+      </w:r>
+    </w:p>
+    <w:p>
+      <w:pPr>
+        <w:keepNext w:val="0"/>
+        <w:keepLines w:val="0"/>
+        <w:widowControl/>
+        <w:numPr>
+          <w:ilvl w:val="0"/>
+          <w:numId w:val="0"/>
+        </w:numPr>
+        <w:suppressLineNumbers w:val="0"/>
+        <w:tabs>
+          <w:tab w:val="left" w:pos="720"/>
+        </w:tabs>
+        <w:spacing w:before="0" w:beforeAutospacing="1" w:after="0" w:afterAutospacing="1"/>
+      </w:pPr>
+      <w:r>
+        <w:rPr>
+          <w:rFonts w:hint="default"/>
+        </w:rPr>
+        <w:t>Write a query to list the region_name, country_name, department_name, first_name, last_name, and salary of employees.</w:t>
+      </w:r>
+    </w:p>
+    <w:p>
+      <w:pPr>
         <w:pStyle w:val="8"/>
         <w:keepNext w:val="0"/>
         <w:keepLines w:val="0"/>
@@ -22238,6 +23385,100 @@
           <w:lang w:val="en-US"/>
         </w:rPr>
       </w:pPr>
+      <w:r>
+        <w:rPr>
+          <w:rFonts w:hint="default" w:ascii="Times New Roman" w:hAnsi="Times New Roman"/>
+          <w:lang w:val="en-US"/>
+        </w:rPr>
+        <w:t>select e.first_name || ' ' || e.last_name,e.salary,r.region_name,c.country_name,d.department_name</w:t>
+      </w:r>
+    </w:p>
+    <w:p>
+      <w:pPr>
+        <w:pStyle w:val="8"/>
+        <w:keepNext w:val="0"/>
+        <w:keepLines w:val="0"/>
+        <w:widowControl/>
+        <w:suppressLineNumbers w:val="0"/>
+        <w:rPr>
+          <w:rFonts w:hint="default" w:ascii="Times New Roman" w:hAnsi="Times New Roman"/>
+          <w:lang w:val="en-US"/>
+        </w:rPr>
+      </w:pPr>
+      <w:r>
+        <w:rPr>
+          <w:rFonts w:hint="default" w:ascii="Times New Roman" w:hAnsi="Times New Roman"/>
+          <w:lang w:val="en-US"/>
+        </w:rPr>
+        <w:t>from employees e inner join departments d on e.department_id = d.department_id</w:t>
+      </w:r>
+    </w:p>
+    <w:p>
+      <w:pPr>
+        <w:pStyle w:val="8"/>
+        <w:keepNext w:val="0"/>
+        <w:keepLines w:val="0"/>
+        <w:widowControl/>
+        <w:suppressLineNumbers w:val="0"/>
+        <w:rPr>
+          <w:rFonts w:hint="default" w:ascii="Times New Roman" w:hAnsi="Times New Roman"/>
+          <w:lang w:val="en-US"/>
+        </w:rPr>
+      </w:pPr>
+      <w:r>
+        <w:rPr>
+          <w:rFonts w:hint="default" w:ascii="Times New Roman" w:hAnsi="Times New Roman"/>
+          <w:lang w:val="en-US"/>
+        </w:rPr>
+        <w:t>inner join locations l on d.location_id = l.location_id</w:t>
+      </w:r>
+    </w:p>
+    <w:p>
+      <w:pPr>
+        <w:pStyle w:val="8"/>
+        <w:keepNext w:val="0"/>
+        <w:keepLines w:val="0"/>
+        <w:widowControl/>
+        <w:suppressLineNumbers w:val="0"/>
+        <w:rPr>
+          <w:rFonts w:hint="default" w:ascii="Times New Roman" w:hAnsi="Times New Roman"/>
+          <w:lang w:val="en-US"/>
+        </w:rPr>
+      </w:pPr>
+      <w:r>
+        <w:rPr>
+          <w:rFonts w:hint="default" w:ascii="Times New Roman" w:hAnsi="Times New Roman"/>
+          <w:lang w:val="en-US"/>
+        </w:rPr>
+        <w:t>inner join countries c on l.country_id = c.country_id</w:t>
+      </w:r>
+    </w:p>
+    <w:p>
+      <w:pPr>
+        <w:pStyle w:val="8"/>
+        <w:keepNext w:val="0"/>
+        <w:keepLines w:val="0"/>
+        <w:widowControl/>
+        <w:suppressLineNumbers w:val="0"/>
+        <w:rPr>
+          <w:rFonts w:hint="default" w:ascii="Times New Roman" w:hAnsi="Times New Roman"/>
+          <w:lang w:val="en-US"/>
+        </w:rPr>
+      </w:pPr>
+      <w:r>
+        <w:rPr>
+          <w:rFonts w:hint="default" w:ascii="Times New Roman" w:hAnsi="Times New Roman"/>
+          <w:lang w:val="en-US"/>
+        </w:rPr>
+        <w:t>inner join regions r on c.region_id = r.region_id</w:t>
+      </w:r>
+      <w:r>
+        <w:rPr>
+          <w:rFonts w:hint="default"/>
+          <w:lang w:val="en-US"/>
+        </w:rPr>
+        <w:t>;</w:t>
+      </w:r>
     </w:p>
     <w:p>
       <w:pPr>

</xml_diff>